<commit_message>
22NOV end of day
</commit_message>
<xml_diff>
--- a/Terraform Associate 002.docx
+++ b/Terraform Associate 002.docx
@@ -88,27 +88,7 @@
           <w:sz w:val="24"/>
           <w:szCs w:val="24"/>
         </w:rPr>
-        <w:t xml:space="preserve"> Terraform. Candidates will be best prepared for this exam if they have professional experience using Terraform in production, but performing the exam objectives in a personal demo environment may also be sufficient. This person understands which enterprise features exist and what can and cannot be done using the </w:t>
-      </w:r>
-      <w:proofErr w:type="gramStart"/>
-      <w:r>
-        <w:rPr>
-          <w:rFonts w:ascii="var(--font-body)" w:eastAsia="Times New Roman" w:hAnsi="var(--font-body)" w:cs="Times New Roman"/>
-          <w:spacing w:val="2"/>
-          <w:sz w:val="24"/>
-          <w:szCs w:val="24"/>
-        </w:rPr>
-        <w:t>open source</w:t>
-      </w:r>
-      <w:proofErr w:type="gramEnd"/>
-      <w:r>
-        <w:rPr>
-          <w:rFonts w:ascii="var(--font-body)" w:eastAsia="Times New Roman" w:hAnsi="var(--font-body)" w:cs="Times New Roman"/>
-          <w:spacing w:val="2"/>
-          <w:sz w:val="24"/>
-          <w:szCs w:val="24"/>
-        </w:rPr>
-        <w:t xml:space="preserve"> offering. Visit our exam partner to </w:t>
+        <w:t xml:space="preserve"> Terraform. Candidates will be best prepared for this exam if they have professional experience using Terraform in production, but performing the exam objectives in a personal demo environment may also be sufficient. This person understands which enterprise features exist and what can and cannot be done using the open source offering. Visit our exam partner to </w:t>
       </w:r>
       <w:hyperlink r:id="rId6" w:history="1">
         <w:r>
@@ -1291,13 +1271,8 @@
           <w:numId w:val="2"/>
         </w:numPr>
       </w:pPr>
-      <w:proofErr w:type="gramStart"/>
-      <w:r>
-        <w:t>Usually</w:t>
-      </w:r>
-      <w:proofErr w:type="gramEnd"/>
-      <w:r>
-        <w:t xml:space="preserve"> mutable</w:t>
+      <w:r>
+        <w:t>Usually mutable</w:t>
       </w:r>
     </w:p>
     <w:p>
@@ -2028,12 +2003,10 @@
         <w:t>.</w:t>
       </w:r>
       <w:proofErr w:type="spellStart"/>
-      <w:proofErr w:type="gramStart"/>
       <w:r>
         <w:t>tf.json</w:t>
       </w:r>
       <w:proofErr w:type="spellEnd"/>
-      <w:proofErr w:type="gramEnd"/>
     </w:p>
     <w:p>
       <w:pPr>
@@ -2640,15 +2613,7 @@
         <w:t>Exposes an implementation for a specific</w:t>
       </w:r>
       <w:r>
-        <w:t xml:space="preserve"> service </w:t>
-      </w:r>
-      <w:proofErr w:type="gramStart"/>
-      <w:r>
-        <w:t>( AWS</w:t>
-      </w:r>
-      <w:proofErr w:type="gramEnd"/>
-      <w:r>
-        <w:t xml:space="preserve">, Azure, VMWare </w:t>
+        <w:t xml:space="preserve"> service ( AWS, Azure, VMWare </w:t>
       </w:r>
       <w:proofErr w:type="spellStart"/>
       <w:r>
@@ -2855,15 +2820,7 @@
         <w:t>State files are stored on the local</w:t>
       </w:r>
       <w:r>
-        <w:t xml:space="preserve"> file system or remote backend </w:t>
-      </w:r>
-      <w:proofErr w:type="gramStart"/>
-      <w:r>
-        <w:t>( think</w:t>
-      </w:r>
-      <w:proofErr w:type="gramEnd"/>
-      <w:r>
-        <w:t xml:space="preserve"> S3 )</w:t>
+        <w:t xml:space="preserve"> file system or remote backend ( think S3 )</w:t>
       </w:r>
     </w:p>
     <w:p>
@@ -3160,15 +3117,7 @@
         <w:t>Remote operations – some commands can</w:t>
       </w:r>
       <w:r>
-        <w:t xml:space="preserve"> be run remotely </w:t>
-      </w:r>
-      <w:proofErr w:type="gramStart"/>
-      <w:r>
-        <w:t>so  they</w:t>
-      </w:r>
-      <w:proofErr w:type="gramEnd"/>
-      <w:r>
-        <w:t xml:space="preserve"> won’t depend on your system being logged in after you </w:t>
+        <w:t xml:space="preserve"> be run remotely so  they won’t depend on your system being logged in after you </w:t>
       </w:r>
       <w:r>
         <w:t>run terraform apply</w:t>
@@ -3274,17 +3223,12 @@
           <w:numId w:val="2"/>
         </w:numPr>
       </w:pPr>
-      <w:proofErr w:type="gramStart"/>
       <w:r>
         <w:t>$.</w:t>
       </w:r>
       <w:proofErr w:type="spellStart"/>
       <w:r>
-        <w:t>backendname</w:t>
-      </w:r>
-      <w:proofErr w:type="gramEnd"/>
-      <w:r>
-        <w:t>.tfbackend</w:t>
+        <w:t>backendname.tfbackend</w:t>
       </w:r>
       <w:proofErr w:type="spellEnd"/>
     </w:p>
@@ -3559,15 +3503,7 @@
       </w:r>
       <w:proofErr w:type="spellEnd"/>
       <w:r>
-        <w:t xml:space="preserve"> </w:t>
-      </w:r>
-      <w:proofErr w:type="gramStart"/>
-      <w:r>
-        <w:t>defines</w:t>
-      </w:r>
-      <w:proofErr w:type="gramEnd"/>
-      <w:r>
-        <w:t xml:space="preserve"> alias</w:t>
+        <w:t xml:space="preserve"> defines alias</w:t>
       </w:r>
     </w:p>
     <w:p>
@@ -4115,15 +4051,7 @@
         </w:numPr>
       </w:pPr>
       <w:r>
-        <w:t>&lt;Resource Name</w:t>
-      </w:r>
-      <w:proofErr w:type="gramStart"/>
-      <w:r>
-        <w:t>&gt;.&lt;</w:t>
-      </w:r>
-      <w:proofErr w:type="gramEnd"/>
-      <w:r>
-        <w:t>Attribute&gt;</w:t>
+        <w:t>&lt;Resource Name&gt;.&lt;Attribute&gt;</w:t>
       </w:r>
     </w:p>
     <w:p>
@@ -4210,35 +4138,25 @@
         </w:numPr>
       </w:pPr>
       <w:proofErr w:type="spellStart"/>
-      <w:proofErr w:type="gramStart"/>
       <w:r>
         <w:t>Terraform.tfvars.json</w:t>
       </w:r>
       <w:proofErr w:type="spellEnd"/>
-      <w:proofErr w:type="gramEnd"/>
-    </w:p>
-    <w:p>
-      <w:pPr>
-        <w:pStyle w:val="ListParagraph"/>
-        <w:numPr>
-          <w:ilvl w:val="2"/>
-          <w:numId w:val="2"/>
-        </w:numPr>
-      </w:pPr>
-      <w:r>
-        <w:t xml:space="preserve">Or ending </w:t>
-      </w:r>
-      <w:proofErr w:type="gramStart"/>
-      <w:r>
-        <w:t>in .</w:t>
+    </w:p>
+    <w:p>
+      <w:pPr>
+        <w:pStyle w:val="ListParagraph"/>
+        <w:numPr>
+          <w:ilvl w:val="2"/>
+          <w:numId w:val="2"/>
+        </w:numPr>
+      </w:pPr>
+      <w:r>
+        <w:t>Or ending in .</w:t>
       </w:r>
       <w:proofErr w:type="spellStart"/>
       <w:r>
-        <w:t>auto</w:t>
-      </w:r>
-      <w:proofErr w:type="gramEnd"/>
-      <w:r>
-        <w:t>.tfvars</w:t>
+        <w:t>auto.tfvars</w:t>
       </w:r>
       <w:proofErr w:type="spellEnd"/>
       <w:r>
@@ -4510,21 +4428,7 @@
           <w:rPr>
             <w:rStyle w:val="Hyperlink"/>
           </w:rPr>
-          <w:t xml:space="preserve">Plugin Development - How Terraform Works </w:t>
-        </w:r>
-        <w:proofErr w:type="gramStart"/>
-        <w:r>
-          <w:rPr>
-            <w:rStyle w:val="Hyperlink"/>
-          </w:rPr>
-          <w:t>With</w:t>
-        </w:r>
-        <w:proofErr w:type="gramEnd"/>
-        <w:r>
-          <w:rPr>
-            <w:rStyle w:val="Hyperlink"/>
-          </w:rPr>
-          <w:t xml:space="preserve"> Plugins | Terraform | </w:t>
+          <w:t xml:space="preserve">Plugin Development - How Terraform Works With Plugins | Terraform | </w:t>
         </w:r>
         <w:proofErr w:type="spellStart"/>
         <w:r>
@@ -4683,15 +4587,7 @@
         </w:numPr>
       </w:pPr>
       <w:r>
-        <w:t xml:space="preserve">Exposes an implementation for a specific service </w:t>
-      </w:r>
-      <w:proofErr w:type="gramStart"/>
-      <w:r>
-        <w:t>( AWS</w:t>
-      </w:r>
-      <w:proofErr w:type="gramEnd"/>
-      <w:r>
-        <w:t xml:space="preserve">, Azure, VMWare </w:t>
+        <w:t xml:space="preserve">Exposes an implementation for a specific service ( AWS, Azure, VMWare </w:t>
       </w:r>
       <w:proofErr w:type="spellStart"/>
       <w:r>
@@ -5083,15 +4979,7 @@
         </w:numPr>
       </w:pPr>
       <w:r>
-        <w:t xml:space="preserve">Describe Terraform workflow </w:t>
-      </w:r>
-      <w:proofErr w:type="gramStart"/>
-      <w:r>
-        <w:t>( Write</w:t>
-      </w:r>
-      <w:proofErr w:type="gramEnd"/>
-      <w:r>
-        <w:t xml:space="preserve"> -&gt; Plan -&gt; Create )</w:t>
+        <w:t>Describe Terraform workflow ( Write -&gt; Plan -&gt; Create )</w:t>
       </w:r>
     </w:p>
     <w:p>
@@ -5239,17 +5127,12 @@
         <w:t xml:space="preserve">Can convert list to set using function: </w:t>
       </w:r>
       <w:proofErr w:type="spellStart"/>
-      <w:proofErr w:type="gramStart"/>
       <w:r>
         <w:t>toset</w:t>
       </w:r>
       <w:proofErr w:type="spellEnd"/>
       <w:r>
-        <w:t>(</w:t>
-      </w:r>
-      <w:proofErr w:type="gramEnd"/>
-      <w:r>
-        <w:t>)</w:t>
+        <w:t>()</w:t>
       </w:r>
     </w:p>
     <w:p>
@@ -5495,15 +5378,7 @@
         </w:numPr>
       </w:pPr>
       <w:r>
-        <w:t xml:space="preserve">Log </w:t>
-      </w:r>
-      <w:proofErr w:type="gramStart"/>
-      <w:r>
-        <w:t>file</w:t>
-      </w:r>
-      <w:proofErr w:type="gramEnd"/>
-      <w:r>
-        <w:t xml:space="preserve"> create if terraform crashes</w:t>
+        <w:t>Log file create if terraform crashes</w:t>
       </w:r>
     </w:p>
     <w:p>
@@ -5652,13 +5527,8 @@
           <w:numId w:val="2"/>
         </w:numPr>
       </w:pPr>
-      <w:proofErr w:type="gramStart"/>
-      <w:r>
-        <w:t>Actually</w:t>
-      </w:r>
-      <w:proofErr w:type="gramEnd"/>
-      <w:r>
-        <w:t xml:space="preserve"> performs any changes </w:t>
+      <w:r>
+        <w:t xml:space="preserve">Actually performs any changes </w:t>
       </w:r>
       <w:r>
         <w:t>specified by the terraform files</w:t>
@@ -5739,6 +5609,201 @@
     </w:p>
     <w:p>
       <w:pPr>
+        <w:pStyle w:val="ListParagraph"/>
+        <w:numPr>
+          <w:ilvl w:val="0"/>
+          <w:numId w:val="2"/>
+        </w:numPr>
+      </w:pPr>
+      <w:proofErr w:type="spellStart"/>
+      <w:r>
+        <w:t>Terraform.tfstate</w:t>
+      </w:r>
+      <w:proofErr w:type="spellEnd"/>
+      <w:r>
+        <w:t xml:space="preserve"> </w:t>
+      </w:r>
+    </w:p>
+    <w:p>
+      <w:pPr>
+        <w:pStyle w:val="ListParagraph"/>
+        <w:numPr>
+          <w:ilvl w:val="0"/>
+          <w:numId w:val="2"/>
+        </w:numPr>
+      </w:pPr>
+      <w:r>
+        <w:t xml:space="preserve">Located in the directory you run terraform </w:t>
+      </w:r>
+      <w:proofErr w:type="spellStart"/>
+      <w:r>
+        <w:t>init</w:t>
+      </w:r>
+      <w:proofErr w:type="spellEnd"/>
+      <w:r>
+        <w:t xml:space="preserve"> from</w:t>
+      </w:r>
+    </w:p>
+    <w:p>
+      <w:pPr>
+        <w:pStyle w:val="ListParagraph"/>
+        <w:numPr>
+          <w:ilvl w:val="0"/>
+          <w:numId w:val="2"/>
+        </w:numPr>
+      </w:pPr>
+      <w:proofErr w:type="spellStart"/>
+      <w:r>
+        <w:t>Json</w:t>
+      </w:r>
+      <w:proofErr w:type="spellEnd"/>
+      <w:r>
+        <w:t xml:space="preserve"> file</w:t>
+      </w:r>
+    </w:p>
+    <w:p>
+      <w:pPr>
+        <w:pStyle w:val="ListParagraph"/>
+        <w:numPr>
+          <w:ilvl w:val="0"/>
+          <w:numId w:val="2"/>
+        </w:numPr>
+      </w:pPr>
+      <w:r>
+        <w:t>Terraform plan is a diff between running resources and state file</w:t>
+      </w:r>
+    </w:p>
+    <w:p>
+      <w:pPr>
+        <w:pStyle w:val="ListParagraph"/>
+        <w:numPr>
+          <w:ilvl w:val="0"/>
+          <w:numId w:val="2"/>
+        </w:numPr>
+      </w:pPr>
+      <w:r>
+        <w:t>Terraform import</w:t>
+      </w:r>
+    </w:p>
+    <w:p>
+      <w:pPr>
+        <w:pStyle w:val="ListParagraph"/>
+        <w:numPr>
+          <w:ilvl w:val="1"/>
+          <w:numId w:val="2"/>
+        </w:numPr>
+      </w:pPr>
+      <w:r>
+        <w:t>Imports into state</w:t>
+      </w:r>
+    </w:p>
+    <w:p>
+      <w:pPr>
+        <w:pStyle w:val="ListParagraph"/>
+        <w:numPr>
+          <w:ilvl w:val="0"/>
+          <w:numId w:val="2"/>
+        </w:numPr>
+      </w:pPr>
+      <w:r>
+        <w:t>T</w:t>
+      </w:r>
+      <w:r>
+        <w:t>erraform</w:t>
+      </w:r>
+      <w:r>
+        <w:t xml:space="preserve"> state</w:t>
+      </w:r>
+    </w:p>
+    <w:p>
+      <w:pPr>
+        <w:pStyle w:val="ListParagraph"/>
+        <w:numPr>
+          <w:ilvl w:val="0"/>
+          <w:numId w:val="2"/>
+        </w:numPr>
+      </w:pPr>
+      <w:r>
+        <w:t xml:space="preserve">Do not store state </w:t>
+      </w:r>
+      <w:r>
+        <w:t>files in version control</w:t>
+      </w:r>
+    </w:p>
+    <w:p>
+      <w:pPr>
+        <w:pStyle w:val="ListParagraph"/>
+        <w:numPr>
+          <w:ilvl w:val="1"/>
+          <w:numId w:val="2"/>
+        </w:numPr>
+      </w:pPr>
+      <w:r>
+        <w:t>Easy to forg</w:t>
+      </w:r>
+      <w:r>
+        <w:t>et</w:t>
+      </w:r>
+      <w:r>
+        <w:t xml:space="preserve"> to pull down latest chan</w:t>
+      </w:r>
+      <w:r>
+        <w:t>g</w:t>
+      </w:r>
+      <w:r>
+        <w:t>es</w:t>
+      </w:r>
+    </w:p>
+    <w:p>
+      <w:pPr>
+        <w:pStyle w:val="ListParagraph"/>
+        <w:numPr>
+          <w:ilvl w:val="1"/>
+          <w:numId w:val="2"/>
+        </w:numPr>
+      </w:pPr>
+      <w:r>
+        <w:t>Do not provide locking</w:t>
+      </w:r>
+    </w:p>
+    <w:p>
+      <w:pPr>
+        <w:pStyle w:val="ListParagraph"/>
+        <w:numPr>
+          <w:ilvl w:val="1"/>
+          <w:numId w:val="2"/>
+        </w:numPr>
+      </w:pPr>
+      <w:r>
+        <w:t>All data stored in plain text</w:t>
+      </w:r>
+    </w:p>
+    <w:p>
+      <w:pPr>
+        <w:pStyle w:val="ListParagraph"/>
+        <w:numPr>
+          <w:ilvl w:val="2"/>
+          <w:numId w:val="2"/>
+        </w:numPr>
+      </w:pPr>
+      <w:r>
+        <w:t>Secrets could be included</w:t>
+      </w:r>
+    </w:p>
+    <w:p>
+      <w:pPr>
+        <w:pStyle w:val="ListParagraph"/>
+        <w:numPr>
+          <w:ilvl w:val="0"/>
+          <w:numId w:val="2"/>
+        </w:numPr>
+      </w:pPr>
+      <w:r>
+        <w:t>Doesn’t work well with teams.  Need to use shared storage</w:t>
+      </w:r>
+    </w:p>
+    <w:p>
+      <w:pPr>
         <w:pStyle w:val="Heading3"/>
         <w:numPr>
           <w:ilvl w:val="0"/>
@@ -5770,16 +5835,579 @@
         </w:numPr>
       </w:pPr>
       <w:r>
-        <w:t xml:space="preserve">Differentiate remote state </w:t>
-      </w:r>
-      <w:proofErr w:type="gramStart"/>
-      <w:r>
-        <w:t>back end</w:t>
-      </w:r>
-      <w:proofErr w:type="gramEnd"/>
-      <w:r>
-        <w:t xml:space="preserve"> options</w:t>
-      </w:r>
+        <w:t>Differentiate remote state back end options</w:t>
+      </w:r>
+    </w:p>
+    <w:p>
+      <w:pPr>
+        <w:pStyle w:val="ListParagraph"/>
+        <w:numPr>
+          <w:ilvl w:val="0"/>
+          <w:numId w:val="2"/>
+        </w:numPr>
+      </w:pPr>
+      <w:r>
+        <w:t>Shared storage states</w:t>
+      </w:r>
+    </w:p>
+    <w:p>
+      <w:pPr>
+        <w:pStyle w:val="ListParagraph"/>
+        <w:numPr>
+          <w:ilvl w:val="0"/>
+          <w:numId w:val="2"/>
+        </w:numPr>
+      </w:pPr>
+      <w:r>
+        <w:t>Allows teamwork</w:t>
+      </w:r>
+    </w:p>
+    <w:p>
+      <w:pPr>
+        <w:pStyle w:val="ListParagraph"/>
+        <w:numPr>
+          <w:ilvl w:val="0"/>
+          <w:numId w:val="2"/>
+        </w:numPr>
+      </w:pPr>
+      <w:r>
+        <w:t>Supported backends</w:t>
+      </w:r>
+    </w:p>
+    <w:p>
+      <w:pPr>
+        <w:pStyle w:val="ListParagraph"/>
+        <w:numPr>
+          <w:ilvl w:val="1"/>
+          <w:numId w:val="2"/>
+        </w:numPr>
+      </w:pPr>
+      <w:r>
+        <w:lastRenderedPageBreak/>
+        <w:t>AWS S3</w:t>
+      </w:r>
+    </w:p>
+    <w:p>
+      <w:pPr>
+        <w:pStyle w:val="ListParagraph"/>
+        <w:numPr>
+          <w:ilvl w:val="1"/>
+          <w:numId w:val="2"/>
+        </w:numPr>
+      </w:pPr>
+      <w:r>
+        <w:t>Azure storage</w:t>
+      </w:r>
+    </w:p>
+    <w:p>
+      <w:pPr>
+        <w:pStyle w:val="ListParagraph"/>
+        <w:numPr>
+          <w:ilvl w:val="1"/>
+          <w:numId w:val="2"/>
+        </w:numPr>
+      </w:pPr>
+      <w:r>
+        <w:t>Google cloud storage</w:t>
+      </w:r>
+    </w:p>
+    <w:p>
+      <w:pPr>
+        <w:pStyle w:val="ListParagraph"/>
+        <w:numPr>
+          <w:ilvl w:val="1"/>
+          <w:numId w:val="2"/>
+        </w:numPr>
+      </w:pPr>
+      <w:r>
+        <w:t>Terraform cloud</w:t>
+      </w:r>
+    </w:p>
+    <w:p>
+      <w:pPr>
+        <w:pStyle w:val="ListParagraph"/>
+        <w:numPr>
+          <w:ilvl w:val="1"/>
+          <w:numId w:val="2"/>
+        </w:numPr>
+      </w:pPr>
+      <w:r>
+        <w:t>Terraform pro</w:t>
+      </w:r>
+    </w:p>
+    <w:p>
+      <w:pPr>
+        <w:pStyle w:val="ListParagraph"/>
+        <w:numPr>
+          <w:ilvl w:val="1"/>
+          <w:numId w:val="2"/>
+        </w:numPr>
+      </w:pPr>
+      <w:r>
+        <w:t>Terraform enterprise</w:t>
+      </w:r>
+    </w:p>
+    <w:p>
+      <w:pPr>
+        <w:pStyle w:val="ListParagraph"/>
+        <w:numPr>
+          <w:ilvl w:val="0"/>
+          <w:numId w:val="2"/>
+        </w:numPr>
+      </w:pPr>
+      <w:r>
+        <w:t>Provides shared storage</w:t>
+      </w:r>
+    </w:p>
+    <w:p>
+      <w:pPr>
+        <w:pStyle w:val="ListParagraph"/>
+        <w:numPr>
+          <w:ilvl w:val="0"/>
+          <w:numId w:val="2"/>
+        </w:numPr>
+      </w:pPr>
+      <w:r>
+        <w:t>Provide locking</w:t>
+      </w:r>
+    </w:p>
+    <w:p>
+      <w:pPr>
+        <w:pStyle w:val="ListParagraph"/>
+        <w:numPr>
+          <w:ilvl w:val="1"/>
+          <w:numId w:val="2"/>
+        </w:numPr>
+      </w:pPr>
+      <w:r>
+        <w:t>AWS requires DynamoDB for locking</w:t>
+      </w:r>
+    </w:p>
+    <w:p>
+      <w:pPr>
+        <w:pStyle w:val="ListParagraph"/>
+        <w:numPr>
+          <w:ilvl w:val="0"/>
+          <w:numId w:val="2"/>
+        </w:numPr>
+      </w:pPr>
+      <w:r>
+        <w:t>Provide encryption</w:t>
+      </w:r>
+      <w:r>
+        <w:t xml:space="preserve"> </w:t>
+      </w:r>
+    </w:p>
+    <w:p>
+      <w:pPr>
+        <w:pStyle w:val="ListParagraph"/>
+        <w:numPr>
+          <w:ilvl w:val="0"/>
+          <w:numId w:val="2"/>
+        </w:numPr>
+      </w:pPr>
+      <w:r>
+        <w:t xml:space="preserve">Add to terraform block to </w:t>
+      </w:r>
+      <w:proofErr w:type="spellStart"/>
+      <w:r>
+        <w:t>poin</w:t>
+      </w:r>
+      <w:proofErr w:type="spellEnd"/>
+      <w:r>
+        <w:t xml:space="preserve"> state to remote backend</w:t>
+      </w:r>
+    </w:p>
+    <w:p>
+      <w:pPr>
+        <w:pStyle w:val="ListParagraph"/>
+        <w:numPr>
+          <w:ilvl w:val="1"/>
+          <w:numId w:val="2"/>
+        </w:numPr>
+      </w:pPr>
+      <w:r>
+        <w:t>Backend = {}</w:t>
+      </w:r>
+    </w:p>
+    <w:p>
+      <w:pPr>
+        <w:pStyle w:val="ListParagraph"/>
+        <w:numPr>
+          <w:ilvl w:val="1"/>
+          <w:numId w:val="2"/>
+        </w:numPr>
+      </w:pPr>
+      <w:r>
+        <w:t xml:space="preserve">Rerun terraform </w:t>
+      </w:r>
+      <w:proofErr w:type="spellStart"/>
+      <w:r>
+        <w:t>init</w:t>
+      </w:r>
+      <w:proofErr w:type="spellEnd"/>
+    </w:p>
+    <w:p>
+      <w:pPr>
+        <w:pStyle w:val="ListParagraph"/>
+        <w:numPr>
+          <w:ilvl w:val="0"/>
+          <w:numId w:val="2"/>
+        </w:numPr>
+      </w:pPr>
+      <w:r>
+        <w:t>Terraform automatically pulls and pushes state from / to this location</w:t>
+      </w:r>
+    </w:p>
+    <w:p>
+      <w:pPr>
+        <w:pStyle w:val="ListParagraph"/>
+        <w:numPr>
+          <w:ilvl w:val="0"/>
+          <w:numId w:val="2"/>
+        </w:numPr>
+      </w:pPr>
+      <w:r>
+        <w:t>Limitations</w:t>
+      </w:r>
+    </w:p>
+    <w:p>
+      <w:pPr>
+        <w:pStyle w:val="ListParagraph"/>
+        <w:numPr>
+          <w:ilvl w:val="1"/>
+          <w:numId w:val="2"/>
+        </w:numPr>
+      </w:pPr>
+      <w:r>
+        <w:t xml:space="preserve">Must create the </w:t>
+      </w:r>
+      <w:r>
+        <w:t>shared location prior to configuring terraform to use it.</w:t>
+      </w:r>
+    </w:p>
+    <w:p>
+      <w:pPr>
+        <w:pStyle w:val="ListParagraph"/>
+        <w:numPr>
+          <w:ilvl w:val="1"/>
+          <w:numId w:val="2"/>
+        </w:numPr>
+      </w:pPr>
+      <w:r>
+        <w:t>Backend block does not allow use of variable</w:t>
+      </w:r>
+    </w:p>
+    <w:p>
+      <w:pPr>
+        <w:pStyle w:val="ListParagraph"/>
+        <w:numPr>
+          <w:ilvl w:val="2"/>
+          <w:numId w:val="2"/>
+        </w:numPr>
+      </w:pPr>
+      <w:r>
+        <w:t xml:space="preserve">Remote info must be copied into each modules terraform config </w:t>
+      </w:r>
+    </w:p>
+    <w:p>
+      <w:pPr>
+        <w:pStyle w:val="ListParagraph"/>
+        <w:numPr>
+          <w:ilvl w:val="2"/>
+          <w:numId w:val="2"/>
+        </w:numPr>
+      </w:pPr>
+      <w:r>
+        <w:t>Must not copy key.  This must be unique for each module otherwise you will overwrite an existing state</w:t>
+      </w:r>
+    </w:p>
+    <w:p>
+      <w:pPr>
+        <w:pStyle w:val="ListParagraph"/>
+        <w:numPr>
+          <w:ilvl w:val="2"/>
+          <w:numId w:val="2"/>
+        </w:numPr>
+      </w:pPr>
+      <w:r>
+        <w:t>Can use</w:t>
+      </w:r>
+      <w:r>
+        <w:t xml:space="preserve"> partial config and then pass repeated info via terraform </w:t>
+      </w:r>
+      <w:proofErr w:type="spellStart"/>
+      <w:r>
+        <w:t>init</w:t>
+      </w:r>
+      <w:proofErr w:type="spellEnd"/>
+      <w:r>
+        <w:t xml:space="preserve"> -b</w:t>
+      </w:r>
+      <w:r>
+        <w:t>ackend-config=…</w:t>
+      </w:r>
+    </w:p>
+    <w:p>
+      <w:pPr>
+        <w:pStyle w:val="ListParagraph"/>
+        <w:numPr>
+          <w:ilvl w:val="0"/>
+          <w:numId w:val="2"/>
+        </w:numPr>
+      </w:pPr>
+      <w:r>
+        <w:t>Isolation</w:t>
+      </w:r>
+    </w:p>
+    <w:p>
+      <w:pPr>
+        <w:pStyle w:val="ListParagraph"/>
+        <w:numPr>
+          <w:ilvl w:val="1"/>
+          <w:numId w:val="2"/>
+        </w:numPr>
+      </w:pPr>
+      <w:r>
+        <w:t xml:space="preserve">You should not have the same file for all </w:t>
+      </w:r>
+      <w:r>
+        <w:t>environments</w:t>
+      </w:r>
+    </w:p>
+    <w:p>
+      <w:pPr>
+        <w:pStyle w:val="ListParagraph"/>
+        <w:numPr>
+          <w:ilvl w:val="1"/>
+          <w:numId w:val="2"/>
+        </w:numPr>
+      </w:pPr>
+      <w:r>
+        <w:t xml:space="preserve">Isolation by </w:t>
+      </w:r>
+      <w:r>
+        <w:t>workspaces</w:t>
+      </w:r>
+    </w:p>
+    <w:p>
+      <w:pPr>
+        <w:pStyle w:val="ListParagraph"/>
+        <w:numPr>
+          <w:ilvl w:val="2"/>
+          <w:numId w:val="2"/>
+        </w:numPr>
+      </w:pPr>
+      <w:r>
+        <w:t xml:space="preserve">Quick, isolated tests on same config </w:t>
+      </w:r>
+    </w:p>
+    <w:p>
+      <w:pPr>
+        <w:pStyle w:val="ListParagraph"/>
+        <w:numPr>
+          <w:ilvl w:val="2"/>
+          <w:numId w:val="2"/>
+        </w:numPr>
+      </w:pPr>
+      <w:r>
+        <w:t xml:space="preserve">Separate </w:t>
+      </w:r>
+      <w:r>
+        <w:t>named workspaces</w:t>
+      </w:r>
+    </w:p>
+    <w:p>
+      <w:pPr>
+        <w:pStyle w:val="ListParagraph"/>
+        <w:numPr>
+          <w:ilvl w:val="2"/>
+          <w:numId w:val="2"/>
+        </w:numPr>
+      </w:pPr>
+      <w:r>
+        <w:t>Terraform workspace to switch between workspaces</w:t>
+      </w:r>
+    </w:p>
+    <w:p>
+      <w:pPr>
+        <w:pStyle w:val="ListParagraph"/>
+        <w:numPr>
+          <w:ilvl w:val="2"/>
+          <w:numId w:val="2"/>
+        </w:numPr>
+      </w:pPr>
+      <w:r>
+        <w:t>Can reference workspace in config and modify depending on the workspace</w:t>
+      </w:r>
+    </w:p>
+    <w:p>
+      <w:pPr>
+        <w:pStyle w:val="ListParagraph"/>
+        <w:numPr>
+          <w:ilvl w:val="2"/>
+          <w:numId w:val="2"/>
+        </w:numPr>
+      </w:pPr>
+      <w:r>
+        <w:t>D</w:t>
+      </w:r>
+      <w:r>
+        <w:t>rawbacks</w:t>
+      </w:r>
+    </w:p>
+    <w:p>
+      <w:pPr>
+        <w:pStyle w:val="ListParagraph"/>
+        <w:numPr>
+          <w:ilvl w:val="3"/>
+          <w:numId w:val="2"/>
+        </w:numPr>
+      </w:pPr>
+      <w:r>
+        <w:t>Not very isolated</w:t>
+      </w:r>
+    </w:p>
+    <w:p>
+      <w:pPr>
+        <w:pStyle w:val="ListParagraph"/>
+        <w:numPr>
+          <w:ilvl w:val="4"/>
+          <w:numId w:val="2"/>
+        </w:numPr>
+      </w:pPr>
+      <w:r>
+        <w:t xml:space="preserve">Uses same key </w:t>
+      </w:r>
+    </w:p>
+    <w:p>
+      <w:pPr>
+        <w:pStyle w:val="ListParagraph"/>
+        <w:numPr>
+          <w:ilvl w:val="4"/>
+          <w:numId w:val="2"/>
+        </w:numPr>
+      </w:pPr>
+      <w:r>
+        <w:t>Depends on folder structure</w:t>
+      </w:r>
+    </w:p>
+    <w:p>
+      <w:pPr>
+        <w:pStyle w:val="ListParagraph"/>
+        <w:numPr>
+          <w:ilvl w:val="3"/>
+          <w:numId w:val="2"/>
+        </w:numPr>
+      </w:pPr>
+      <w:r>
+        <w:t>not visible in the code or terminal</w:t>
+      </w:r>
+    </w:p>
+    <w:p>
+      <w:pPr>
+        <w:pStyle w:val="ListParagraph"/>
+        <w:numPr>
+          <w:ilvl w:val="4"/>
+          <w:numId w:val="2"/>
+        </w:numPr>
+      </w:pPr>
+      <w:r>
+        <w:t>difficult to maintain</w:t>
+      </w:r>
+    </w:p>
+    <w:p>
+      <w:pPr>
+        <w:pStyle w:val="ListParagraph"/>
+        <w:numPr>
+          <w:ilvl w:val="3"/>
+          <w:numId w:val="2"/>
+        </w:numPr>
+      </w:pPr>
+      <w:r>
+        <w:t>error prone</w:t>
+      </w:r>
+    </w:p>
+    <w:p>
+      <w:pPr>
+        <w:pStyle w:val="ListParagraph"/>
+        <w:numPr>
+          <w:ilvl w:val="4"/>
+          <w:numId w:val="2"/>
+        </w:numPr>
+      </w:pPr>
+    </w:p>
+    <w:p>
+      <w:pPr>
+        <w:pStyle w:val="ListParagraph"/>
+        <w:numPr>
+          <w:ilvl w:val="2"/>
+          <w:numId w:val="2"/>
+        </w:numPr>
+      </w:pPr>
+    </w:p>
+    <w:p>
+      <w:pPr>
+        <w:pStyle w:val="ListParagraph"/>
+        <w:numPr>
+          <w:ilvl w:val="1"/>
+          <w:numId w:val="2"/>
+        </w:numPr>
+      </w:pPr>
+      <w:r>
+        <w:t>Isolation via file layout</w:t>
+      </w:r>
+    </w:p>
+    <w:p>
+      <w:pPr>
+        <w:pStyle w:val="ListParagraph"/>
+        <w:numPr>
+          <w:ilvl w:val="2"/>
+          <w:numId w:val="2"/>
+        </w:numPr>
+      </w:pPr>
+      <w:r>
+        <w:t xml:space="preserve">Production use cases </w:t>
+      </w:r>
+      <w:r>
+        <w:t>with strong separation between environments</w:t>
+      </w:r>
+    </w:p>
+    <w:p>
+      <w:pPr>
+        <w:pStyle w:val="ListParagraph"/>
+        <w:numPr>
+          <w:ilvl w:val="2"/>
+          <w:numId w:val="2"/>
+        </w:numPr>
+      </w:pPr>
+      <w:r>
+        <w:t xml:space="preserve">Puts </w:t>
+      </w:r>
+      <w:r>
+        <w:t>each environment in separate folder</w:t>
+      </w:r>
+    </w:p>
+    <w:p>
+      <w:pPr>
+        <w:pStyle w:val="ListParagraph"/>
+        <w:numPr>
+          <w:ilvl w:val="2"/>
+          <w:numId w:val="2"/>
+        </w:numPr>
+      </w:pPr>
+      <w:r>
+        <w:t>Configure different backend for each environment</w:t>
+      </w:r>
+    </w:p>
+    <w:p>
+      <w:pPr>
+        <w:pStyle w:val="ListParagraph"/>
+        <w:numPr>
+          <w:ilvl w:val="2"/>
+          <w:numId w:val="2"/>
+        </w:numPr>
+      </w:pPr>
     </w:p>
     <w:p>
       <w:pPr>
@@ -5790,6 +6418,7 @@
         </w:numPr>
       </w:pPr>
       <w:r>
+        <w:lastRenderedPageBreak/>
         <w:t>Manage resource drift and Terraform state</w:t>
       </w:r>
     </w:p>
@@ -5966,7 +6595,6 @@
         </w:numPr>
       </w:pPr>
       <w:r>
-        <w:lastRenderedPageBreak/>
         <w:t>Allows you to test terraform functions</w:t>
       </w:r>
     </w:p>

</xml_diff>

<commit_message>
destroy for the day
</commit_message>
<xml_diff>
--- a/Terraform Associate 002.docx
+++ b/Terraform Associate 002.docx
@@ -9,19 +9,11 @@
           <w:rFonts w:eastAsia="Times New Roman"/>
         </w:rPr>
       </w:pPr>
-      <w:proofErr w:type="spellStart"/>
       <w:r>
         <w:rPr>
           <w:rFonts w:eastAsia="Times New Roman"/>
         </w:rPr>
-        <w:t>HashiCorp</w:t>
-      </w:r>
-      <w:proofErr w:type="spellEnd"/>
-      <w:r>
-        <w:rPr>
-          <w:rFonts w:eastAsia="Times New Roman"/>
-        </w:rPr>
-        <w:t xml:space="preserve"> Certified: Terraform Associate (002)</w:t>
+        <w:t>HashiCorp Certified: Terraform Associate (002)</w:t>
       </w:r>
     </w:p>
     <w:p>
@@ -68,27 +60,7 @@
           <w:sz w:val="24"/>
           <w:szCs w:val="24"/>
         </w:rPr>
-        <w:t xml:space="preserve">The Terraform Associate certification is for Cloud Engineers specializing in operations, IT, or development who know the basic concepts and skills associated with open source </w:t>
-      </w:r>
-      <w:proofErr w:type="spellStart"/>
-      <w:r>
-        <w:rPr>
-          <w:rFonts w:ascii="var(--font-body)" w:eastAsia="Times New Roman" w:hAnsi="var(--font-body)" w:cs="Times New Roman"/>
-          <w:spacing w:val="2"/>
-          <w:sz w:val="24"/>
-          <w:szCs w:val="24"/>
-        </w:rPr>
-        <w:t>HashiCorp</w:t>
-      </w:r>
-      <w:proofErr w:type="spellEnd"/>
-      <w:r>
-        <w:rPr>
-          <w:rFonts w:ascii="var(--font-body)" w:eastAsia="Times New Roman" w:hAnsi="var(--font-body)" w:cs="Times New Roman"/>
-          <w:spacing w:val="2"/>
-          <w:sz w:val="24"/>
-          <w:szCs w:val="24"/>
-        </w:rPr>
-        <w:t xml:space="preserve"> Terraform. Candidates will be best prepared for this exam if they have professional experience using Terraform in production, but performing the exam objectives in a personal demo environment may also be sufficient. This person understands which enterprise features exist and what can and cannot be done using the open source offering. Visit our exam partner to </w:t>
+        <w:t>The Terraform Associate certification is for Cloud Engineers specializing in operations, IT, or development who know the basic concepts and skills associated with open source HashiCorp Terraform. Candidates will be best prepared for this exam if they have professional experience using Terraform in production, but performing the exam objectives in a personal demo environment may also be sufficient. This person understands which enterprise features exist and what can and cannot be done using the open source offering. Visit our exam partner to </w:t>
       </w:r>
       <w:hyperlink r:id="rId6" w:history="1">
         <w:r>
@@ -887,967 +859,899 @@
           <w:b/>
           <w:bCs/>
         </w:rPr>
-        <w:t>Understand infrastructure as code (</w:t>
-      </w:r>
-      <w:proofErr w:type="spellStart"/>
-      <w:r>
+        <w:t>Understand infrastructure as code (IaC) concepts</w:t>
+      </w:r>
+    </w:p>
+    <w:p>
+      <w:pPr>
+        <w:pStyle w:val="Heading2"/>
+        <w:numPr>
+          <w:ilvl w:val="1"/>
+          <w:numId w:val="4"/>
+        </w:numPr>
         <w:rPr>
           <w:b/>
           <w:bCs/>
         </w:rPr>
-        <w:t>IaC</w:t>
-      </w:r>
-      <w:proofErr w:type="spellEnd"/>
-      <w:r>
+      </w:pPr>
+      <w:r>
+        <w:t>Explain what IaC is</w:t>
+      </w:r>
+    </w:p>
+    <w:p>
+      <w:pPr>
+        <w:pStyle w:val="ListParagraph"/>
+        <w:numPr>
+          <w:ilvl w:val="0"/>
+          <w:numId w:val="2"/>
+        </w:numPr>
+      </w:pPr>
+      <w:r>
+        <w:t xml:space="preserve">Human readable </w:t>
+      </w:r>
+      <w:r>
+        <w:t>files that defince infrastructure for both cloud and on-prem</w:t>
+      </w:r>
+    </w:p>
+    <w:p>
+      <w:pPr>
+        <w:pStyle w:val="ListParagraph"/>
+        <w:numPr>
+          <w:ilvl w:val="0"/>
+          <w:numId w:val="2"/>
+        </w:numPr>
+      </w:pPr>
+      <w:r>
+        <w:t>Immutable</w:t>
+      </w:r>
+    </w:p>
+    <w:p>
+      <w:pPr>
+        <w:pStyle w:val="ListParagraph"/>
+        <w:numPr>
+          <w:ilvl w:val="0"/>
+          <w:numId w:val="2"/>
+        </w:numPr>
+      </w:pPr>
+      <w:r>
+        <w:t>declarative</w:t>
+      </w:r>
+    </w:p>
+    <w:p>
+      <w:pPr>
+        <w:pStyle w:val="ListParagraph"/>
+        <w:numPr>
+          <w:ilvl w:val="0"/>
+          <w:numId w:val="2"/>
+        </w:numPr>
+      </w:pPr>
+      <w:r>
+        <w:t>Providers Utilizes APIs</w:t>
+      </w:r>
+    </w:p>
+    <w:p>
+      <w:pPr>
+        <w:pStyle w:val="ListParagraph"/>
+        <w:numPr>
+          <w:ilvl w:val="0"/>
+          <w:numId w:val="2"/>
+        </w:numPr>
+      </w:pPr>
+      <w:r>
+        <w:t>Allows scalability to be automated</w:t>
+      </w:r>
+    </w:p>
+    <w:p>
+      <w:pPr>
+        <w:pStyle w:val="ListParagraph"/>
+        <w:numPr>
+          <w:ilvl w:val="0"/>
+          <w:numId w:val="2"/>
+        </w:numPr>
+      </w:pPr>
+      <w:r>
+        <w:t>Workflow stages</w:t>
+      </w:r>
+      <w:r>
+        <w:t xml:space="preserve"> (same on any platform)</w:t>
+      </w:r>
+    </w:p>
+    <w:p>
+      <w:pPr>
+        <w:pStyle w:val="ListParagraph"/>
+        <w:numPr>
+          <w:ilvl w:val="1"/>
+          <w:numId w:val="2"/>
+        </w:numPr>
+      </w:pPr>
+      <w:r>
+        <w:t>Write</w:t>
+      </w:r>
+    </w:p>
+    <w:p>
+      <w:pPr>
+        <w:pStyle w:val="ListParagraph"/>
+        <w:numPr>
+          <w:ilvl w:val="2"/>
+          <w:numId w:val="2"/>
+        </w:numPr>
+      </w:pPr>
+      <w:r>
+        <w:t>Define resources</w:t>
+      </w:r>
+    </w:p>
+    <w:p>
+      <w:pPr>
+        <w:pStyle w:val="ListParagraph"/>
+        <w:numPr>
+          <w:ilvl w:val="2"/>
+          <w:numId w:val="2"/>
+        </w:numPr>
+      </w:pPr>
+      <w:r>
+        <w:t>Can be across multiple cloud providers and services</w:t>
+      </w:r>
+    </w:p>
+    <w:p>
+      <w:pPr>
+        <w:pStyle w:val="ListParagraph"/>
+        <w:numPr>
+          <w:ilvl w:val="1"/>
+          <w:numId w:val="2"/>
+        </w:numPr>
+      </w:pPr>
+      <w:r>
+        <w:t>Plan</w:t>
+      </w:r>
+    </w:p>
+    <w:p>
+      <w:pPr>
+        <w:pStyle w:val="ListParagraph"/>
+        <w:numPr>
+          <w:ilvl w:val="2"/>
+          <w:numId w:val="2"/>
+        </w:numPr>
+      </w:pPr>
+      <w:r>
+        <w:t>Terraform creates an execution plan describing infrastructure</w:t>
+      </w:r>
+      <w:r>
+        <w:t xml:space="preserve"> it will</w:t>
+      </w:r>
+    </w:p>
+    <w:p>
+      <w:pPr>
+        <w:pStyle w:val="ListParagraph"/>
+        <w:numPr>
+          <w:ilvl w:val="3"/>
+          <w:numId w:val="2"/>
+        </w:numPr>
+      </w:pPr>
+      <w:r>
+        <w:t>Create</w:t>
+      </w:r>
+    </w:p>
+    <w:p>
+      <w:pPr>
+        <w:pStyle w:val="ListParagraph"/>
+        <w:numPr>
+          <w:ilvl w:val="3"/>
+          <w:numId w:val="2"/>
+        </w:numPr>
+      </w:pPr>
+      <w:r>
+        <w:t>Update</w:t>
+      </w:r>
+    </w:p>
+    <w:p>
+      <w:pPr>
+        <w:pStyle w:val="ListParagraph"/>
+        <w:numPr>
+          <w:ilvl w:val="3"/>
+          <w:numId w:val="2"/>
+        </w:numPr>
+      </w:pPr>
+      <w:r>
+        <w:t>Destroy</w:t>
+      </w:r>
+    </w:p>
+    <w:p>
+      <w:pPr>
+        <w:pStyle w:val="ListParagraph"/>
+        <w:numPr>
+          <w:ilvl w:val="1"/>
+          <w:numId w:val="2"/>
+        </w:numPr>
+      </w:pPr>
+      <w:r>
+        <w:t>Apply</w:t>
+      </w:r>
+    </w:p>
+    <w:p>
+      <w:pPr>
+        <w:pStyle w:val="ListParagraph"/>
+        <w:numPr>
+          <w:ilvl w:val="2"/>
+          <w:numId w:val="2"/>
+        </w:numPr>
+      </w:pPr>
+      <w:r>
+        <w:t>On approval, terraform performs proposed operations in correct order</w:t>
+      </w:r>
+    </w:p>
+    <w:p>
+      <w:pPr>
+        <w:pStyle w:val="ListParagraph"/>
+        <w:numPr>
+          <w:ilvl w:val="0"/>
+          <w:numId w:val="2"/>
+        </w:numPr>
+      </w:pPr>
+      <w:r>
+        <w:t>Types of IaC</w:t>
+      </w:r>
+    </w:p>
+    <w:p>
+      <w:pPr>
+        <w:pStyle w:val="ListParagraph"/>
+        <w:numPr>
+          <w:ilvl w:val="1"/>
+          <w:numId w:val="2"/>
+        </w:numPr>
+      </w:pPr>
+      <w:r>
+        <w:t>AdHoc Scripts</w:t>
+      </w:r>
+    </w:p>
+    <w:p>
+      <w:pPr>
+        <w:pStyle w:val="ListParagraph"/>
+        <w:numPr>
+          <w:ilvl w:val="2"/>
+          <w:numId w:val="2"/>
+        </w:numPr>
+      </w:pPr>
+      <w:r>
+        <w:lastRenderedPageBreak/>
+        <w:t xml:space="preserve">Better than nothing still not </w:t>
+      </w:r>
+      <w:r>
+        <w:t>framework</w:t>
+      </w:r>
+    </w:p>
+    <w:p>
+      <w:pPr>
+        <w:pStyle w:val="ListParagraph"/>
+        <w:numPr>
+          <w:ilvl w:val="1"/>
+          <w:numId w:val="2"/>
+        </w:numPr>
+      </w:pPr>
+      <w:r>
+        <w:t>Configuration Management Tools</w:t>
+      </w:r>
+    </w:p>
+    <w:p>
+      <w:pPr>
+        <w:pStyle w:val="ListParagraph"/>
+        <w:numPr>
+          <w:ilvl w:val="2"/>
+          <w:numId w:val="2"/>
+        </w:numPr>
+      </w:pPr>
+      <w:r>
+        <w:t>Chef</w:t>
+      </w:r>
+    </w:p>
+    <w:p>
+      <w:pPr>
+        <w:pStyle w:val="ListParagraph"/>
+        <w:numPr>
+          <w:ilvl w:val="2"/>
+          <w:numId w:val="2"/>
+        </w:numPr>
+      </w:pPr>
+      <w:r>
+        <w:t>Puppet</w:t>
+      </w:r>
+    </w:p>
+    <w:p>
+      <w:pPr>
+        <w:pStyle w:val="ListParagraph"/>
+        <w:numPr>
+          <w:ilvl w:val="2"/>
+          <w:numId w:val="2"/>
+        </w:numPr>
+      </w:pPr>
+      <w:r>
+        <w:t>Ansible</w:t>
+      </w:r>
+    </w:p>
+    <w:p>
+      <w:pPr>
+        <w:pStyle w:val="ListParagraph"/>
+        <w:numPr>
+          <w:ilvl w:val="2"/>
+          <w:numId w:val="2"/>
+        </w:numPr>
+      </w:pPr>
+      <w:r>
+        <w:t>SaltStack</w:t>
+      </w:r>
+    </w:p>
+    <w:p>
+      <w:pPr>
+        <w:pStyle w:val="ListParagraph"/>
+        <w:numPr>
+          <w:ilvl w:val="2"/>
+          <w:numId w:val="2"/>
+        </w:numPr>
+      </w:pPr>
+      <w:r>
+        <w:t>Install and manage software o existing servers</w:t>
+      </w:r>
+    </w:p>
+    <w:p>
+      <w:pPr>
+        <w:pStyle w:val="ListParagraph"/>
+        <w:numPr>
+          <w:ilvl w:val="2"/>
+          <w:numId w:val="2"/>
+        </w:numPr>
+      </w:pPr>
+      <w:r>
+        <w:t>Usually mutable</w:t>
+      </w:r>
+    </w:p>
+    <w:p>
+      <w:pPr>
+        <w:pStyle w:val="ListParagraph"/>
+        <w:numPr>
+          <w:ilvl w:val="3"/>
+          <w:numId w:val="2"/>
+        </w:numPr>
+      </w:pPr>
+      <w:r>
+        <w:t>Each server slowly has config creep</w:t>
+      </w:r>
+    </w:p>
+    <w:p>
+      <w:pPr>
+        <w:pStyle w:val="ListParagraph"/>
+        <w:numPr>
+          <w:ilvl w:val="1"/>
+          <w:numId w:val="2"/>
+        </w:numPr>
+      </w:pPr>
+      <w:r>
+        <w:t>Server Templating tools</w:t>
+      </w:r>
+    </w:p>
+    <w:p>
+      <w:pPr>
+        <w:pStyle w:val="ListParagraph"/>
+        <w:numPr>
+          <w:ilvl w:val="2"/>
+          <w:numId w:val="2"/>
+        </w:numPr>
+      </w:pPr>
+      <w:r>
+        <w:t>Docker</w:t>
+      </w:r>
+    </w:p>
+    <w:p>
+      <w:pPr>
+        <w:pStyle w:val="ListParagraph"/>
+        <w:numPr>
+          <w:ilvl w:val="2"/>
+          <w:numId w:val="2"/>
+        </w:numPr>
+      </w:pPr>
+      <w:r>
+        <w:t>Packer</w:t>
+      </w:r>
+    </w:p>
+    <w:p>
+      <w:pPr>
+        <w:pStyle w:val="ListParagraph"/>
+        <w:numPr>
+          <w:ilvl w:val="2"/>
+          <w:numId w:val="2"/>
+        </w:numPr>
+      </w:pPr>
+      <w:r>
+        <w:t>Vagrant</w:t>
+      </w:r>
+    </w:p>
+    <w:p>
+      <w:pPr>
+        <w:pStyle w:val="ListParagraph"/>
+        <w:numPr>
+          <w:ilvl w:val="2"/>
+          <w:numId w:val="2"/>
+        </w:numPr>
+      </w:pPr>
+      <w:r>
+        <w:t>Full server template including any software</w:t>
+      </w:r>
+    </w:p>
+    <w:p>
+      <w:pPr>
+        <w:pStyle w:val="ListParagraph"/>
+        <w:numPr>
+          <w:ilvl w:val="1"/>
+          <w:numId w:val="2"/>
+        </w:numPr>
+      </w:pPr>
+      <w:r>
+        <w:t>Orchestration tools</w:t>
+      </w:r>
+    </w:p>
+    <w:p>
+      <w:pPr>
+        <w:pStyle w:val="ListParagraph"/>
+        <w:numPr>
+          <w:ilvl w:val="1"/>
+          <w:numId w:val="2"/>
+        </w:numPr>
+      </w:pPr>
+      <w:r>
+        <w:t>Provisioning Tools</w:t>
+      </w:r>
+    </w:p>
+    <w:p>
+      <w:pPr>
+        <w:pStyle w:val="ListParagraph"/>
+        <w:numPr>
+          <w:ilvl w:val="2"/>
+          <w:numId w:val="2"/>
+        </w:numPr>
+      </w:pPr>
+      <w:r>
+        <w:t>Terraform</w:t>
+      </w:r>
+    </w:p>
+    <w:p>
+      <w:pPr>
+        <w:pStyle w:val="ListParagraph"/>
+        <w:numPr>
+          <w:ilvl w:val="2"/>
+          <w:numId w:val="2"/>
+        </w:numPr>
+      </w:pPr>
+      <w:r>
+        <w:t>CloudFormation</w:t>
+      </w:r>
+    </w:p>
+    <w:p>
+      <w:pPr>
+        <w:pStyle w:val="ListParagraph"/>
+        <w:numPr>
+          <w:ilvl w:val="2"/>
+          <w:numId w:val="2"/>
+        </w:numPr>
+      </w:pPr>
+      <w:r>
+        <w:t>OpenStack</w:t>
+      </w:r>
+    </w:p>
+    <w:p>
+      <w:pPr>
+        <w:pStyle w:val="ListParagraph"/>
+        <w:numPr>
+          <w:ilvl w:val="2"/>
+          <w:numId w:val="2"/>
+        </w:numPr>
+      </w:pPr>
+      <w:r>
+        <w:t>Create the servers (infrastructure) themselves</w:t>
+      </w:r>
+    </w:p>
+    <w:p>
+      <w:pPr>
+        <w:pStyle w:val="ListParagraph"/>
+        <w:numPr>
+          <w:ilvl w:val="0"/>
+          <w:numId w:val="2"/>
+        </w:numPr>
+      </w:pPr>
+      <w:r>
+        <w:t>Procedural vs Declarative</w:t>
+      </w:r>
+    </w:p>
+    <w:p>
+      <w:pPr>
+        <w:pStyle w:val="ListParagraph"/>
+        <w:numPr>
+          <w:ilvl w:val="1"/>
+          <w:numId w:val="2"/>
+        </w:numPr>
+      </w:pPr>
+      <w:r>
+        <w:t>Procedural</w:t>
+      </w:r>
+    </w:p>
+    <w:p>
+      <w:pPr>
+        <w:pStyle w:val="ListParagraph"/>
+        <w:numPr>
+          <w:ilvl w:val="2"/>
+          <w:numId w:val="2"/>
+        </w:numPr>
+      </w:pPr>
+      <w:r>
+        <w:t>Code defines step by step process</w:t>
+      </w:r>
+    </w:p>
+    <w:p>
+      <w:pPr>
+        <w:pStyle w:val="ListParagraph"/>
+        <w:numPr>
+          <w:ilvl w:val="2"/>
+          <w:numId w:val="2"/>
+        </w:numPr>
+      </w:pPr>
+      <w:r>
+        <w:t>When you run the code a second time it creates new resources</w:t>
+      </w:r>
+    </w:p>
+    <w:p>
+      <w:pPr>
+        <w:pStyle w:val="ListParagraph"/>
+        <w:numPr>
+          <w:ilvl w:val="2"/>
+          <w:numId w:val="2"/>
+        </w:numPr>
+      </w:pPr>
+      <w:r>
+        <w:t>Does not track state</w:t>
+      </w:r>
+    </w:p>
+    <w:p>
+      <w:pPr>
+        <w:pStyle w:val="ListParagraph"/>
+        <w:numPr>
+          <w:ilvl w:val="1"/>
+          <w:numId w:val="2"/>
+        </w:numPr>
+      </w:pPr>
+      <w:r>
+        <w:t>Declarative</w:t>
+      </w:r>
+    </w:p>
+    <w:p>
+      <w:pPr>
+        <w:pStyle w:val="ListParagraph"/>
+        <w:numPr>
+          <w:ilvl w:val="2"/>
+          <w:numId w:val="2"/>
+        </w:numPr>
+      </w:pPr>
+      <w:r>
+        <w:t>Desired state</w:t>
+      </w:r>
+    </w:p>
+    <w:p>
+      <w:pPr>
+        <w:pStyle w:val="ListParagraph"/>
+        <w:numPr>
+          <w:ilvl w:val="2"/>
+          <w:numId w:val="2"/>
+        </w:numPr>
+      </w:pPr>
+      <w:r>
+        <w:t>To add just add more resources to the code and it will add only new, not change existing</w:t>
+      </w:r>
+    </w:p>
+    <w:p>
+      <w:pPr>
+        <w:pStyle w:val="ListParagraph"/>
+        <w:numPr>
+          <w:ilvl w:val="2"/>
+          <w:numId w:val="2"/>
+        </w:numPr>
+      </w:pPr>
+      <w:r>
+        <w:t>I</w:t>
+      </w:r>
+      <w:r>
+        <w:t>mmutable</w:t>
+      </w:r>
+    </w:p>
+    <w:p>
+      <w:pPr>
+        <w:pStyle w:val="ListParagraph"/>
+        <w:numPr>
+          <w:ilvl w:val="2"/>
+          <w:numId w:val="2"/>
+        </w:numPr>
+      </w:pPr>
+      <w:r>
+        <w:t>Code always represents the current state</w:t>
+      </w:r>
+    </w:p>
+    <w:p>
+      <w:pPr>
+        <w:pStyle w:val="Heading3"/>
+        <w:numPr>
+          <w:ilvl w:val="1"/>
+          <w:numId w:val="4"/>
+        </w:numPr>
+      </w:pPr>
+      <w:r>
+        <w:t>Describe advantages of IaC patterns</w:t>
+      </w:r>
+    </w:p>
+    <w:p>
+      <w:pPr>
+        <w:pStyle w:val="ListParagraph"/>
+        <w:numPr>
+          <w:ilvl w:val="0"/>
+          <w:numId w:val="2"/>
+        </w:numPr>
+      </w:pPr>
+      <w:r>
+        <w:t xml:space="preserve">Allows you to use only what you need instead of keeping </w:t>
+      </w:r>
+      <w:r>
+        <w:t>all the time</w:t>
+      </w:r>
+    </w:p>
+    <w:p>
+      <w:pPr>
+        <w:pStyle w:val="ListParagraph"/>
+        <w:numPr>
+          <w:ilvl w:val="0"/>
+          <w:numId w:val="2"/>
+        </w:numPr>
+      </w:pPr>
+      <w:r>
+        <w:t>I</w:t>
+      </w:r>
+      <w:r>
+        <w:t>mmutable</w:t>
+      </w:r>
+    </w:p>
+    <w:p>
+      <w:pPr>
+        <w:pStyle w:val="ListParagraph"/>
+        <w:numPr>
+          <w:ilvl w:val="0"/>
+          <w:numId w:val="2"/>
+        </w:numPr>
+      </w:pPr>
+      <w:r>
+        <w:t>Versioning</w:t>
+      </w:r>
+    </w:p>
+    <w:p>
+      <w:pPr>
+        <w:pStyle w:val="ListParagraph"/>
+        <w:numPr>
+          <w:ilvl w:val="0"/>
+          <w:numId w:val="2"/>
+        </w:numPr>
+      </w:pPr>
+      <w:r>
+        <w:t>Reuse components</w:t>
+      </w:r>
+    </w:p>
+    <w:p>
+      <w:pPr>
+        <w:pStyle w:val="ListParagraph"/>
+        <w:numPr>
+          <w:ilvl w:val="0"/>
+          <w:numId w:val="2"/>
+        </w:numPr>
+      </w:pPr>
+      <w:r>
+        <w:t>Self service</w:t>
+      </w:r>
+    </w:p>
+    <w:p>
+      <w:pPr>
+        <w:pStyle w:val="ListParagraph"/>
+        <w:numPr>
+          <w:ilvl w:val="0"/>
+          <w:numId w:val="2"/>
+        </w:numPr>
+      </w:pPr>
+    </w:p>
+    <w:p>
+      <w:pPr>
+        <w:pStyle w:val="ListParagraph"/>
+        <w:numPr>
+          <w:ilvl w:val="0"/>
+          <w:numId w:val="2"/>
+        </w:numPr>
+      </w:pPr>
+      <w:r>
+        <w:t>Configuration consistency</w:t>
+      </w:r>
+    </w:p>
+    <w:p>
+      <w:pPr>
+        <w:pStyle w:val="ListParagraph"/>
+        <w:numPr>
+          <w:ilvl w:val="1"/>
+          <w:numId w:val="2"/>
+        </w:numPr>
+      </w:pPr>
+      <w:r>
+        <w:t>Idempotent</w:t>
+      </w:r>
+    </w:p>
+    <w:p>
+      <w:pPr>
+        <w:pStyle w:val="ListParagraph"/>
+        <w:numPr>
+          <w:ilvl w:val="1"/>
+          <w:numId w:val="2"/>
+        </w:numPr>
+      </w:pPr>
+      <w:r>
+        <w:t>Consistent</w:t>
+      </w:r>
+    </w:p>
+    <w:p>
+      <w:pPr>
+        <w:pStyle w:val="ListParagraph"/>
+        <w:numPr>
+          <w:ilvl w:val="1"/>
+          <w:numId w:val="2"/>
+        </w:numPr>
+      </w:pPr>
+      <w:r>
+        <w:t>Repeatable</w:t>
+      </w:r>
+    </w:p>
+    <w:p>
+      <w:pPr>
+        <w:pStyle w:val="ListParagraph"/>
+        <w:numPr>
+          <w:ilvl w:val="1"/>
+          <w:numId w:val="2"/>
+        </w:numPr>
+      </w:pPr>
+      <w:r>
+        <w:t>Predictable</w:t>
+      </w:r>
+    </w:p>
+    <w:p>
+      <w:pPr>
+        <w:pStyle w:val="ListParagraph"/>
+        <w:numPr>
+          <w:ilvl w:val="0"/>
+          <w:numId w:val="2"/>
+        </w:numPr>
+      </w:pPr>
+      <w:r>
+        <w:t>Minimize risk</w:t>
+      </w:r>
+    </w:p>
+    <w:p>
+      <w:pPr>
+        <w:pStyle w:val="ListParagraph"/>
+        <w:numPr>
+          <w:ilvl w:val="1"/>
+          <w:numId w:val="2"/>
+        </w:numPr>
+      </w:pPr>
+      <w:r>
+        <w:lastRenderedPageBreak/>
+        <w:t>Automates process</w:t>
+      </w:r>
+    </w:p>
+    <w:p>
+      <w:pPr>
+        <w:pStyle w:val="ListParagraph"/>
+        <w:numPr>
+          <w:ilvl w:val="1"/>
+          <w:numId w:val="2"/>
+        </w:numPr>
+      </w:pPr>
+      <w:r>
+        <w:t>Form of documentation</w:t>
+      </w:r>
+    </w:p>
+    <w:p>
+      <w:pPr>
+        <w:pStyle w:val="ListParagraph"/>
+        <w:numPr>
+          <w:ilvl w:val="0"/>
+          <w:numId w:val="2"/>
+        </w:numPr>
+      </w:pPr>
+      <w:r>
+        <w:t>Increased efficiency in dev</w:t>
+      </w:r>
+    </w:p>
+    <w:p>
+      <w:pPr>
+        <w:pStyle w:val="ListParagraph"/>
+        <w:numPr>
+          <w:ilvl w:val="1"/>
+          <w:numId w:val="2"/>
+        </w:numPr>
+      </w:pPr>
+      <w:r>
+        <w:t>Sandbox environment same for all and built quickly</w:t>
+      </w:r>
+    </w:p>
+    <w:p>
+      <w:pPr>
+        <w:pStyle w:val="ListParagraph"/>
+        <w:numPr>
+          <w:ilvl w:val="0"/>
+          <w:numId w:val="2"/>
+        </w:numPr>
+      </w:pPr>
+      <w:r>
+        <w:t>Reduce cost</w:t>
+      </w:r>
+    </w:p>
+    <w:p>
+      <w:pPr>
+        <w:pStyle w:val="ListParagraph"/>
+        <w:numPr>
+          <w:ilvl w:val="1"/>
+          <w:numId w:val="2"/>
+        </w:numPr>
+      </w:pPr>
+      <w:r>
+        <w:t>Tear down infrastructure when not needed</w:t>
+      </w:r>
+    </w:p>
+    <w:p>
+      <w:pPr>
+        <w:pStyle w:val="ListParagraph"/>
+        <w:numPr>
+          <w:ilvl w:val="1"/>
+          <w:numId w:val="2"/>
+        </w:numPr>
+      </w:pPr>
+      <w:r>
+        <w:t>elastic</w:t>
+      </w:r>
+    </w:p>
+    <w:p/>
+    <w:p>
+      <w:pPr>
+        <w:pStyle w:val="Heading2"/>
+        <w:numPr>
+          <w:ilvl w:val="0"/>
+          <w:numId w:val="4"/>
+        </w:numPr>
         <w:rPr>
           <w:b/>
           <w:bCs/>
         </w:rPr>
-        <w:t>) concepts</w:t>
-      </w:r>
-    </w:p>
-    <w:p>
-      <w:pPr>
-        <w:pStyle w:val="Heading2"/>
-        <w:numPr>
-          <w:ilvl w:val="1"/>
-          <w:numId w:val="4"/>
-        </w:numPr>
+      </w:pPr>
+      <w:r>
         <w:rPr>
           <w:b/>
           <w:bCs/>
         </w:rPr>
-      </w:pPr>
-      <w:r>
-        <w:t xml:space="preserve">Explain what </w:t>
-      </w:r>
-      <w:proofErr w:type="spellStart"/>
-      <w:r>
-        <w:t>IaC</w:t>
-      </w:r>
-      <w:proofErr w:type="spellEnd"/>
-      <w:r>
-        <w:t xml:space="preserve"> is</w:t>
-      </w:r>
-    </w:p>
-    <w:p>
-      <w:pPr>
-        <w:pStyle w:val="ListParagraph"/>
-        <w:numPr>
-          <w:ilvl w:val="0"/>
-          <w:numId w:val="2"/>
-        </w:numPr>
-      </w:pPr>
-      <w:r>
-        <w:t xml:space="preserve">Human readable </w:t>
-      </w:r>
-      <w:r>
-        <w:t xml:space="preserve">files that </w:t>
-      </w:r>
-      <w:proofErr w:type="spellStart"/>
-      <w:r>
-        <w:t>defince</w:t>
-      </w:r>
-      <w:proofErr w:type="spellEnd"/>
-      <w:r>
-        <w:t xml:space="preserve"> infrastructure for both cloud and on-prem</w:t>
-      </w:r>
-    </w:p>
-    <w:p>
-      <w:pPr>
-        <w:pStyle w:val="ListParagraph"/>
-        <w:numPr>
-          <w:ilvl w:val="0"/>
-          <w:numId w:val="2"/>
-        </w:numPr>
-      </w:pPr>
-      <w:r>
-        <w:t>Immutable</w:t>
-      </w:r>
-    </w:p>
-    <w:p>
-      <w:pPr>
-        <w:pStyle w:val="ListParagraph"/>
-        <w:numPr>
-          <w:ilvl w:val="0"/>
-          <w:numId w:val="2"/>
-        </w:numPr>
-      </w:pPr>
-      <w:r>
-        <w:t>declarative</w:t>
-      </w:r>
-    </w:p>
-    <w:p>
-      <w:pPr>
-        <w:pStyle w:val="ListParagraph"/>
-        <w:numPr>
-          <w:ilvl w:val="0"/>
-          <w:numId w:val="2"/>
-        </w:numPr>
-      </w:pPr>
-      <w:r>
-        <w:t>Providers Utilizes APIs</w:t>
-      </w:r>
-    </w:p>
-    <w:p>
-      <w:pPr>
-        <w:pStyle w:val="ListParagraph"/>
-        <w:numPr>
-          <w:ilvl w:val="0"/>
-          <w:numId w:val="2"/>
-        </w:numPr>
-      </w:pPr>
-      <w:r>
-        <w:t>Allows scalability to be automated</w:t>
-      </w:r>
-    </w:p>
-    <w:p>
-      <w:pPr>
-        <w:pStyle w:val="ListParagraph"/>
-        <w:numPr>
-          <w:ilvl w:val="0"/>
-          <w:numId w:val="2"/>
-        </w:numPr>
-      </w:pPr>
-      <w:r>
-        <w:t>Workflow stages</w:t>
-      </w:r>
-      <w:r>
-        <w:t xml:space="preserve"> (same on any platform)</w:t>
-      </w:r>
-    </w:p>
-    <w:p>
-      <w:pPr>
-        <w:pStyle w:val="ListParagraph"/>
-        <w:numPr>
-          <w:ilvl w:val="1"/>
-          <w:numId w:val="2"/>
-        </w:numPr>
-      </w:pPr>
-      <w:r>
-        <w:t>Write</w:t>
-      </w:r>
-    </w:p>
-    <w:p>
-      <w:pPr>
-        <w:pStyle w:val="ListParagraph"/>
-        <w:numPr>
-          <w:ilvl w:val="2"/>
-          <w:numId w:val="2"/>
-        </w:numPr>
-      </w:pPr>
-      <w:r>
-        <w:t>Define resources</w:t>
-      </w:r>
-    </w:p>
-    <w:p>
-      <w:pPr>
-        <w:pStyle w:val="ListParagraph"/>
-        <w:numPr>
-          <w:ilvl w:val="2"/>
-          <w:numId w:val="2"/>
-        </w:numPr>
-      </w:pPr>
-      <w:r>
-        <w:t>Can be across multiple cloud providers and services</w:t>
-      </w:r>
-    </w:p>
-    <w:p>
-      <w:pPr>
-        <w:pStyle w:val="ListParagraph"/>
-        <w:numPr>
-          <w:ilvl w:val="1"/>
-          <w:numId w:val="2"/>
-        </w:numPr>
-      </w:pPr>
-      <w:r>
-        <w:t>Plan</w:t>
-      </w:r>
-    </w:p>
-    <w:p>
-      <w:pPr>
-        <w:pStyle w:val="ListParagraph"/>
-        <w:numPr>
-          <w:ilvl w:val="2"/>
-          <w:numId w:val="2"/>
-        </w:numPr>
-      </w:pPr>
-      <w:r>
-        <w:t>Terraform creates an execution plan describing infrastructure</w:t>
-      </w:r>
-      <w:r>
-        <w:t xml:space="preserve"> it will</w:t>
-      </w:r>
-    </w:p>
-    <w:p>
-      <w:pPr>
-        <w:pStyle w:val="ListParagraph"/>
-        <w:numPr>
-          <w:ilvl w:val="3"/>
-          <w:numId w:val="2"/>
-        </w:numPr>
-      </w:pPr>
-      <w:r>
-        <w:t>Create</w:t>
-      </w:r>
-    </w:p>
-    <w:p>
-      <w:pPr>
-        <w:pStyle w:val="ListParagraph"/>
-        <w:numPr>
-          <w:ilvl w:val="3"/>
-          <w:numId w:val="2"/>
-        </w:numPr>
-      </w:pPr>
-      <w:r>
-        <w:t>Update</w:t>
-      </w:r>
-    </w:p>
-    <w:p>
-      <w:pPr>
-        <w:pStyle w:val="ListParagraph"/>
-        <w:numPr>
-          <w:ilvl w:val="3"/>
-          <w:numId w:val="2"/>
-        </w:numPr>
-      </w:pPr>
-      <w:r>
-        <w:t>Destroy</w:t>
-      </w:r>
-    </w:p>
-    <w:p>
-      <w:pPr>
-        <w:pStyle w:val="ListParagraph"/>
-        <w:numPr>
-          <w:ilvl w:val="1"/>
-          <w:numId w:val="2"/>
-        </w:numPr>
-      </w:pPr>
-      <w:r>
-        <w:t>Apply</w:t>
-      </w:r>
-    </w:p>
-    <w:p>
-      <w:pPr>
-        <w:pStyle w:val="ListParagraph"/>
-        <w:numPr>
-          <w:ilvl w:val="2"/>
-          <w:numId w:val="2"/>
-        </w:numPr>
-      </w:pPr>
-      <w:r>
-        <w:t>On approval, terraform performs proposed operations in correct order</w:t>
-      </w:r>
-    </w:p>
-    <w:p>
-      <w:pPr>
-        <w:pStyle w:val="ListParagraph"/>
-        <w:numPr>
-          <w:ilvl w:val="0"/>
-          <w:numId w:val="2"/>
-        </w:numPr>
-      </w:pPr>
-      <w:r>
-        <w:t xml:space="preserve">Types of </w:t>
-      </w:r>
-      <w:proofErr w:type="spellStart"/>
-      <w:r>
-        <w:t>IaC</w:t>
-      </w:r>
-      <w:proofErr w:type="spellEnd"/>
-    </w:p>
-    <w:p>
-      <w:pPr>
-        <w:pStyle w:val="ListParagraph"/>
-        <w:numPr>
-          <w:ilvl w:val="1"/>
-          <w:numId w:val="2"/>
-        </w:numPr>
-      </w:pPr>
-      <w:proofErr w:type="spellStart"/>
-      <w:r>
-        <w:t>AdHoc</w:t>
-      </w:r>
-      <w:proofErr w:type="spellEnd"/>
-      <w:r>
-        <w:t xml:space="preserve"> Scripts</w:t>
-      </w:r>
-    </w:p>
-    <w:p>
-      <w:pPr>
-        <w:pStyle w:val="ListParagraph"/>
-        <w:numPr>
-          <w:ilvl w:val="2"/>
-          <w:numId w:val="2"/>
-        </w:numPr>
-      </w:pPr>
-      <w:r>
-        <w:lastRenderedPageBreak/>
-        <w:t xml:space="preserve">Better than nothing still not </w:t>
-      </w:r>
-      <w:r>
-        <w:t>framework</w:t>
-      </w:r>
-    </w:p>
-    <w:p>
-      <w:pPr>
-        <w:pStyle w:val="ListParagraph"/>
-        <w:numPr>
-          <w:ilvl w:val="1"/>
-          <w:numId w:val="2"/>
-        </w:numPr>
-      </w:pPr>
-      <w:r>
-        <w:t>Configuration Management Tools</w:t>
-      </w:r>
-    </w:p>
-    <w:p>
-      <w:pPr>
-        <w:pStyle w:val="ListParagraph"/>
-        <w:numPr>
-          <w:ilvl w:val="2"/>
-          <w:numId w:val="2"/>
-        </w:numPr>
-      </w:pPr>
-      <w:r>
-        <w:t>Chef</w:t>
-      </w:r>
-    </w:p>
-    <w:p>
-      <w:pPr>
-        <w:pStyle w:val="ListParagraph"/>
-        <w:numPr>
-          <w:ilvl w:val="2"/>
-          <w:numId w:val="2"/>
-        </w:numPr>
-      </w:pPr>
-      <w:r>
-        <w:t>Puppet</w:t>
-      </w:r>
-    </w:p>
-    <w:p>
-      <w:pPr>
-        <w:pStyle w:val="ListParagraph"/>
-        <w:numPr>
-          <w:ilvl w:val="2"/>
-          <w:numId w:val="2"/>
-        </w:numPr>
-      </w:pPr>
-      <w:r>
-        <w:t>Ansible</w:t>
-      </w:r>
-    </w:p>
-    <w:p>
-      <w:pPr>
-        <w:pStyle w:val="ListParagraph"/>
-        <w:numPr>
-          <w:ilvl w:val="2"/>
-          <w:numId w:val="2"/>
-        </w:numPr>
-      </w:pPr>
-      <w:proofErr w:type="spellStart"/>
-      <w:r>
-        <w:t>SaltStack</w:t>
-      </w:r>
-      <w:proofErr w:type="spellEnd"/>
-    </w:p>
-    <w:p>
-      <w:pPr>
-        <w:pStyle w:val="ListParagraph"/>
-        <w:numPr>
-          <w:ilvl w:val="2"/>
-          <w:numId w:val="2"/>
-        </w:numPr>
-      </w:pPr>
-      <w:r>
-        <w:t>Install and manage software o existing servers</w:t>
-      </w:r>
-    </w:p>
-    <w:p>
-      <w:pPr>
-        <w:pStyle w:val="ListParagraph"/>
-        <w:numPr>
-          <w:ilvl w:val="2"/>
-          <w:numId w:val="2"/>
-        </w:numPr>
-      </w:pPr>
-      <w:r>
-        <w:t>Usually mutable</w:t>
-      </w:r>
-    </w:p>
-    <w:p>
-      <w:pPr>
-        <w:pStyle w:val="ListParagraph"/>
-        <w:numPr>
-          <w:ilvl w:val="3"/>
-          <w:numId w:val="2"/>
-        </w:numPr>
-      </w:pPr>
-      <w:r>
-        <w:t>Each server slowly has config creep</w:t>
-      </w:r>
-    </w:p>
-    <w:p>
-      <w:pPr>
-        <w:pStyle w:val="ListParagraph"/>
-        <w:numPr>
-          <w:ilvl w:val="1"/>
-          <w:numId w:val="2"/>
-        </w:numPr>
-      </w:pPr>
-      <w:r>
-        <w:t>Server Templating tools</w:t>
-      </w:r>
-    </w:p>
-    <w:p>
-      <w:pPr>
-        <w:pStyle w:val="ListParagraph"/>
-        <w:numPr>
-          <w:ilvl w:val="2"/>
-          <w:numId w:val="2"/>
-        </w:numPr>
-      </w:pPr>
-      <w:r>
-        <w:t>Docker</w:t>
-      </w:r>
-    </w:p>
-    <w:p>
-      <w:pPr>
-        <w:pStyle w:val="ListParagraph"/>
-        <w:numPr>
-          <w:ilvl w:val="2"/>
-          <w:numId w:val="2"/>
-        </w:numPr>
-      </w:pPr>
-      <w:r>
-        <w:t>Packer</w:t>
-      </w:r>
-    </w:p>
-    <w:p>
-      <w:pPr>
-        <w:pStyle w:val="ListParagraph"/>
-        <w:numPr>
-          <w:ilvl w:val="2"/>
-          <w:numId w:val="2"/>
-        </w:numPr>
-      </w:pPr>
-      <w:r>
-        <w:t>Vagrant</w:t>
-      </w:r>
-    </w:p>
-    <w:p>
-      <w:pPr>
-        <w:pStyle w:val="ListParagraph"/>
-        <w:numPr>
-          <w:ilvl w:val="2"/>
-          <w:numId w:val="2"/>
-        </w:numPr>
-      </w:pPr>
-      <w:r>
-        <w:t>Full server template including any software</w:t>
-      </w:r>
-    </w:p>
-    <w:p>
-      <w:pPr>
-        <w:pStyle w:val="ListParagraph"/>
-        <w:numPr>
-          <w:ilvl w:val="1"/>
-          <w:numId w:val="2"/>
-        </w:numPr>
-      </w:pPr>
-      <w:r>
-        <w:t>Orchestration tools</w:t>
-      </w:r>
-    </w:p>
-    <w:p>
-      <w:pPr>
-        <w:pStyle w:val="ListParagraph"/>
-        <w:numPr>
-          <w:ilvl w:val="1"/>
-          <w:numId w:val="2"/>
-        </w:numPr>
-      </w:pPr>
-      <w:r>
-        <w:t>Provisioning Tools</w:t>
-      </w:r>
-    </w:p>
-    <w:p>
-      <w:pPr>
-        <w:pStyle w:val="ListParagraph"/>
-        <w:numPr>
-          <w:ilvl w:val="2"/>
-          <w:numId w:val="2"/>
-        </w:numPr>
-      </w:pPr>
-      <w:r>
-        <w:t>Terraform</w:t>
-      </w:r>
-    </w:p>
-    <w:p>
-      <w:pPr>
-        <w:pStyle w:val="ListParagraph"/>
-        <w:numPr>
-          <w:ilvl w:val="2"/>
-          <w:numId w:val="2"/>
-        </w:numPr>
-      </w:pPr>
-      <w:r>
-        <w:t>CloudFormation</w:t>
-      </w:r>
-    </w:p>
-    <w:p>
-      <w:pPr>
-        <w:pStyle w:val="ListParagraph"/>
-        <w:numPr>
-          <w:ilvl w:val="2"/>
-          <w:numId w:val="2"/>
-        </w:numPr>
-      </w:pPr>
-      <w:r>
-        <w:t>OpenStack</w:t>
-      </w:r>
-    </w:p>
-    <w:p>
-      <w:pPr>
-        <w:pStyle w:val="ListParagraph"/>
-        <w:numPr>
-          <w:ilvl w:val="2"/>
-          <w:numId w:val="2"/>
-        </w:numPr>
-      </w:pPr>
-      <w:r>
-        <w:t>Create the servers (infrastructure) themselves</w:t>
-      </w:r>
-    </w:p>
-    <w:p>
-      <w:pPr>
-        <w:pStyle w:val="ListParagraph"/>
-        <w:numPr>
-          <w:ilvl w:val="0"/>
-          <w:numId w:val="2"/>
-        </w:numPr>
-      </w:pPr>
-      <w:r>
-        <w:t>Procedural vs Declarative</w:t>
-      </w:r>
-    </w:p>
-    <w:p>
-      <w:pPr>
-        <w:pStyle w:val="ListParagraph"/>
-        <w:numPr>
-          <w:ilvl w:val="1"/>
-          <w:numId w:val="2"/>
-        </w:numPr>
-      </w:pPr>
-      <w:r>
-        <w:t>Procedural</w:t>
-      </w:r>
-    </w:p>
-    <w:p>
-      <w:pPr>
-        <w:pStyle w:val="ListParagraph"/>
-        <w:numPr>
-          <w:ilvl w:val="2"/>
-          <w:numId w:val="2"/>
-        </w:numPr>
-      </w:pPr>
-      <w:r>
-        <w:t>Code defines step by step process</w:t>
-      </w:r>
-    </w:p>
-    <w:p>
-      <w:pPr>
-        <w:pStyle w:val="ListParagraph"/>
-        <w:numPr>
-          <w:ilvl w:val="2"/>
-          <w:numId w:val="2"/>
-        </w:numPr>
-      </w:pPr>
-      <w:r>
-        <w:t>When you run the code a second time it creates new resources</w:t>
-      </w:r>
-    </w:p>
-    <w:p>
-      <w:pPr>
-        <w:pStyle w:val="ListParagraph"/>
-        <w:numPr>
-          <w:ilvl w:val="2"/>
-          <w:numId w:val="2"/>
-        </w:numPr>
-      </w:pPr>
-      <w:r>
-        <w:t>Does not track state</w:t>
-      </w:r>
-    </w:p>
-    <w:p>
-      <w:pPr>
-        <w:pStyle w:val="ListParagraph"/>
-        <w:numPr>
-          <w:ilvl w:val="1"/>
-          <w:numId w:val="2"/>
-        </w:numPr>
-      </w:pPr>
-      <w:r>
-        <w:t>Declarative</w:t>
-      </w:r>
-    </w:p>
-    <w:p>
-      <w:pPr>
-        <w:pStyle w:val="ListParagraph"/>
-        <w:numPr>
-          <w:ilvl w:val="2"/>
-          <w:numId w:val="2"/>
-        </w:numPr>
-      </w:pPr>
-      <w:r>
-        <w:t>Desired state</w:t>
-      </w:r>
-    </w:p>
-    <w:p>
-      <w:pPr>
-        <w:pStyle w:val="ListParagraph"/>
-        <w:numPr>
-          <w:ilvl w:val="2"/>
-          <w:numId w:val="2"/>
-        </w:numPr>
-      </w:pPr>
-      <w:r>
-        <w:t>To add just add more resources to the code and it will add only new, not change existing</w:t>
-      </w:r>
-    </w:p>
-    <w:p>
-      <w:pPr>
-        <w:pStyle w:val="ListParagraph"/>
-        <w:numPr>
-          <w:ilvl w:val="2"/>
-          <w:numId w:val="2"/>
-        </w:numPr>
-      </w:pPr>
-      <w:r>
-        <w:t>I</w:t>
-      </w:r>
-      <w:r>
-        <w:t>mmutable</w:t>
-      </w:r>
-    </w:p>
-    <w:p>
-      <w:pPr>
-        <w:pStyle w:val="ListParagraph"/>
-        <w:numPr>
-          <w:ilvl w:val="2"/>
-          <w:numId w:val="2"/>
-        </w:numPr>
-      </w:pPr>
-      <w:r>
-        <w:t>Code always represents the current state</w:t>
-      </w:r>
-    </w:p>
-    <w:p>
-      <w:pPr>
-        <w:pStyle w:val="Heading3"/>
+        <w:t>Understand the purpose of Terraform (vs other IaC)</w:t>
+      </w:r>
+    </w:p>
+    <w:p>
+      <w:pPr>
+        <w:ind w:left="360"/>
+      </w:pPr>
+      <w:r>
+        <w:t>https://developer.hashicorp.com/terraform/intro/vs</w:t>
+      </w:r>
+    </w:p>
+    <w:p>
+      <w:pPr>
+        <w:pStyle w:val="Heading2"/>
         <w:numPr>
           <w:ilvl w:val="1"/>
           <w:numId w:val="4"/>
         </w:numPr>
       </w:pPr>
       <w:r>
-        <w:t xml:space="preserve">Describe advantages of </w:t>
-      </w:r>
-      <w:proofErr w:type="spellStart"/>
-      <w:r>
-        <w:t>IaC</w:t>
-      </w:r>
-      <w:proofErr w:type="spellEnd"/>
-      <w:r>
-        <w:t xml:space="preserve"> patterns</w:t>
-      </w:r>
-    </w:p>
-    <w:p>
-      <w:pPr>
-        <w:pStyle w:val="ListParagraph"/>
-        <w:numPr>
-          <w:ilvl w:val="0"/>
-          <w:numId w:val="2"/>
-        </w:numPr>
-      </w:pPr>
-      <w:r>
-        <w:t xml:space="preserve">Allows you to use only what you need instead of keeping </w:t>
-      </w:r>
-      <w:r>
-        <w:t>all the time</w:t>
-      </w:r>
-    </w:p>
-    <w:p>
-      <w:pPr>
-        <w:pStyle w:val="ListParagraph"/>
-        <w:numPr>
-          <w:ilvl w:val="0"/>
-          <w:numId w:val="2"/>
-        </w:numPr>
-      </w:pPr>
-      <w:r>
-        <w:t>I</w:t>
-      </w:r>
-      <w:r>
-        <w:t>mmutable</w:t>
-      </w:r>
-    </w:p>
-    <w:p>
-      <w:pPr>
-        <w:pStyle w:val="ListParagraph"/>
-        <w:numPr>
-          <w:ilvl w:val="0"/>
-          <w:numId w:val="2"/>
-        </w:numPr>
-      </w:pPr>
-      <w:r>
-        <w:t>Versioning</w:t>
-      </w:r>
-    </w:p>
-    <w:p>
-      <w:pPr>
-        <w:pStyle w:val="ListParagraph"/>
-        <w:numPr>
-          <w:ilvl w:val="0"/>
-          <w:numId w:val="2"/>
-        </w:numPr>
-      </w:pPr>
-      <w:r>
-        <w:t>Reuse components</w:t>
-      </w:r>
-    </w:p>
-    <w:p>
-      <w:pPr>
-        <w:pStyle w:val="ListParagraph"/>
-        <w:numPr>
-          <w:ilvl w:val="0"/>
-          <w:numId w:val="2"/>
-        </w:numPr>
-      </w:pPr>
-      <w:r>
-        <w:t>Self service</w:t>
-      </w:r>
-    </w:p>
-    <w:p>
-      <w:pPr>
-        <w:pStyle w:val="ListParagraph"/>
-        <w:numPr>
-          <w:ilvl w:val="0"/>
-          <w:numId w:val="2"/>
-        </w:numPr>
-      </w:pPr>
-    </w:p>
-    <w:p>
-      <w:pPr>
-        <w:pStyle w:val="ListParagraph"/>
-        <w:numPr>
-          <w:ilvl w:val="0"/>
-          <w:numId w:val="2"/>
-        </w:numPr>
-      </w:pPr>
-      <w:r>
-        <w:t>Configuration consistency</w:t>
-      </w:r>
-    </w:p>
-    <w:p>
-      <w:pPr>
-        <w:pStyle w:val="ListParagraph"/>
-        <w:numPr>
-          <w:ilvl w:val="1"/>
-          <w:numId w:val="2"/>
-        </w:numPr>
-      </w:pPr>
-      <w:r>
-        <w:t>Idempotent</w:t>
-      </w:r>
-    </w:p>
-    <w:p>
-      <w:pPr>
-        <w:pStyle w:val="ListParagraph"/>
-        <w:numPr>
-          <w:ilvl w:val="1"/>
-          <w:numId w:val="2"/>
-        </w:numPr>
-      </w:pPr>
-      <w:r>
-        <w:t>Consistent</w:t>
-      </w:r>
-    </w:p>
-    <w:p>
-      <w:pPr>
-        <w:pStyle w:val="ListParagraph"/>
-        <w:numPr>
-          <w:ilvl w:val="1"/>
-          <w:numId w:val="2"/>
-        </w:numPr>
-      </w:pPr>
-      <w:r>
-        <w:t>Repeatable</w:t>
-      </w:r>
-    </w:p>
-    <w:p>
-      <w:pPr>
-        <w:pStyle w:val="ListParagraph"/>
-        <w:numPr>
-          <w:ilvl w:val="1"/>
-          <w:numId w:val="2"/>
-        </w:numPr>
-      </w:pPr>
-      <w:r>
-        <w:t>Predictable</w:t>
-      </w:r>
-    </w:p>
-    <w:p>
-      <w:pPr>
-        <w:pStyle w:val="ListParagraph"/>
-        <w:numPr>
-          <w:ilvl w:val="0"/>
-          <w:numId w:val="2"/>
-        </w:numPr>
-      </w:pPr>
-      <w:r>
-        <w:t>Minimize risk</w:t>
-      </w:r>
-    </w:p>
-    <w:p>
-      <w:pPr>
-        <w:pStyle w:val="ListParagraph"/>
-        <w:numPr>
-          <w:ilvl w:val="1"/>
-          <w:numId w:val="2"/>
-        </w:numPr>
-      </w:pPr>
-      <w:r>
-        <w:lastRenderedPageBreak/>
-        <w:t>Automates process</w:t>
-      </w:r>
-    </w:p>
-    <w:p>
-      <w:pPr>
-        <w:pStyle w:val="ListParagraph"/>
-        <w:numPr>
-          <w:ilvl w:val="1"/>
-          <w:numId w:val="2"/>
-        </w:numPr>
-      </w:pPr>
-      <w:r>
-        <w:t>Form of documentation</w:t>
-      </w:r>
-    </w:p>
-    <w:p>
-      <w:pPr>
-        <w:pStyle w:val="ListParagraph"/>
-        <w:numPr>
-          <w:ilvl w:val="0"/>
-          <w:numId w:val="2"/>
-        </w:numPr>
-      </w:pPr>
-      <w:r>
-        <w:t>Increased efficiency in dev</w:t>
-      </w:r>
-    </w:p>
-    <w:p>
-      <w:pPr>
-        <w:pStyle w:val="ListParagraph"/>
-        <w:numPr>
-          <w:ilvl w:val="1"/>
-          <w:numId w:val="2"/>
-        </w:numPr>
-      </w:pPr>
-      <w:r>
-        <w:t>Sandbox environment same for all and built quickly</w:t>
-      </w:r>
-    </w:p>
-    <w:p>
-      <w:pPr>
-        <w:pStyle w:val="ListParagraph"/>
-        <w:numPr>
-          <w:ilvl w:val="0"/>
-          <w:numId w:val="2"/>
-        </w:numPr>
-      </w:pPr>
-      <w:r>
-        <w:t>Reduce cost</w:t>
-      </w:r>
-    </w:p>
-    <w:p>
-      <w:pPr>
-        <w:pStyle w:val="ListParagraph"/>
-        <w:numPr>
-          <w:ilvl w:val="1"/>
-          <w:numId w:val="2"/>
-        </w:numPr>
-      </w:pPr>
-      <w:r>
-        <w:t>Tear down infrastructure when not needed</w:t>
-      </w:r>
-    </w:p>
-    <w:p>
-      <w:pPr>
-        <w:pStyle w:val="ListParagraph"/>
-        <w:numPr>
-          <w:ilvl w:val="1"/>
-          <w:numId w:val="2"/>
-        </w:numPr>
-      </w:pPr>
-      <w:r>
-        <w:t>elastic</w:t>
-      </w:r>
-    </w:p>
-    <w:p/>
-    <w:p>
-      <w:pPr>
-        <w:pStyle w:val="Heading2"/>
-        <w:numPr>
-          <w:ilvl w:val="0"/>
-          <w:numId w:val="4"/>
-        </w:numPr>
-        <w:rPr>
-          <w:b/>
-          <w:bCs/>
-        </w:rPr>
-      </w:pPr>
-      <w:r>
-        <w:rPr>
-          <w:b/>
-          <w:bCs/>
-        </w:rPr>
-        <w:t xml:space="preserve">Understand the purpose of Terraform (vs other </w:t>
-      </w:r>
-      <w:proofErr w:type="spellStart"/>
-      <w:r>
-        <w:rPr>
-          <w:b/>
-          <w:bCs/>
-        </w:rPr>
-        <w:t>IaC</w:t>
-      </w:r>
-      <w:proofErr w:type="spellEnd"/>
-      <w:r>
-        <w:rPr>
-          <w:b/>
-          <w:bCs/>
-        </w:rPr>
-        <w:t>)</w:t>
-      </w:r>
-    </w:p>
-    <w:p>
-      <w:pPr>
-        <w:ind w:left="360"/>
-      </w:pPr>
-      <w:r>
-        <w:t>https://developer.hashicorp.com/terraform/intro/vs</w:t>
-      </w:r>
-    </w:p>
-    <w:p>
-      <w:pPr>
-        <w:pStyle w:val="Heading2"/>
-        <w:numPr>
-          <w:ilvl w:val="1"/>
-          <w:numId w:val="4"/>
-        </w:numPr>
-      </w:pPr>
-      <w:r>
         <w:t>Explain multi-cloud and provider-agnostic benefits</w:t>
       </w:r>
     </w:p>
@@ -1983,30 +1887,20 @@
         </w:numPr>
       </w:pPr>
       <w:r>
-        <w:t>.</w:t>
-      </w:r>
-      <w:proofErr w:type="spellStart"/>
-      <w:r>
-        <w:t>tf</w:t>
-      </w:r>
-      <w:proofErr w:type="spellEnd"/>
-    </w:p>
-    <w:p>
-      <w:pPr>
-        <w:pStyle w:val="ListParagraph"/>
-        <w:numPr>
-          <w:ilvl w:val="2"/>
-          <w:numId w:val="2"/>
-        </w:numPr>
-      </w:pPr>
-      <w:r>
-        <w:t>.</w:t>
-      </w:r>
-      <w:proofErr w:type="spellStart"/>
-      <w:r>
-        <w:t>tf.json</w:t>
-      </w:r>
-      <w:proofErr w:type="spellEnd"/>
+        <w:t>.tf</w:t>
+      </w:r>
+    </w:p>
+    <w:p>
+      <w:pPr>
+        <w:pStyle w:val="ListParagraph"/>
+        <w:numPr>
+          <w:ilvl w:val="2"/>
+          <w:numId w:val="2"/>
+        </w:numPr>
+      </w:pPr>
+      <w:r>
+        <w:t>.tf.json</w:t>
+      </w:r>
     </w:p>
     <w:p>
       <w:pPr>
@@ -2100,11 +1994,9 @@
           <w:numId w:val="2"/>
         </w:numPr>
       </w:pPr>
-      <w:proofErr w:type="spellStart"/>
       <w:r>
         <w:t>Modulare</w:t>
       </w:r>
-      <w:proofErr w:type="spellEnd"/>
     </w:p>
     <w:p>
       <w:pPr>
@@ -2139,15 +2031,7 @@
         </w:numPr>
       </w:pPr>
       <w:r>
-        <w:t xml:space="preserve">Information about what terraform </w:t>
-      </w:r>
-      <w:proofErr w:type="spellStart"/>
-      <w:r>
-        <w:t>wil</w:t>
-      </w:r>
-      <w:proofErr w:type="spellEnd"/>
-      <w:r>
-        <w:t xml:space="preserve"> do</w:t>
+        <w:t>Information about what terraform wil do</w:t>
       </w:r>
     </w:p>
     <w:p>
@@ -2613,15 +2497,7 @@
         <w:t>Exposes an implementation for a specific</w:t>
       </w:r>
       <w:r>
-        <w:t xml:space="preserve"> service ( AWS, Azure, VMWare </w:t>
-      </w:r>
-      <w:proofErr w:type="spellStart"/>
-      <w:r>
-        <w:t>etc</w:t>
-      </w:r>
-      <w:proofErr w:type="spellEnd"/>
-      <w:r>
-        <w:t>)</w:t>
+        <w:t xml:space="preserve"> service ( AWS, Azure, VMWare etc)</w:t>
       </w:r>
       <w:r>
         <w:t xml:space="preserve"> or provisioner (BASH)</w:t>
@@ -2729,15 +2605,7 @@
         </w:numPr>
       </w:pPr>
       <w:r>
-        <w:t xml:space="preserve">Terraform </w:t>
-      </w:r>
-      <w:proofErr w:type="spellStart"/>
-      <w:r>
-        <w:t>init</w:t>
-      </w:r>
-      <w:proofErr w:type="spellEnd"/>
-      <w:r>
-        <w:t xml:space="preserve"> looks for p</w:t>
+        <w:t>Terraform init looks for p</w:t>
       </w:r>
       <w:r>
         <w:t>lugins in default locations</w:t>
@@ -2752,15 +2620,7 @@
         </w:numPr>
       </w:pPr>
       <w:r>
-        <w:t>Can be overridden with -plugin-</w:t>
-      </w:r>
-      <w:proofErr w:type="spellStart"/>
-      <w:r>
-        <w:t>dir</w:t>
-      </w:r>
-      <w:proofErr w:type="spellEnd"/>
-      <w:r>
-        <w:t>=&lt;PATH&gt;</w:t>
+        <w:t>Can be overridden with -plugin-dir=&lt;PATH&gt;</w:t>
       </w:r>
     </w:p>
     <w:p>
@@ -2784,15 +2644,7 @@
         </w:numPr>
       </w:pPr>
       <w:r>
-        <w:t xml:space="preserve">-upgrade checks found version with </w:t>
-      </w:r>
-      <w:proofErr w:type="spellStart"/>
-      <w:r>
-        <w:t>hashicorp</w:t>
-      </w:r>
-      <w:proofErr w:type="spellEnd"/>
-      <w:r>
-        <w:t xml:space="preserve"> for newer version</w:t>
+        <w:t>-upgrade checks found version with hashicorp for newer version</w:t>
       </w:r>
     </w:p>
     <w:p>
@@ -3180,15 +3032,7 @@
         </w:numPr>
       </w:pPr>
       <w:r>
-        <w:t xml:space="preserve">Includes remote operations on top </w:t>
-      </w:r>
-      <w:proofErr w:type="spellStart"/>
-      <w:r>
-        <w:t>o</w:t>
-      </w:r>
-      <w:proofErr w:type="spellEnd"/>
-      <w:r>
-        <w:t xml:space="preserve"> standard features</w:t>
+        <w:t>Includes remote operations on top o standard features</w:t>
       </w:r>
     </w:p>
     <w:p>
@@ -3224,13 +3068,8 @@
         </w:numPr>
       </w:pPr>
       <w:r>
-        <w:t>$.</w:t>
-      </w:r>
-      <w:proofErr w:type="spellStart"/>
-      <w:r>
-        <w:t>backendname.tfbackend</w:t>
-      </w:r>
-      <w:proofErr w:type="spellEnd"/>
+        <w:t>$.backendname.tfbackend</w:t>
+      </w:r>
     </w:p>
     <w:p>
       <w:pPr>
@@ -3320,23 +3159,7 @@
         </w:numPr>
       </w:pPr>
       <w:r>
-        <w:t>Can be defined in any .</w:t>
-      </w:r>
-      <w:proofErr w:type="spellStart"/>
-      <w:r>
-        <w:t>tf</w:t>
-      </w:r>
-      <w:proofErr w:type="spellEnd"/>
-      <w:r>
-        <w:t xml:space="preserve"> or </w:t>
-      </w:r>
-      <w:proofErr w:type="spellStart"/>
-      <w:r>
-        <w:t>tf.json</w:t>
-      </w:r>
-      <w:proofErr w:type="spellEnd"/>
-      <w:r>
-        <w:t xml:space="preserve"> file</w:t>
+        <w:t>Can be defined in any .tf or tf.json file</w:t>
       </w:r>
     </w:p>
     <w:p>
@@ -3395,13 +3218,8 @@
           <w:numId w:val="2"/>
         </w:numPr>
       </w:pPr>
-      <w:proofErr w:type="spellStart"/>
-      <w:r>
-        <w:t>Required_Provider</w:t>
-      </w:r>
-      <w:proofErr w:type="spellEnd"/>
-      <w:r>
-        <w:t xml:space="preserve"> block</w:t>
+      <w:r>
+        <w:t>Required_Provider block</w:t>
       </w:r>
     </w:p>
     <w:p>
@@ -3472,63 +3290,32 @@
           <w:numId w:val="2"/>
         </w:numPr>
       </w:pPr>
-      <w:proofErr w:type="spellStart"/>
-      <w:r>
-        <w:t>Muttiple</w:t>
-      </w:r>
-      <w:proofErr w:type="spellEnd"/>
-      <w:r>
-        <w:t xml:space="preserve"> regions of a cloud provider</w:t>
-      </w:r>
-    </w:p>
-    <w:p>
-      <w:pPr>
-        <w:pStyle w:val="ListParagraph"/>
-        <w:numPr>
-          <w:ilvl w:val="2"/>
-          <w:numId w:val="2"/>
-        </w:numPr>
-      </w:pPr>
-      <w:proofErr w:type="spellStart"/>
-      <w:r>
-        <w:t>Configuration_alias</w:t>
-      </w:r>
-      <w:proofErr w:type="spellEnd"/>
-      <w:r>
-        <w:t xml:space="preserve"> in </w:t>
-      </w:r>
-      <w:proofErr w:type="spellStart"/>
-      <w:r>
-        <w:t>required_providers</w:t>
-      </w:r>
-      <w:proofErr w:type="spellEnd"/>
-      <w:r>
-        <w:t xml:space="preserve"> defines alias</w:t>
-      </w:r>
-    </w:p>
-    <w:p>
-      <w:pPr>
-        <w:pStyle w:val="ListParagraph"/>
-        <w:numPr>
-          <w:ilvl w:val="2"/>
-          <w:numId w:val="2"/>
-        </w:numPr>
-      </w:pPr>
-      <w:proofErr w:type="spellStart"/>
-      <w:r>
-        <w:t>Procider</w:t>
-      </w:r>
-      <w:proofErr w:type="spellEnd"/>
-      <w:r>
-        <w:t xml:space="preserve"> without the </w:t>
-      </w:r>
-      <w:proofErr w:type="spellStart"/>
-      <w:r>
-        <w:t>configuration_alias</w:t>
-      </w:r>
-      <w:proofErr w:type="spellEnd"/>
-      <w:r>
-        <w:t xml:space="preserve"> is considered default.  </w:t>
+      <w:r>
+        <w:t>Muttiple regions of a cloud provider</w:t>
+      </w:r>
+    </w:p>
+    <w:p>
+      <w:pPr>
+        <w:pStyle w:val="ListParagraph"/>
+        <w:numPr>
+          <w:ilvl w:val="2"/>
+          <w:numId w:val="2"/>
+        </w:numPr>
+      </w:pPr>
+      <w:r>
+        <w:t>Configuration_alias in required_providers defines alias</w:t>
+      </w:r>
+    </w:p>
+    <w:p>
+      <w:pPr>
+        <w:pStyle w:val="ListParagraph"/>
+        <w:numPr>
+          <w:ilvl w:val="2"/>
+          <w:numId w:val="2"/>
+        </w:numPr>
+      </w:pPr>
+      <w:r>
+        <w:t xml:space="preserve">Procider without the configuration_alias is considered default.  </w:t>
       </w:r>
     </w:p>
     <w:p>
@@ -3614,13 +3401,8 @@
           <w:numId w:val="2"/>
         </w:numPr>
       </w:pPr>
-      <w:proofErr w:type="spellStart"/>
-      <w:r>
-        <w:t>Bootstrappin</w:t>
-      </w:r>
-      <w:proofErr w:type="spellEnd"/>
-      <w:r>
-        <w:t xml:space="preserve"> a VM for a config manager</w:t>
+      <w:r>
+        <w:t>Bootstrappin a VM for a config manager</w:t>
       </w:r>
     </w:p>
     <w:p>
@@ -3694,11 +3476,9 @@
           <w:numId w:val="2"/>
         </w:numPr>
       </w:pPr>
-      <w:proofErr w:type="spellStart"/>
       <w:r>
         <w:t>On_failure</w:t>
       </w:r>
-      <w:proofErr w:type="spellEnd"/>
     </w:p>
     <w:p>
       <w:pPr>
@@ -3733,15 +3513,7 @@
         </w:numPr>
       </w:pPr>
       <w:r>
-        <w:t xml:space="preserve">Destroy provisioners are run before </w:t>
-      </w:r>
-      <w:proofErr w:type="spellStart"/>
-      <w:r>
-        <w:t>resorce</w:t>
-      </w:r>
-      <w:proofErr w:type="spellEnd"/>
-      <w:r>
-        <w:t xml:space="preserve"> is destroyed</w:t>
+        <w:t>Destroy provisioners are run before resorce is destroyed</w:t>
       </w:r>
     </w:p>
     <w:p>
@@ -3809,21 +3581,8 @@
           <w:numId w:val="2"/>
         </w:numPr>
       </w:pPr>
-      <w:proofErr w:type="spellStart"/>
-      <w:r>
-        <w:t>Ssh</w:t>
-      </w:r>
-      <w:proofErr w:type="spellEnd"/>
-      <w:r>
-        <w:t xml:space="preserve"> or </w:t>
-      </w:r>
-      <w:proofErr w:type="spellStart"/>
-      <w:r>
-        <w:t>winrm</w:t>
-      </w:r>
-      <w:proofErr w:type="spellEnd"/>
-      <w:r>
-        <w:t xml:space="preserve"> connection</w:t>
+      <w:r>
+        <w:t>Ssh or winrm connection</w:t>
       </w:r>
     </w:p>
     <w:p>
@@ -4087,21 +3846,8 @@
         </w:numPr>
       </w:pPr>
       <w:r>
-        <w:t xml:space="preserve">Export </w:t>
-      </w:r>
-      <w:proofErr w:type="spellStart"/>
-      <w:r>
-        <w:t>TV_VAR_rgname</w:t>
-      </w:r>
-      <w:proofErr w:type="spellEnd"/>
-      <w:r>
-        <w:t>=example-</w:t>
-      </w:r>
-      <w:proofErr w:type="spellStart"/>
-      <w:r>
-        <w:t>rg</w:t>
-      </w:r>
-      <w:proofErr w:type="spellEnd"/>
+        <w:t>Export TV_VAR_rgname=example-rg</w:t>
+      </w:r>
     </w:p>
     <w:p>
       <w:pPr>
@@ -4123,50 +3869,33 @@
           <w:numId w:val="2"/>
         </w:numPr>
       </w:pPr>
-      <w:proofErr w:type="spellStart"/>
       <w:r>
         <w:t>Terraform.tfvars</w:t>
       </w:r>
-      <w:proofErr w:type="spellEnd"/>
-    </w:p>
-    <w:p>
-      <w:pPr>
-        <w:pStyle w:val="ListParagraph"/>
-        <w:numPr>
-          <w:ilvl w:val="2"/>
-          <w:numId w:val="2"/>
-        </w:numPr>
-      </w:pPr>
-      <w:proofErr w:type="spellStart"/>
+    </w:p>
+    <w:p>
+      <w:pPr>
+        <w:pStyle w:val="ListParagraph"/>
+        <w:numPr>
+          <w:ilvl w:val="2"/>
+          <w:numId w:val="2"/>
+        </w:numPr>
+      </w:pPr>
       <w:r>
         <w:t>Terraform.tfvars.json</w:t>
       </w:r>
-      <w:proofErr w:type="spellEnd"/>
-    </w:p>
-    <w:p>
-      <w:pPr>
-        <w:pStyle w:val="ListParagraph"/>
-        <w:numPr>
-          <w:ilvl w:val="2"/>
-          <w:numId w:val="2"/>
-        </w:numPr>
-      </w:pPr>
-      <w:r>
-        <w:t>Or ending in .</w:t>
-      </w:r>
-      <w:proofErr w:type="spellStart"/>
-      <w:r>
-        <w:t>auto.tfvars</w:t>
-      </w:r>
-      <w:proofErr w:type="spellEnd"/>
-      <w:r>
-        <w:t xml:space="preserve"> or .</w:t>
-      </w:r>
-      <w:proofErr w:type="spellStart"/>
-      <w:r>
-        <w:t>auto.tfvars.json</w:t>
-      </w:r>
-      <w:proofErr w:type="spellEnd"/>
+    </w:p>
+    <w:p>
+      <w:pPr>
+        <w:pStyle w:val="ListParagraph"/>
+        <w:numPr>
+          <w:ilvl w:val="2"/>
+          <w:numId w:val="2"/>
+        </w:numPr>
+      </w:pPr>
+      <w:r>
+        <w:t>Or ending in .auto.tfvars or .auto.tfvars.json</w:t>
+      </w:r>
     </w:p>
     <w:p>
       <w:pPr>
@@ -4234,15 +3963,7 @@
         </w:numPr>
       </w:pPr>
       <w:r>
-        <w:t xml:space="preserve">The output of one resource </w:t>
-      </w:r>
-      <w:proofErr w:type="spellStart"/>
-      <w:r>
-        <w:t>etc</w:t>
-      </w:r>
-      <w:proofErr w:type="spellEnd"/>
-      <w:r>
-        <w:t xml:space="preserve"> can be used in another if there is a dependency</w:t>
+        <w:t>The output of one resource etc can be used in another if there is a dependency</w:t>
       </w:r>
     </w:p>
     <w:p>
@@ -4364,11 +4085,9 @@
           <w:numId w:val="2"/>
         </w:numPr>
       </w:pPr>
-      <w:proofErr w:type="spellStart"/>
       <w:r>
         <w:t>Depends_on</w:t>
       </w:r>
-      <w:proofErr w:type="spellEnd"/>
     </w:p>
     <w:p>
       <w:pPr>
@@ -4391,15 +4110,7 @@
         </w:numPr>
       </w:pPr>
       <w:r>
-        <w:t xml:space="preserve">Allow you to extract output or info from already existing resources </w:t>
-      </w:r>
-      <w:proofErr w:type="spellStart"/>
-      <w:r>
-        <w:t>provisione</w:t>
-      </w:r>
-      <w:proofErr w:type="spellEnd"/>
-      <w:r>
-        <w:t xml:space="preserve"> by any other terraform config or manually or by any other means.</w:t>
+        <w:t>Allow you to extract output or info from already existing resources provisione by any other terraform config or manually or by any other means.</w:t>
       </w:r>
     </w:p>
     <w:p>
@@ -4428,21 +4139,7 @@
           <w:rPr>
             <w:rStyle w:val="Hyperlink"/>
           </w:rPr>
-          <w:t xml:space="preserve">Plugin Development - How Terraform Works With Plugins | Terraform | </w:t>
-        </w:r>
-        <w:proofErr w:type="spellStart"/>
-        <w:r>
-          <w:rPr>
-            <w:rStyle w:val="Hyperlink"/>
-          </w:rPr>
-          <w:t>HashiCorp</w:t>
-        </w:r>
-        <w:proofErr w:type="spellEnd"/>
-        <w:r>
-          <w:rPr>
-            <w:rStyle w:val="Hyperlink"/>
-          </w:rPr>
-          <w:t xml:space="preserve"> Developer</w:t>
+          <w:t>Plugin Development - How Terraform Works With Plugins | Terraform | HashiCorp Developer</w:t>
         </w:r>
       </w:hyperlink>
     </w:p>
@@ -4587,15 +4284,7 @@
         </w:numPr>
       </w:pPr>
       <w:r>
-        <w:t xml:space="preserve">Exposes an implementation for a specific service ( AWS, Azure, VMWare </w:t>
-      </w:r>
-      <w:proofErr w:type="spellStart"/>
-      <w:r>
-        <w:t>etc</w:t>
-      </w:r>
-      <w:proofErr w:type="spellEnd"/>
-      <w:r>
-        <w:t>) or provisioner (BASH)</w:t>
+        <w:t>Exposes an implementation for a specific service ( AWS, Azure, VMWare etc) or provisioner (BASH)</w:t>
       </w:r>
     </w:p>
     <w:p>
@@ -4691,35 +4380,19 @@
         </w:numPr>
       </w:pPr>
       <w:r>
-        <w:t xml:space="preserve">Terraform </w:t>
-      </w:r>
-      <w:proofErr w:type="spellStart"/>
-      <w:r>
-        <w:t>init</w:t>
-      </w:r>
-      <w:proofErr w:type="spellEnd"/>
-      <w:r>
-        <w:t xml:space="preserve"> looks for plugins in default locations</w:t>
-      </w:r>
-    </w:p>
-    <w:p>
-      <w:pPr>
-        <w:pStyle w:val="ListParagraph"/>
-        <w:numPr>
-          <w:ilvl w:val="2"/>
-          <w:numId w:val="2"/>
-        </w:numPr>
-      </w:pPr>
-      <w:r>
-        <w:t>Can be overridden with -plugin-</w:t>
-      </w:r>
-      <w:proofErr w:type="spellStart"/>
-      <w:r>
-        <w:t>dir</w:t>
-      </w:r>
-      <w:proofErr w:type="spellEnd"/>
-      <w:r>
-        <w:t>=&lt;PATH&gt;</w:t>
+        <w:t>Terraform init looks for plugins in default locations</w:t>
+      </w:r>
+    </w:p>
+    <w:p>
+      <w:pPr>
+        <w:pStyle w:val="ListParagraph"/>
+        <w:numPr>
+          <w:ilvl w:val="2"/>
+          <w:numId w:val="2"/>
+        </w:numPr>
+      </w:pPr>
+      <w:r>
+        <w:t>Can be overridden with -plugin-dir=&lt;PATH&gt;</w:t>
       </w:r>
     </w:p>
     <w:p>
@@ -4743,15 +4416,7 @@
         </w:numPr>
       </w:pPr>
       <w:r>
-        <w:t xml:space="preserve">-upgrade checks found version with </w:t>
-      </w:r>
-      <w:proofErr w:type="spellStart"/>
-      <w:r>
-        <w:t>hashicorp</w:t>
-      </w:r>
-      <w:proofErr w:type="spellEnd"/>
-      <w:r>
-        <w:t xml:space="preserve"> for newer version</w:t>
+        <w:t>-upgrade checks found version with hashicorp for newer version</w:t>
       </w:r>
     </w:p>
     <w:p>
@@ -4852,19 +4517,43 @@
         </w:numPr>
       </w:pPr>
       <w:r>
+        <w:t>Use terraform state to view Terraform state</w:t>
+      </w:r>
+    </w:p>
+    <w:p>
+      <w:pPr>
+        <w:pStyle w:val="ListParagraph"/>
+        <w:numPr>
+          <w:ilvl w:val="0"/>
+          <w:numId w:val="2"/>
+        </w:numPr>
+      </w:pPr>
+      <w:r>
+        <w:t xml:space="preserve">Terraform_remote_state </w:t>
+      </w:r>
+    </w:p>
+    <w:p>
+      <w:pPr>
+        <w:pStyle w:val="ListParagraph"/>
+        <w:numPr>
+          <w:ilvl w:val="1"/>
+          <w:numId w:val="2"/>
+        </w:numPr>
+      </w:pPr>
+      <w:r>
+        <w:t>Use to retrive output from state another state file</w:t>
+      </w:r>
+    </w:p>
+    <w:p>
+      <w:pPr>
+        <w:pStyle w:val="Heading3"/>
+        <w:numPr>
+          <w:ilvl w:val="1"/>
+          <w:numId w:val="4"/>
+        </w:numPr>
+      </w:pPr>
+      <w:r>
         <w:lastRenderedPageBreak/>
-        <w:t>Use terraform state to view Terraform state</w:t>
-      </w:r>
-    </w:p>
-    <w:p>
-      <w:pPr>
-        <w:pStyle w:val="Heading3"/>
-        <w:numPr>
-          <w:ilvl w:val="1"/>
-          <w:numId w:val="4"/>
-        </w:numPr>
-      </w:pPr>
-      <w:r>
         <w:t>Describe when to enable verbose logging and what the outcome/value is</w:t>
       </w:r>
     </w:p>
@@ -5029,13 +4718,8 @@
       <w:r>
         <w:t xml:space="preserve">Can use </w:t>
       </w:r>
-      <w:proofErr w:type="spellStart"/>
-      <w:r>
-        <w:t>Count.index</w:t>
-      </w:r>
-      <w:proofErr w:type="spellEnd"/>
-      <w:r>
-        <w:t xml:space="preserve"> to make unique names</w:t>
+      <w:r>
+        <w:t>Count.index to make unique names</w:t>
       </w:r>
     </w:p>
     <w:p>
@@ -5094,13 +4778,8 @@
           <w:numId w:val="2"/>
         </w:numPr>
       </w:pPr>
-      <w:proofErr w:type="spellStart"/>
-      <w:r>
-        <w:t>For_each</w:t>
-      </w:r>
-      <w:proofErr w:type="spellEnd"/>
-      <w:r>
-        <w:t xml:space="preserve"> </w:t>
+      <w:r>
+        <w:t xml:space="preserve">For_each </w:t>
       </w:r>
     </w:p>
     <w:p>
@@ -5124,15 +4803,7 @@
         </w:numPr>
       </w:pPr>
       <w:r>
-        <w:t xml:space="preserve">Can convert list to set using function: </w:t>
-      </w:r>
-      <w:proofErr w:type="spellStart"/>
-      <w:r>
-        <w:t>toset</w:t>
-      </w:r>
-      <w:proofErr w:type="spellEnd"/>
-      <w:r>
-        <w:t>()</w:t>
+        <w:t>Can convert list to set using function: toset()</w:t>
       </w:r>
     </w:p>
     <w:p>
@@ -5167,13 +4838,8 @@
           <w:numId w:val="2"/>
         </w:numPr>
       </w:pPr>
-      <w:proofErr w:type="spellStart"/>
-      <w:r>
-        <w:t>For_each</w:t>
-      </w:r>
-      <w:proofErr w:type="spellEnd"/>
-      <w:r>
-        <w:t xml:space="preserve"> returns a map of resources instead of a list so </w:t>
+      <w:r>
+        <w:t xml:space="preserve">For_each returns a map of resources instead of a list so </w:t>
       </w:r>
       <w:r>
         <w:t>removing a middle resource does not cause destroy and recreate</w:t>
@@ -5335,19 +5001,19 @@
         </w:numPr>
       </w:pPr>
       <w:r>
+        <w:t>TF_LOG_PATH</w:t>
+      </w:r>
+    </w:p>
+    <w:p>
+      <w:pPr>
+        <w:pStyle w:val="ListParagraph"/>
+        <w:numPr>
+          <w:ilvl w:val="2"/>
+          <w:numId w:val="2"/>
+        </w:numPr>
+      </w:pPr>
+      <w:r>
         <w:lastRenderedPageBreak/>
-        <w:t>TF_LOG_PATH</w:t>
-      </w:r>
-    </w:p>
-    <w:p>
-      <w:pPr>
-        <w:pStyle w:val="ListParagraph"/>
-        <w:numPr>
-          <w:ilvl w:val="2"/>
-          <w:numId w:val="2"/>
-        </w:numPr>
-      </w:pPr>
-      <w:r>
         <w:t>Environment variable</w:t>
       </w:r>
       <w:r>
@@ -5402,13 +5068,8 @@
         </w:numPr>
       </w:pPr>
       <w:r>
-        <w:t xml:space="preserve">Not useful to us on </w:t>
-      </w:r>
-      <w:proofErr w:type="spellStart"/>
-      <w:r>
-        <w:t>devs</w:t>
-      </w:r>
-      <w:proofErr w:type="spellEnd"/>
+        <w:t>Not useful to us on devs</w:t>
+      </w:r>
     </w:p>
     <w:p>
       <w:pPr>
@@ -5440,15 +5101,7 @@
         </w:numPr>
       </w:pPr>
       <w:r>
-        <w:t xml:space="preserve">Initialize a Terraform working directory (terraform </w:t>
-      </w:r>
-      <w:proofErr w:type="spellStart"/>
-      <w:r>
-        <w:t>init</w:t>
-      </w:r>
-      <w:proofErr w:type="spellEnd"/>
-      <w:r>
-        <w:t>)</w:t>
+        <w:t>Initialize a Terraform working directory (terraform init)</w:t>
       </w:r>
     </w:p>
     <w:p>
@@ -5496,15 +5149,7 @@
         </w:numPr>
       </w:pPr>
       <w:r>
-        <w:t xml:space="preserve">Shows what terraform </w:t>
-      </w:r>
-      <w:proofErr w:type="spellStart"/>
-      <w:r>
-        <w:t>wil</w:t>
-      </w:r>
-      <w:proofErr w:type="spellEnd"/>
-      <w:r>
-        <w:t xml:space="preserve"> do before actually making any changes</w:t>
+        <w:t>Shows what terraform wil do before actually making any changes</w:t>
       </w:r>
     </w:p>
     <w:p>
@@ -5555,15 +5200,7 @@
         </w:numPr>
       </w:pPr>
       <w:r>
-        <w:t xml:space="preserve">Apply formatting and style adjustments to a configuration (terraform </w:t>
-      </w:r>
-      <w:proofErr w:type="spellStart"/>
-      <w:r>
-        <w:t>fmt</w:t>
-      </w:r>
-      <w:proofErr w:type="spellEnd"/>
-      <w:r>
-        <w:t>)</w:t>
+        <w:t>Apply formatting and style adjustments to a configuration (terraform fmt)</w:t>
       </w:r>
     </w:p>
     <w:p>
@@ -5615,11 +5252,367 @@
           <w:numId w:val="2"/>
         </w:numPr>
       </w:pPr>
-      <w:proofErr w:type="spellStart"/>
-      <w:r>
-        <w:t>Terraform.tfstate</w:t>
-      </w:r>
-      <w:proofErr w:type="spellEnd"/>
+      <w:r>
+        <w:t xml:space="preserve">Terraform.tfstate </w:t>
+      </w:r>
+    </w:p>
+    <w:p>
+      <w:pPr>
+        <w:pStyle w:val="ListParagraph"/>
+        <w:numPr>
+          <w:ilvl w:val="0"/>
+          <w:numId w:val="2"/>
+        </w:numPr>
+      </w:pPr>
+      <w:r>
+        <w:t>Located in the directory you run terraform init from</w:t>
+      </w:r>
+    </w:p>
+    <w:p>
+      <w:pPr>
+        <w:pStyle w:val="ListParagraph"/>
+        <w:numPr>
+          <w:ilvl w:val="0"/>
+          <w:numId w:val="2"/>
+        </w:numPr>
+      </w:pPr>
+      <w:r>
+        <w:t>Json file</w:t>
+      </w:r>
+    </w:p>
+    <w:p>
+      <w:pPr>
+        <w:pStyle w:val="ListParagraph"/>
+        <w:numPr>
+          <w:ilvl w:val="0"/>
+          <w:numId w:val="2"/>
+        </w:numPr>
+      </w:pPr>
+      <w:r>
+        <w:t>Terraform plan is a diff between running resources and state file</w:t>
+      </w:r>
+    </w:p>
+    <w:p>
+      <w:pPr>
+        <w:pStyle w:val="ListParagraph"/>
+        <w:numPr>
+          <w:ilvl w:val="0"/>
+          <w:numId w:val="2"/>
+        </w:numPr>
+      </w:pPr>
+      <w:r>
+        <w:t>Terraform import</w:t>
+      </w:r>
+    </w:p>
+    <w:p>
+      <w:pPr>
+        <w:pStyle w:val="ListParagraph"/>
+        <w:numPr>
+          <w:ilvl w:val="1"/>
+          <w:numId w:val="2"/>
+        </w:numPr>
+      </w:pPr>
+      <w:r>
+        <w:t>Imports into state</w:t>
+      </w:r>
+    </w:p>
+    <w:p>
+      <w:pPr>
+        <w:pStyle w:val="ListParagraph"/>
+        <w:numPr>
+          <w:ilvl w:val="0"/>
+          <w:numId w:val="2"/>
+        </w:numPr>
+      </w:pPr>
+      <w:r>
+        <w:t>T</w:t>
+      </w:r>
+      <w:r>
+        <w:t>erraform</w:t>
+      </w:r>
+      <w:r>
+        <w:t xml:space="preserve"> state</w:t>
+      </w:r>
+    </w:p>
+    <w:p>
+      <w:pPr>
+        <w:pStyle w:val="ListParagraph"/>
+        <w:numPr>
+          <w:ilvl w:val="0"/>
+          <w:numId w:val="2"/>
+        </w:numPr>
+      </w:pPr>
+      <w:r>
+        <w:t xml:space="preserve">Do not store state </w:t>
+      </w:r>
+      <w:r>
+        <w:t>files in version control</w:t>
+      </w:r>
+    </w:p>
+    <w:p>
+      <w:pPr>
+        <w:pStyle w:val="ListParagraph"/>
+        <w:numPr>
+          <w:ilvl w:val="1"/>
+          <w:numId w:val="2"/>
+        </w:numPr>
+      </w:pPr>
+      <w:r>
+        <w:t>Easy to forg</w:t>
+      </w:r>
+      <w:r>
+        <w:t>et</w:t>
+      </w:r>
+      <w:r>
+        <w:t xml:space="preserve"> to pull down latest chan</w:t>
+      </w:r>
+      <w:r>
+        <w:t>g</w:t>
+      </w:r>
+      <w:r>
+        <w:t>es</w:t>
+      </w:r>
+    </w:p>
+    <w:p>
+      <w:pPr>
+        <w:pStyle w:val="ListParagraph"/>
+        <w:numPr>
+          <w:ilvl w:val="1"/>
+          <w:numId w:val="2"/>
+        </w:numPr>
+      </w:pPr>
+      <w:r>
+        <w:t>Do not provide locking</w:t>
+      </w:r>
+    </w:p>
+    <w:p>
+      <w:pPr>
+        <w:pStyle w:val="ListParagraph"/>
+        <w:numPr>
+          <w:ilvl w:val="1"/>
+          <w:numId w:val="2"/>
+        </w:numPr>
+      </w:pPr>
+      <w:r>
+        <w:t>All data stored in plain text</w:t>
+      </w:r>
+    </w:p>
+    <w:p>
+      <w:pPr>
+        <w:pStyle w:val="ListParagraph"/>
+        <w:numPr>
+          <w:ilvl w:val="2"/>
+          <w:numId w:val="2"/>
+        </w:numPr>
+      </w:pPr>
+      <w:r>
+        <w:t>Secrets could be included</w:t>
+      </w:r>
+    </w:p>
+    <w:p>
+      <w:pPr>
+        <w:pStyle w:val="ListParagraph"/>
+        <w:numPr>
+          <w:ilvl w:val="0"/>
+          <w:numId w:val="2"/>
+        </w:numPr>
+      </w:pPr>
+      <w:r>
+        <w:t>Doesn’t work well with teams.  Need to use shared storage</w:t>
+      </w:r>
+    </w:p>
+    <w:p>
+      <w:pPr>
+        <w:pStyle w:val="Heading3"/>
+        <w:numPr>
+          <w:ilvl w:val="0"/>
+          <w:numId w:val="11"/>
+        </w:numPr>
+      </w:pPr>
+      <w:r>
+        <w:t>Describe state locking</w:t>
+      </w:r>
+    </w:p>
+    <w:p>
+      <w:pPr>
+        <w:pStyle w:val="Heading3"/>
+        <w:numPr>
+          <w:ilvl w:val="0"/>
+          <w:numId w:val="11"/>
+        </w:numPr>
+      </w:pPr>
+      <w:r>
+        <w:t>Handle backend and cloud integration authentication methods</w:t>
+      </w:r>
+    </w:p>
+    <w:p>
+      <w:pPr>
+        <w:pStyle w:val="Heading3"/>
+        <w:numPr>
+          <w:ilvl w:val="0"/>
+          <w:numId w:val="11"/>
+        </w:numPr>
+      </w:pPr>
+      <w:r>
+        <w:t>Differentiate remote state back end options</w:t>
+      </w:r>
+    </w:p>
+    <w:p>
+      <w:pPr>
+        <w:pStyle w:val="ListParagraph"/>
+        <w:numPr>
+          <w:ilvl w:val="0"/>
+          <w:numId w:val="2"/>
+        </w:numPr>
+      </w:pPr>
+      <w:r>
+        <w:t>Shared storage states</w:t>
+      </w:r>
+    </w:p>
+    <w:p>
+      <w:pPr>
+        <w:pStyle w:val="ListParagraph"/>
+        <w:numPr>
+          <w:ilvl w:val="0"/>
+          <w:numId w:val="2"/>
+        </w:numPr>
+      </w:pPr>
+      <w:r>
+        <w:t>Allows teamwork</w:t>
+      </w:r>
+    </w:p>
+    <w:p>
+      <w:pPr>
+        <w:pStyle w:val="ListParagraph"/>
+        <w:numPr>
+          <w:ilvl w:val="0"/>
+          <w:numId w:val="2"/>
+        </w:numPr>
+      </w:pPr>
+      <w:r>
+        <w:t>Supported backends</w:t>
+      </w:r>
+    </w:p>
+    <w:p>
+      <w:pPr>
+        <w:pStyle w:val="ListParagraph"/>
+        <w:numPr>
+          <w:ilvl w:val="1"/>
+          <w:numId w:val="2"/>
+        </w:numPr>
+      </w:pPr>
+      <w:r>
+        <w:t>AWS S3</w:t>
+      </w:r>
+    </w:p>
+    <w:p>
+      <w:pPr>
+        <w:pStyle w:val="ListParagraph"/>
+        <w:numPr>
+          <w:ilvl w:val="1"/>
+          <w:numId w:val="2"/>
+        </w:numPr>
+      </w:pPr>
+      <w:r>
+        <w:lastRenderedPageBreak/>
+        <w:t>Azure storage</w:t>
+      </w:r>
+    </w:p>
+    <w:p>
+      <w:pPr>
+        <w:pStyle w:val="ListParagraph"/>
+        <w:numPr>
+          <w:ilvl w:val="1"/>
+          <w:numId w:val="2"/>
+        </w:numPr>
+      </w:pPr>
+      <w:r>
+        <w:t>Google cloud storage</w:t>
+      </w:r>
+    </w:p>
+    <w:p>
+      <w:pPr>
+        <w:pStyle w:val="ListParagraph"/>
+        <w:numPr>
+          <w:ilvl w:val="1"/>
+          <w:numId w:val="2"/>
+        </w:numPr>
+      </w:pPr>
+      <w:r>
+        <w:t>Terraform cloud</w:t>
+      </w:r>
+    </w:p>
+    <w:p>
+      <w:pPr>
+        <w:pStyle w:val="ListParagraph"/>
+        <w:numPr>
+          <w:ilvl w:val="1"/>
+          <w:numId w:val="2"/>
+        </w:numPr>
+      </w:pPr>
+      <w:r>
+        <w:t>Terraform pro</w:t>
+      </w:r>
+    </w:p>
+    <w:p>
+      <w:pPr>
+        <w:pStyle w:val="ListParagraph"/>
+        <w:numPr>
+          <w:ilvl w:val="1"/>
+          <w:numId w:val="2"/>
+        </w:numPr>
+      </w:pPr>
+      <w:r>
+        <w:t>Terraform enterprise</w:t>
+      </w:r>
+    </w:p>
+    <w:p>
+      <w:pPr>
+        <w:pStyle w:val="ListParagraph"/>
+        <w:numPr>
+          <w:ilvl w:val="0"/>
+          <w:numId w:val="2"/>
+        </w:numPr>
+      </w:pPr>
+      <w:r>
+        <w:t>Provides shared storage</w:t>
+      </w:r>
+    </w:p>
+    <w:p>
+      <w:pPr>
+        <w:pStyle w:val="ListParagraph"/>
+        <w:numPr>
+          <w:ilvl w:val="0"/>
+          <w:numId w:val="2"/>
+        </w:numPr>
+      </w:pPr>
+      <w:r>
+        <w:t>Provide locking</w:t>
+      </w:r>
+    </w:p>
+    <w:p>
+      <w:pPr>
+        <w:pStyle w:val="ListParagraph"/>
+        <w:numPr>
+          <w:ilvl w:val="1"/>
+          <w:numId w:val="2"/>
+        </w:numPr>
+      </w:pPr>
+      <w:r>
+        <w:t>AWS requires DynamoDB for locking</w:t>
+      </w:r>
+    </w:p>
+    <w:p>
+      <w:pPr>
+        <w:pStyle w:val="ListParagraph"/>
+        <w:numPr>
+          <w:ilvl w:val="0"/>
+          <w:numId w:val="2"/>
+        </w:numPr>
+      </w:pPr>
+      <w:r>
+        <w:t>Provide encryption</w:t>
+      </w:r>
       <w:r>
         <w:t xml:space="preserve"> </w:t>
       </w:r>
@@ -5633,389 +5626,7 @@
         </w:numPr>
       </w:pPr>
       <w:r>
-        <w:t xml:space="preserve">Located in the directory you run terraform </w:t>
-      </w:r>
-      <w:proofErr w:type="spellStart"/>
-      <w:r>
-        <w:t>init</w:t>
-      </w:r>
-      <w:proofErr w:type="spellEnd"/>
-      <w:r>
-        <w:t xml:space="preserve"> from</w:t>
-      </w:r>
-    </w:p>
-    <w:p>
-      <w:pPr>
-        <w:pStyle w:val="ListParagraph"/>
-        <w:numPr>
-          <w:ilvl w:val="0"/>
-          <w:numId w:val="2"/>
-        </w:numPr>
-      </w:pPr>
-      <w:proofErr w:type="spellStart"/>
-      <w:r>
-        <w:t>Json</w:t>
-      </w:r>
-      <w:proofErr w:type="spellEnd"/>
-      <w:r>
-        <w:t xml:space="preserve"> file</w:t>
-      </w:r>
-    </w:p>
-    <w:p>
-      <w:pPr>
-        <w:pStyle w:val="ListParagraph"/>
-        <w:numPr>
-          <w:ilvl w:val="0"/>
-          <w:numId w:val="2"/>
-        </w:numPr>
-      </w:pPr>
-      <w:r>
-        <w:t>Terraform plan is a diff between running resources and state file</w:t>
-      </w:r>
-    </w:p>
-    <w:p>
-      <w:pPr>
-        <w:pStyle w:val="ListParagraph"/>
-        <w:numPr>
-          <w:ilvl w:val="0"/>
-          <w:numId w:val="2"/>
-        </w:numPr>
-      </w:pPr>
-      <w:r>
-        <w:t>Terraform import</w:t>
-      </w:r>
-    </w:p>
-    <w:p>
-      <w:pPr>
-        <w:pStyle w:val="ListParagraph"/>
-        <w:numPr>
-          <w:ilvl w:val="1"/>
-          <w:numId w:val="2"/>
-        </w:numPr>
-      </w:pPr>
-      <w:r>
-        <w:t>Imports into state</w:t>
-      </w:r>
-    </w:p>
-    <w:p>
-      <w:pPr>
-        <w:pStyle w:val="ListParagraph"/>
-        <w:numPr>
-          <w:ilvl w:val="0"/>
-          <w:numId w:val="2"/>
-        </w:numPr>
-      </w:pPr>
-      <w:r>
-        <w:t>T</w:t>
-      </w:r>
-      <w:r>
-        <w:t>erraform</w:t>
-      </w:r>
-      <w:r>
-        <w:t xml:space="preserve"> state</w:t>
-      </w:r>
-    </w:p>
-    <w:p>
-      <w:pPr>
-        <w:pStyle w:val="ListParagraph"/>
-        <w:numPr>
-          <w:ilvl w:val="0"/>
-          <w:numId w:val="2"/>
-        </w:numPr>
-      </w:pPr>
-      <w:r>
-        <w:t xml:space="preserve">Do not store state </w:t>
-      </w:r>
-      <w:r>
-        <w:t>files in version control</w:t>
-      </w:r>
-    </w:p>
-    <w:p>
-      <w:pPr>
-        <w:pStyle w:val="ListParagraph"/>
-        <w:numPr>
-          <w:ilvl w:val="1"/>
-          <w:numId w:val="2"/>
-        </w:numPr>
-      </w:pPr>
-      <w:r>
-        <w:t>Easy to forg</w:t>
-      </w:r>
-      <w:r>
-        <w:t>et</w:t>
-      </w:r>
-      <w:r>
-        <w:t xml:space="preserve"> to pull down latest chan</w:t>
-      </w:r>
-      <w:r>
-        <w:t>g</w:t>
-      </w:r>
-      <w:r>
-        <w:t>es</w:t>
-      </w:r>
-    </w:p>
-    <w:p>
-      <w:pPr>
-        <w:pStyle w:val="ListParagraph"/>
-        <w:numPr>
-          <w:ilvl w:val="1"/>
-          <w:numId w:val="2"/>
-        </w:numPr>
-      </w:pPr>
-      <w:r>
-        <w:t>Do not provide locking</w:t>
-      </w:r>
-    </w:p>
-    <w:p>
-      <w:pPr>
-        <w:pStyle w:val="ListParagraph"/>
-        <w:numPr>
-          <w:ilvl w:val="1"/>
-          <w:numId w:val="2"/>
-        </w:numPr>
-      </w:pPr>
-      <w:r>
-        <w:t>All data stored in plain text</w:t>
-      </w:r>
-    </w:p>
-    <w:p>
-      <w:pPr>
-        <w:pStyle w:val="ListParagraph"/>
-        <w:numPr>
-          <w:ilvl w:val="2"/>
-          <w:numId w:val="2"/>
-        </w:numPr>
-      </w:pPr>
-      <w:r>
-        <w:t>Secrets could be included</w:t>
-      </w:r>
-    </w:p>
-    <w:p>
-      <w:pPr>
-        <w:pStyle w:val="ListParagraph"/>
-        <w:numPr>
-          <w:ilvl w:val="0"/>
-          <w:numId w:val="2"/>
-        </w:numPr>
-      </w:pPr>
-      <w:r>
-        <w:t>Doesn’t work well with teams.  Need to use shared storage</w:t>
-      </w:r>
-    </w:p>
-    <w:p>
-      <w:pPr>
-        <w:pStyle w:val="Heading3"/>
-        <w:numPr>
-          <w:ilvl w:val="0"/>
-          <w:numId w:val="11"/>
-        </w:numPr>
-      </w:pPr>
-      <w:r>
-        <w:t>Describe state locking</w:t>
-      </w:r>
-    </w:p>
-    <w:p>
-      <w:pPr>
-        <w:pStyle w:val="Heading3"/>
-        <w:numPr>
-          <w:ilvl w:val="0"/>
-          <w:numId w:val="11"/>
-        </w:numPr>
-      </w:pPr>
-      <w:r>
-        <w:t>Handle backend and cloud integration authentication methods</w:t>
-      </w:r>
-    </w:p>
-    <w:p>
-      <w:pPr>
-        <w:pStyle w:val="Heading3"/>
-        <w:numPr>
-          <w:ilvl w:val="0"/>
-          <w:numId w:val="11"/>
-        </w:numPr>
-      </w:pPr>
-      <w:r>
-        <w:t>Differentiate remote state back end options</w:t>
-      </w:r>
-    </w:p>
-    <w:p>
-      <w:pPr>
-        <w:pStyle w:val="ListParagraph"/>
-        <w:numPr>
-          <w:ilvl w:val="0"/>
-          <w:numId w:val="2"/>
-        </w:numPr>
-      </w:pPr>
-      <w:r>
-        <w:t>Shared storage states</w:t>
-      </w:r>
-    </w:p>
-    <w:p>
-      <w:pPr>
-        <w:pStyle w:val="ListParagraph"/>
-        <w:numPr>
-          <w:ilvl w:val="0"/>
-          <w:numId w:val="2"/>
-        </w:numPr>
-      </w:pPr>
-      <w:r>
-        <w:t>Allows teamwork</w:t>
-      </w:r>
-    </w:p>
-    <w:p>
-      <w:pPr>
-        <w:pStyle w:val="ListParagraph"/>
-        <w:numPr>
-          <w:ilvl w:val="0"/>
-          <w:numId w:val="2"/>
-        </w:numPr>
-      </w:pPr>
-      <w:r>
-        <w:t>Supported backends</w:t>
-      </w:r>
-    </w:p>
-    <w:p>
-      <w:pPr>
-        <w:pStyle w:val="ListParagraph"/>
-        <w:numPr>
-          <w:ilvl w:val="1"/>
-          <w:numId w:val="2"/>
-        </w:numPr>
-      </w:pPr>
-      <w:r>
-        <w:lastRenderedPageBreak/>
-        <w:t>AWS S3</w:t>
-      </w:r>
-    </w:p>
-    <w:p>
-      <w:pPr>
-        <w:pStyle w:val="ListParagraph"/>
-        <w:numPr>
-          <w:ilvl w:val="1"/>
-          <w:numId w:val="2"/>
-        </w:numPr>
-      </w:pPr>
-      <w:r>
-        <w:t>Azure storage</w:t>
-      </w:r>
-    </w:p>
-    <w:p>
-      <w:pPr>
-        <w:pStyle w:val="ListParagraph"/>
-        <w:numPr>
-          <w:ilvl w:val="1"/>
-          <w:numId w:val="2"/>
-        </w:numPr>
-      </w:pPr>
-      <w:r>
-        <w:t>Google cloud storage</w:t>
-      </w:r>
-    </w:p>
-    <w:p>
-      <w:pPr>
-        <w:pStyle w:val="ListParagraph"/>
-        <w:numPr>
-          <w:ilvl w:val="1"/>
-          <w:numId w:val="2"/>
-        </w:numPr>
-      </w:pPr>
-      <w:r>
-        <w:t>Terraform cloud</w:t>
-      </w:r>
-    </w:p>
-    <w:p>
-      <w:pPr>
-        <w:pStyle w:val="ListParagraph"/>
-        <w:numPr>
-          <w:ilvl w:val="1"/>
-          <w:numId w:val="2"/>
-        </w:numPr>
-      </w:pPr>
-      <w:r>
-        <w:t>Terraform pro</w:t>
-      </w:r>
-    </w:p>
-    <w:p>
-      <w:pPr>
-        <w:pStyle w:val="ListParagraph"/>
-        <w:numPr>
-          <w:ilvl w:val="1"/>
-          <w:numId w:val="2"/>
-        </w:numPr>
-      </w:pPr>
-      <w:r>
-        <w:t>Terraform enterprise</w:t>
-      </w:r>
-    </w:p>
-    <w:p>
-      <w:pPr>
-        <w:pStyle w:val="ListParagraph"/>
-        <w:numPr>
-          <w:ilvl w:val="0"/>
-          <w:numId w:val="2"/>
-        </w:numPr>
-      </w:pPr>
-      <w:r>
-        <w:t>Provides shared storage</w:t>
-      </w:r>
-    </w:p>
-    <w:p>
-      <w:pPr>
-        <w:pStyle w:val="ListParagraph"/>
-        <w:numPr>
-          <w:ilvl w:val="0"/>
-          <w:numId w:val="2"/>
-        </w:numPr>
-      </w:pPr>
-      <w:r>
-        <w:t>Provide locking</w:t>
-      </w:r>
-    </w:p>
-    <w:p>
-      <w:pPr>
-        <w:pStyle w:val="ListParagraph"/>
-        <w:numPr>
-          <w:ilvl w:val="1"/>
-          <w:numId w:val="2"/>
-        </w:numPr>
-      </w:pPr>
-      <w:r>
-        <w:t>AWS requires DynamoDB for locking</w:t>
-      </w:r>
-    </w:p>
-    <w:p>
-      <w:pPr>
-        <w:pStyle w:val="ListParagraph"/>
-        <w:numPr>
-          <w:ilvl w:val="0"/>
-          <w:numId w:val="2"/>
-        </w:numPr>
-      </w:pPr>
-      <w:r>
-        <w:t>Provide encryption</w:t>
-      </w:r>
-      <w:r>
-        <w:t xml:space="preserve"> </w:t>
-      </w:r>
-    </w:p>
-    <w:p>
-      <w:pPr>
-        <w:pStyle w:val="ListParagraph"/>
-        <w:numPr>
-          <w:ilvl w:val="0"/>
-          <w:numId w:val="2"/>
-        </w:numPr>
-      </w:pPr>
-      <w:r>
-        <w:t xml:space="preserve">Add to terraform block to </w:t>
-      </w:r>
-      <w:proofErr w:type="spellStart"/>
-      <w:r>
-        <w:t>poin</w:t>
-      </w:r>
-      <w:proofErr w:type="spellEnd"/>
-      <w:r>
-        <w:t xml:space="preserve"> state to remote backend</w:t>
+        <w:t>Add to terraform block to poin state to remote backend</w:t>
       </w:r>
     </w:p>
     <w:p>
@@ -6039,13 +5650,8 @@
         </w:numPr>
       </w:pPr>
       <w:r>
-        <w:t xml:space="preserve">Rerun terraform </w:t>
-      </w:r>
-      <w:proofErr w:type="spellStart"/>
-      <w:r>
-        <w:t>init</w:t>
-      </w:r>
-      <w:proofErr w:type="spellEnd"/>
+        <w:t>Rerun terraform init</w:t>
+      </w:r>
     </w:p>
     <w:p>
       <w:pPr>
@@ -6134,15 +5740,7 @@
         <w:t>Can use</w:t>
       </w:r>
       <w:r>
-        <w:t xml:space="preserve"> partial config and then pass repeated info via terraform </w:t>
-      </w:r>
-      <w:proofErr w:type="spellStart"/>
-      <w:r>
-        <w:t>init</w:t>
-      </w:r>
-      <w:proofErr w:type="spellEnd"/>
-      <w:r>
-        <w:t xml:space="preserve"> -b</w:t>
+        <w:t xml:space="preserve"> partial config and then pass repeated info via terraform init -b</w:t>
       </w:r>
       <w:r>
         <w:t>ackend-config=…</w:t>
@@ -6444,6 +6042,138 @@
       </w:pPr>
       <w:r>
         <w:t>Understand secret management in state files</w:t>
+      </w:r>
+    </w:p>
+    <w:p>
+      <w:pPr>
+        <w:pStyle w:val="ListParagraph"/>
+        <w:numPr>
+          <w:ilvl w:val="0"/>
+          <w:numId w:val="2"/>
+        </w:numPr>
+      </w:pPr>
+      <w:r>
+        <w:t>Should store secrets in config</w:t>
+      </w:r>
+    </w:p>
+    <w:p>
+      <w:pPr>
+        <w:pStyle w:val="ListParagraph"/>
+        <w:numPr>
+          <w:ilvl w:val="0"/>
+          <w:numId w:val="2"/>
+        </w:numPr>
+      </w:pPr>
+      <w:r>
+        <w:t>No matter how you deal with storing passwords, they are always stored in state file in plain text</w:t>
+      </w:r>
+    </w:p>
+    <w:p>
+      <w:pPr>
+        <w:pStyle w:val="ListParagraph"/>
+        <w:numPr>
+          <w:ilvl w:val="0"/>
+          <w:numId w:val="2"/>
+        </w:numPr>
+      </w:pPr>
+      <w:r>
+        <w:t>Terraform data source</w:t>
+      </w:r>
+    </w:p>
+    <w:p>
+      <w:pPr>
+        <w:pStyle w:val="ListParagraph"/>
+        <w:numPr>
+          <w:ilvl w:val="1"/>
+          <w:numId w:val="2"/>
+        </w:numPr>
+      </w:pPr>
+      <w:r>
+        <w:t>AWS secrets manager and secret version</w:t>
+      </w:r>
+    </w:p>
+    <w:p>
+      <w:pPr>
+        <w:pStyle w:val="ListParagraph"/>
+        <w:numPr>
+          <w:ilvl w:val="1"/>
+          <w:numId w:val="2"/>
+        </w:numPr>
+      </w:pPr>
+      <w:r>
+        <w:t>Aws systems manager parameter store</w:t>
+      </w:r>
+    </w:p>
+    <w:p>
+      <w:pPr>
+        <w:pStyle w:val="ListParagraph"/>
+        <w:numPr>
+          <w:ilvl w:val="1"/>
+          <w:numId w:val="2"/>
+        </w:numPr>
+      </w:pPr>
+      <w:r>
+        <w:t>Aws key management service</w:t>
+      </w:r>
+    </w:p>
+    <w:p>
+      <w:pPr>
+        <w:pStyle w:val="ListParagraph"/>
+        <w:numPr>
+          <w:ilvl w:val="1"/>
+          <w:numId w:val="2"/>
+        </w:numPr>
+      </w:pPr>
+      <w:r>
+        <w:t>Google cloud KMS</w:t>
+      </w:r>
+    </w:p>
+    <w:p>
+      <w:pPr>
+        <w:pStyle w:val="ListParagraph"/>
+        <w:numPr>
+          <w:ilvl w:val="1"/>
+          <w:numId w:val="2"/>
+        </w:numPr>
+      </w:pPr>
+      <w:r>
+        <w:t xml:space="preserve">Azure key vault </w:t>
+      </w:r>
+    </w:p>
+    <w:p>
+      <w:pPr>
+        <w:pStyle w:val="ListParagraph"/>
+        <w:numPr>
+          <w:ilvl w:val="1"/>
+          <w:numId w:val="2"/>
+        </w:numPr>
+      </w:pPr>
+      <w:r>
+        <w:t>Hashicorp vailt</w:t>
+      </w:r>
+    </w:p>
+    <w:p>
+      <w:pPr>
+        <w:pStyle w:val="ListParagraph"/>
+        <w:numPr>
+          <w:ilvl w:val="0"/>
+          <w:numId w:val="2"/>
+        </w:numPr>
+      </w:pPr>
+      <w:r>
+        <w:t>Manage outside of terraform</w:t>
+      </w:r>
+    </w:p>
+    <w:p>
+      <w:pPr>
+        <w:pStyle w:val="ListParagraph"/>
+        <w:numPr>
+          <w:ilvl w:val="1"/>
+          <w:numId w:val="2"/>
+        </w:numPr>
+      </w:pPr>
+      <w:r>
+        <w:t>Lastpass etc and pass the password via environment variable</w:t>
       </w:r>
     </w:p>
     <w:p>

</xml_diff>

<commit_message>
time to watch game
</commit_message>
<xml_diff>
--- a/Terraform Associate 002.docx
+++ b/Terraform Associate 002.docx
@@ -4553,10 +4553,227 @@
         </w:numPr>
       </w:pPr>
       <w:r>
+        <w:t>Describe when to enable verbose logging and what the outcome/value is</w:t>
+      </w:r>
+    </w:p>
+    <w:p>
+      <w:pPr>
+        <w:pStyle w:val="ListParagraph"/>
+        <w:numPr>
+          <w:ilvl w:val="0"/>
+          <w:numId w:val="14"/>
+        </w:numPr>
+      </w:pPr>
+      <w:r>
+        <w:t>Debugging</w:t>
+      </w:r>
+    </w:p>
+    <w:p>
+      <w:pPr>
+        <w:pStyle w:val="ListParagraph"/>
+        <w:numPr>
+          <w:ilvl w:val="1"/>
+          <w:numId w:val="14"/>
+        </w:numPr>
+      </w:pPr>
+      <w:r>
         <w:lastRenderedPageBreak/>
-        <w:t>Describe when to enable verbose logging and what the outcome/value is</w:t>
-      </w:r>
-    </w:p>
+        <w:t>TF_LOG</w:t>
+      </w:r>
+    </w:p>
+    <w:p>
+      <w:pPr>
+        <w:pStyle w:val="ListParagraph"/>
+        <w:numPr>
+          <w:ilvl w:val="2"/>
+          <w:numId w:val="14"/>
+        </w:numPr>
+      </w:pPr>
+      <w:r>
+        <w:t>Environment variable to enable detailed logging</w:t>
+      </w:r>
+    </w:p>
+    <w:p>
+      <w:pPr>
+        <w:pStyle w:val="ListParagraph"/>
+        <w:numPr>
+          <w:ilvl w:val="2"/>
+          <w:numId w:val="14"/>
+        </w:numPr>
+      </w:pPr>
+      <w:r>
+        <w:t>Trace</w:t>
+      </w:r>
+    </w:p>
+    <w:p>
+      <w:pPr>
+        <w:pStyle w:val="ListParagraph"/>
+        <w:numPr>
+          <w:ilvl w:val="3"/>
+          <w:numId w:val="14"/>
+        </w:numPr>
+      </w:pPr>
+      <w:r>
+        <w:t>Default</w:t>
+      </w:r>
+    </w:p>
+    <w:p>
+      <w:pPr>
+        <w:pStyle w:val="ListParagraph"/>
+        <w:numPr>
+          <w:ilvl w:val="3"/>
+          <w:numId w:val="14"/>
+        </w:numPr>
+      </w:pPr>
+      <w:r>
+        <w:t>Most detailed</w:t>
+      </w:r>
+    </w:p>
+    <w:p>
+      <w:pPr>
+        <w:pStyle w:val="ListParagraph"/>
+        <w:numPr>
+          <w:ilvl w:val="2"/>
+          <w:numId w:val="14"/>
+        </w:numPr>
+      </w:pPr>
+      <w:r>
+        <w:t xml:space="preserve">Debug </w:t>
+      </w:r>
+    </w:p>
+    <w:p>
+      <w:pPr>
+        <w:pStyle w:val="ListParagraph"/>
+        <w:numPr>
+          <w:ilvl w:val="2"/>
+          <w:numId w:val="14"/>
+        </w:numPr>
+      </w:pPr>
+      <w:r>
+        <w:t>Info</w:t>
+      </w:r>
+    </w:p>
+    <w:p>
+      <w:pPr>
+        <w:pStyle w:val="ListParagraph"/>
+        <w:numPr>
+          <w:ilvl w:val="2"/>
+          <w:numId w:val="14"/>
+        </w:numPr>
+      </w:pPr>
+      <w:r>
+        <w:t>Warn</w:t>
+      </w:r>
+    </w:p>
+    <w:p>
+      <w:pPr>
+        <w:pStyle w:val="ListParagraph"/>
+        <w:numPr>
+          <w:ilvl w:val="2"/>
+          <w:numId w:val="14"/>
+        </w:numPr>
+      </w:pPr>
+      <w:r>
+        <w:t>Error</w:t>
+      </w:r>
+    </w:p>
+    <w:p>
+      <w:pPr>
+        <w:pStyle w:val="ListParagraph"/>
+        <w:numPr>
+          <w:ilvl w:val="1"/>
+          <w:numId w:val="14"/>
+        </w:numPr>
+      </w:pPr>
+      <w:r>
+        <w:t>TF_LOG_PATH</w:t>
+      </w:r>
+    </w:p>
+    <w:p>
+      <w:pPr>
+        <w:pStyle w:val="ListParagraph"/>
+        <w:numPr>
+          <w:ilvl w:val="2"/>
+          <w:numId w:val="14"/>
+        </w:numPr>
+      </w:pPr>
+      <w:r>
+        <w:t>Environment variable where to save logs</w:t>
+      </w:r>
+    </w:p>
+    <w:p>
+      <w:pPr>
+        <w:pStyle w:val="ListParagraph"/>
+        <w:numPr>
+          <w:ilvl w:val="1"/>
+          <w:numId w:val="14"/>
+        </w:numPr>
+      </w:pPr>
+      <w:r>
+        <w:t>Crash.log</w:t>
+      </w:r>
+      <w:r>
+        <w:tab/>
+      </w:r>
+    </w:p>
+    <w:p>
+      <w:pPr>
+        <w:pStyle w:val="ListParagraph"/>
+        <w:numPr>
+          <w:ilvl w:val="2"/>
+          <w:numId w:val="14"/>
+        </w:numPr>
+      </w:pPr>
+      <w:r>
+        <w:t>Log file create if terraform crashes</w:t>
+      </w:r>
+    </w:p>
+    <w:p>
+      <w:pPr>
+        <w:pStyle w:val="ListParagraph"/>
+        <w:numPr>
+          <w:ilvl w:val="3"/>
+          <w:numId w:val="14"/>
+        </w:numPr>
+      </w:pPr>
+      <w:r>
+        <w:t xml:space="preserve">Includes crash log </w:t>
+      </w:r>
+    </w:p>
+    <w:p>
+      <w:pPr>
+        <w:pStyle w:val="ListParagraph"/>
+        <w:numPr>
+          <w:ilvl w:val="4"/>
+          <w:numId w:val="14"/>
+        </w:numPr>
+      </w:pPr>
+      <w:r>
+        <w:t>Not useful to us on devs</w:t>
+      </w:r>
+    </w:p>
+    <w:p>
+      <w:pPr>
+        <w:pStyle w:val="ListParagraph"/>
+        <w:numPr>
+          <w:ilvl w:val="3"/>
+          <w:numId w:val="14"/>
+        </w:numPr>
+      </w:pPr>
+      <w:r>
+        <w:t>Panic message and backtrace</w:t>
+      </w:r>
+    </w:p>
+    <w:p>
+      <w:pPr>
+        <w:pStyle w:val="ListParagraph"/>
+        <w:numPr>
+          <w:ilvl w:val="4"/>
+          <w:numId w:val="4"/>
+        </w:numPr>
+      </w:pPr>
+    </w:p>
+    <w:p/>
     <w:p>
       <w:pPr>
         <w:pStyle w:val="Heading2"/>
@@ -4596,6 +4813,875 @@
     </w:p>
     <w:p>
       <w:pPr>
+        <w:pStyle w:val="ListParagraph"/>
+        <w:numPr>
+          <w:ilvl w:val="0"/>
+          <w:numId w:val="14"/>
+        </w:numPr>
+      </w:pPr>
+      <w:r>
+        <w:t>Module</w:t>
+      </w:r>
+    </w:p>
+    <w:p>
+      <w:pPr>
+        <w:pStyle w:val="ListParagraph"/>
+        <w:numPr>
+          <w:ilvl w:val="1"/>
+          <w:numId w:val="14"/>
+        </w:numPr>
+      </w:pPr>
+      <w:r>
+        <w:t>Config file ending in tf or tf.json</w:t>
+      </w:r>
+    </w:p>
+    <w:p>
+      <w:pPr>
+        <w:pStyle w:val="ListParagraph"/>
+        <w:numPr>
+          <w:ilvl w:val="1"/>
+          <w:numId w:val="14"/>
+        </w:numPr>
+      </w:pPr>
+      <w:r>
+        <w:t xml:space="preserve">Consists of </w:t>
+      </w:r>
+    </w:p>
+    <w:p>
+      <w:pPr>
+        <w:pStyle w:val="ListParagraph"/>
+        <w:numPr>
+          <w:ilvl w:val="2"/>
+          <w:numId w:val="14"/>
+        </w:numPr>
+      </w:pPr>
+      <w:r>
+        <w:t>Resources</w:t>
+      </w:r>
+    </w:p>
+    <w:p>
+      <w:pPr>
+        <w:pStyle w:val="ListParagraph"/>
+        <w:numPr>
+          <w:ilvl w:val="2"/>
+          <w:numId w:val="14"/>
+        </w:numPr>
+      </w:pPr>
+      <w:r>
+        <w:t>Inputs</w:t>
+      </w:r>
+    </w:p>
+    <w:p>
+      <w:pPr>
+        <w:pStyle w:val="ListParagraph"/>
+        <w:numPr>
+          <w:ilvl w:val="2"/>
+          <w:numId w:val="14"/>
+        </w:numPr>
+      </w:pPr>
+      <w:r>
+        <w:t>Outputs</w:t>
+      </w:r>
+    </w:p>
+    <w:p>
+      <w:pPr>
+        <w:pStyle w:val="ListParagraph"/>
+        <w:numPr>
+          <w:ilvl w:val="0"/>
+          <w:numId w:val="14"/>
+        </w:numPr>
+      </w:pPr>
+      <w:r>
+        <w:t>Source</w:t>
+      </w:r>
+    </w:p>
+    <w:p>
+      <w:pPr>
+        <w:pStyle w:val="ListParagraph"/>
+        <w:numPr>
+          <w:ilvl w:val="1"/>
+          <w:numId w:val="14"/>
+        </w:numPr>
+      </w:pPr>
+      <w:r>
+        <w:t>Mandatory</w:t>
+      </w:r>
+    </w:p>
+    <w:p>
+      <w:pPr>
+        <w:pStyle w:val="ListParagraph"/>
+        <w:numPr>
+          <w:ilvl w:val="1"/>
+          <w:numId w:val="14"/>
+        </w:numPr>
+      </w:pPr>
+      <w:r>
+        <w:t>Local path of the module config file</w:t>
+      </w:r>
+    </w:p>
+    <w:p>
+      <w:pPr>
+        <w:pStyle w:val="ListParagraph"/>
+        <w:numPr>
+          <w:ilvl w:val="2"/>
+          <w:numId w:val="14"/>
+        </w:numPr>
+      </w:pPr>
+      <w:r>
+        <w:t>Or</w:t>
+      </w:r>
+      <w:r>
+        <w:tab/>
+      </w:r>
+    </w:p>
+    <w:p>
+      <w:pPr>
+        <w:pStyle w:val="ListParagraph"/>
+        <w:numPr>
+          <w:ilvl w:val="1"/>
+          <w:numId w:val="14"/>
+        </w:numPr>
+      </w:pPr>
+      <w:r>
+        <w:t>Remote reference URL</w:t>
+      </w:r>
+    </w:p>
+    <w:p>
+      <w:pPr>
+        <w:pStyle w:val="ListParagraph"/>
+        <w:numPr>
+          <w:ilvl w:val="0"/>
+          <w:numId w:val="14"/>
+        </w:numPr>
+      </w:pPr>
+      <w:r>
+        <w:t>Can reference modules from</w:t>
+      </w:r>
+    </w:p>
+    <w:p>
+      <w:pPr>
+        <w:pStyle w:val="ListParagraph"/>
+        <w:numPr>
+          <w:ilvl w:val="1"/>
+          <w:numId w:val="14"/>
+        </w:numPr>
+      </w:pPr>
+      <w:r>
+        <w:t>Local path</w:t>
+      </w:r>
+    </w:p>
+    <w:p>
+      <w:pPr>
+        <w:pStyle w:val="ListParagraph"/>
+        <w:numPr>
+          <w:ilvl w:val="1"/>
+          <w:numId w:val="14"/>
+        </w:numPr>
+      </w:pPr>
+      <w:r>
+        <w:t>Terraform Registry</w:t>
+      </w:r>
+    </w:p>
+    <w:p>
+      <w:pPr>
+        <w:pStyle w:val="ListParagraph"/>
+        <w:numPr>
+          <w:ilvl w:val="2"/>
+          <w:numId w:val="14"/>
+        </w:numPr>
+      </w:pPr>
+      <w:r>
+        <w:t>Published modules by community members</w:t>
+      </w:r>
+    </w:p>
+    <w:p>
+      <w:pPr>
+        <w:pStyle w:val="ListParagraph"/>
+        <w:numPr>
+          <w:ilvl w:val="2"/>
+          <w:numId w:val="14"/>
+        </w:numPr>
+      </w:pPr>
+      <w:r>
+        <w:t>Public registry</w:t>
+      </w:r>
+    </w:p>
+    <w:p>
+      <w:pPr>
+        <w:pStyle w:val="ListParagraph"/>
+        <w:numPr>
+          <w:ilvl w:val="2"/>
+          <w:numId w:val="14"/>
+        </w:numPr>
+      </w:pPr>
+      <w:r>
+        <w:t>Supports versioning</w:t>
+      </w:r>
+    </w:p>
+    <w:p>
+      <w:pPr>
+        <w:pStyle w:val="ListParagraph"/>
+        <w:numPr>
+          <w:ilvl w:val="1"/>
+          <w:numId w:val="14"/>
+        </w:numPr>
+      </w:pPr>
+      <w:r>
+        <w:t>Github</w:t>
+      </w:r>
+    </w:p>
+    <w:p>
+      <w:pPr>
+        <w:pStyle w:val="ListParagraph"/>
+        <w:numPr>
+          <w:ilvl w:val="2"/>
+          <w:numId w:val="14"/>
+        </w:numPr>
+      </w:pPr>
+      <w:r>
+        <w:t>Clones github repo</w:t>
+      </w:r>
+    </w:p>
+    <w:p>
+      <w:pPr>
+        <w:pStyle w:val="ListParagraph"/>
+        <w:numPr>
+          <w:ilvl w:val="2"/>
+          <w:numId w:val="14"/>
+        </w:numPr>
+      </w:pPr>
+      <w:r>
+        <w:t>HTTPS or SSH</w:t>
+      </w:r>
+    </w:p>
+    <w:p>
+      <w:pPr>
+        <w:pStyle w:val="ListParagraph"/>
+        <w:numPr>
+          <w:ilvl w:val="1"/>
+          <w:numId w:val="14"/>
+        </w:numPr>
+      </w:pPr>
+      <w:r>
+        <w:lastRenderedPageBreak/>
+        <w:t>Bitbucket</w:t>
+      </w:r>
+    </w:p>
+    <w:p>
+      <w:pPr>
+        <w:pStyle w:val="ListParagraph"/>
+        <w:numPr>
+          <w:ilvl w:val="2"/>
+          <w:numId w:val="14"/>
+        </w:numPr>
+      </w:pPr>
+      <w:r>
+        <w:t>Clones repo</w:t>
+      </w:r>
+    </w:p>
+    <w:p>
+      <w:pPr>
+        <w:pStyle w:val="ListParagraph"/>
+        <w:numPr>
+          <w:ilvl w:val="1"/>
+          <w:numId w:val="14"/>
+        </w:numPr>
+      </w:pPr>
+      <w:r>
+        <w:t>Generic GIT</w:t>
+      </w:r>
+    </w:p>
+    <w:p>
+      <w:pPr>
+        <w:pStyle w:val="ListParagraph"/>
+        <w:numPr>
+          <w:ilvl w:val="2"/>
+          <w:numId w:val="14"/>
+        </w:numPr>
+      </w:pPr>
+      <w:r>
+        <w:t>Points to any git repo</w:t>
+      </w:r>
+    </w:p>
+    <w:p>
+      <w:pPr>
+        <w:pStyle w:val="ListParagraph"/>
+        <w:numPr>
+          <w:ilvl w:val="2"/>
+          <w:numId w:val="14"/>
+        </w:numPr>
+      </w:pPr>
+      <w:r>
+        <w:t>Clones</w:t>
+      </w:r>
+    </w:p>
+    <w:p>
+      <w:pPr>
+        <w:pStyle w:val="ListParagraph"/>
+        <w:numPr>
+          <w:ilvl w:val="1"/>
+          <w:numId w:val="14"/>
+        </w:numPr>
+      </w:pPr>
+      <w:r>
+        <w:t>Git Mercurial Repo</w:t>
+      </w:r>
+    </w:p>
+    <w:p>
+      <w:pPr>
+        <w:pStyle w:val="ListParagraph"/>
+        <w:numPr>
+          <w:ilvl w:val="2"/>
+          <w:numId w:val="14"/>
+        </w:numPr>
+      </w:pPr>
+      <w:r>
+        <w:t>Mercurial Git</w:t>
+      </w:r>
+    </w:p>
+    <w:p>
+      <w:pPr>
+        <w:pStyle w:val="ListParagraph"/>
+        <w:numPr>
+          <w:ilvl w:val="2"/>
+          <w:numId w:val="14"/>
+        </w:numPr>
+      </w:pPr>
+      <w:r>
+        <w:t>clones</w:t>
+      </w:r>
+    </w:p>
+    <w:p>
+      <w:pPr>
+        <w:pStyle w:val="ListParagraph"/>
+        <w:numPr>
+          <w:ilvl w:val="1"/>
+          <w:numId w:val="14"/>
+        </w:numPr>
+      </w:pPr>
+      <w:r>
+        <w:t>HTTP Urls</w:t>
+      </w:r>
+    </w:p>
+    <w:p>
+      <w:pPr>
+        <w:pStyle w:val="ListParagraph"/>
+        <w:numPr>
+          <w:ilvl w:val="2"/>
+          <w:numId w:val="14"/>
+        </w:numPr>
+      </w:pPr>
+      <w:r>
+        <w:t>Performs GET from URL</w:t>
+      </w:r>
+    </w:p>
+    <w:p>
+      <w:pPr>
+        <w:pStyle w:val="ListParagraph"/>
+        <w:numPr>
+          <w:ilvl w:val="2"/>
+          <w:numId w:val="14"/>
+        </w:numPr>
+      </w:pPr>
+      <w:r>
+        <w:t>Can read</w:t>
+      </w:r>
+    </w:p>
+    <w:p>
+      <w:pPr>
+        <w:pStyle w:val="ListParagraph"/>
+        <w:numPr>
+          <w:ilvl w:val="3"/>
+          <w:numId w:val="14"/>
+        </w:numPr>
+      </w:pPr>
+      <w:r>
+        <w:t>Zip</w:t>
+      </w:r>
+    </w:p>
+    <w:p>
+      <w:pPr>
+        <w:pStyle w:val="ListParagraph"/>
+        <w:numPr>
+          <w:ilvl w:val="3"/>
+          <w:numId w:val="14"/>
+        </w:numPr>
+      </w:pPr>
+      <w:r>
+        <w:t>Tar.bz2 and tbz2</w:t>
+      </w:r>
+    </w:p>
+    <w:p>
+      <w:pPr>
+        <w:pStyle w:val="ListParagraph"/>
+        <w:numPr>
+          <w:ilvl w:val="3"/>
+          <w:numId w:val="14"/>
+        </w:numPr>
+      </w:pPr>
+      <w:r>
+        <w:t>Tar.gz and tgz</w:t>
+      </w:r>
+    </w:p>
+    <w:p>
+      <w:pPr>
+        <w:pStyle w:val="ListParagraph"/>
+        <w:numPr>
+          <w:ilvl w:val="3"/>
+          <w:numId w:val="14"/>
+        </w:numPr>
+      </w:pPr>
+      <w:r>
+        <w:t>Tar.xz and txz</w:t>
+      </w:r>
+    </w:p>
+    <w:p>
+      <w:pPr>
+        <w:pStyle w:val="ListParagraph"/>
+        <w:numPr>
+          <w:ilvl w:val="1"/>
+          <w:numId w:val="14"/>
+        </w:numPr>
+      </w:pPr>
+      <w:r>
+        <w:t>S3</w:t>
+      </w:r>
+    </w:p>
+    <w:p>
+      <w:pPr>
+        <w:pStyle w:val="ListParagraph"/>
+        <w:numPr>
+          <w:ilvl w:val="2"/>
+          <w:numId w:val="14"/>
+        </w:numPr>
+      </w:pPr>
+      <w:r>
+        <w:t>Uses S3 API to download</w:t>
+      </w:r>
+    </w:p>
+    <w:p>
+      <w:pPr>
+        <w:pStyle w:val="ListParagraph"/>
+        <w:numPr>
+          <w:ilvl w:val="2"/>
+          <w:numId w:val="14"/>
+        </w:numPr>
+      </w:pPr>
+      <w:r>
+        <w:t>Looks for aws credentials</w:t>
+      </w:r>
+    </w:p>
+    <w:p>
+      <w:pPr>
+        <w:pStyle w:val="ListParagraph"/>
+        <w:numPr>
+          <w:ilvl w:val="3"/>
+          <w:numId w:val="14"/>
+        </w:numPr>
+      </w:pPr>
+      <w:r>
+        <w:t>Environment variables</w:t>
+      </w:r>
+    </w:p>
+    <w:p>
+      <w:pPr>
+        <w:pStyle w:val="ListParagraph"/>
+        <w:numPr>
+          <w:ilvl w:val="3"/>
+          <w:numId w:val="14"/>
+        </w:numPr>
+      </w:pPr>
+      <w:r>
+        <w:t>.aws/credentials file in home dir</w:t>
+      </w:r>
+    </w:p>
+    <w:p>
+      <w:pPr>
+        <w:pStyle w:val="ListParagraph"/>
+        <w:numPr>
+          <w:ilvl w:val="1"/>
+          <w:numId w:val="14"/>
+        </w:numPr>
+      </w:pPr>
+      <w:r>
+        <w:t>Google Cloud Storage (GCS</w:t>
+      </w:r>
+      <w:r>
+        <w:t>)</w:t>
+      </w:r>
+    </w:p>
+    <w:p>
+      <w:pPr>
+        <w:pStyle w:val="ListParagraph"/>
+        <w:numPr>
+          <w:ilvl w:val="2"/>
+          <w:numId w:val="14"/>
+        </w:numPr>
+      </w:pPr>
+      <w:r>
+        <w:t>Uses Google Cloud SDK</w:t>
+      </w:r>
+    </w:p>
+    <w:p>
+      <w:pPr>
+        <w:pStyle w:val="ListParagraph"/>
+        <w:numPr>
+          <w:ilvl w:val="0"/>
+          <w:numId w:val="14"/>
+        </w:numPr>
+      </w:pPr>
+      <w:r>
+        <w:t>Version</w:t>
+      </w:r>
+    </w:p>
+    <w:p>
+      <w:pPr>
+        <w:pStyle w:val="ListParagraph"/>
+        <w:numPr>
+          <w:ilvl w:val="1"/>
+          <w:numId w:val="14"/>
+        </w:numPr>
+      </w:pPr>
+      <w:r>
+        <w:t>Optional</w:t>
+      </w:r>
+    </w:p>
+    <w:p>
+      <w:pPr>
+        <w:pStyle w:val="ListParagraph"/>
+        <w:numPr>
+          <w:ilvl w:val="1"/>
+          <w:numId w:val="14"/>
+        </w:numPr>
+      </w:pPr>
+      <w:r>
+        <w:t>Can’t use for local path</w:t>
+      </w:r>
+    </w:p>
+    <w:p>
+      <w:pPr>
+        <w:pStyle w:val="ListParagraph"/>
+        <w:numPr>
+          <w:ilvl w:val="1"/>
+          <w:numId w:val="14"/>
+        </w:numPr>
+      </w:pPr>
+    </w:p>
+    <w:p>
+      <w:pPr>
+        <w:pStyle w:val="ListParagraph"/>
+        <w:numPr>
+          <w:ilvl w:val="0"/>
+          <w:numId w:val="14"/>
+        </w:numPr>
+      </w:pPr>
+      <w:r>
+        <w:t>Module Meta-arguments</w:t>
+      </w:r>
+    </w:p>
+    <w:p>
+      <w:pPr>
+        <w:pStyle w:val="ListParagraph"/>
+        <w:numPr>
+          <w:ilvl w:val="1"/>
+          <w:numId w:val="14"/>
+        </w:numPr>
+      </w:pPr>
+      <w:r>
+        <w:t>Count</w:t>
+      </w:r>
+    </w:p>
+    <w:p>
+      <w:pPr>
+        <w:pStyle w:val="ListParagraph"/>
+        <w:numPr>
+          <w:ilvl w:val="2"/>
+          <w:numId w:val="14"/>
+        </w:numPr>
+      </w:pPr>
+      <w:r>
+        <w:t>Number of instances to create from module</w:t>
+      </w:r>
+    </w:p>
+    <w:p>
+      <w:pPr>
+        <w:pStyle w:val="ListParagraph"/>
+        <w:numPr>
+          <w:ilvl w:val="1"/>
+          <w:numId w:val="14"/>
+        </w:numPr>
+      </w:pPr>
+      <w:r>
+        <w:t>For_each</w:t>
+      </w:r>
+    </w:p>
+    <w:p>
+      <w:pPr>
+        <w:pStyle w:val="ListParagraph"/>
+        <w:numPr>
+          <w:ilvl w:val="2"/>
+          <w:numId w:val="14"/>
+        </w:numPr>
+      </w:pPr>
+      <w:r>
+        <w:t xml:space="preserve">Loops thru module </w:t>
+      </w:r>
+    </w:p>
+    <w:p>
+      <w:pPr>
+        <w:pStyle w:val="ListParagraph"/>
+        <w:numPr>
+          <w:ilvl w:val="1"/>
+          <w:numId w:val="14"/>
+        </w:numPr>
+      </w:pPr>
+      <w:r>
+        <w:t>Providers</w:t>
+      </w:r>
+    </w:p>
+    <w:p>
+      <w:pPr>
+        <w:pStyle w:val="ListParagraph"/>
+        <w:numPr>
+          <w:ilvl w:val="2"/>
+          <w:numId w:val="14"/>
+        </w:numPr>
+      </w:pPr>
+      <w:r>
+        <w:t>Allows you to define multiple providers in multiple configs</w:t>
+      </w:r>
+    </w:p>
+    <w:p>
+      <w:pPr>
+        <w:pStyle w:val="ListParagraph"/>
+        <w:numPr>
+          <w:ilvl w:val="1"/>
+          <w:numId w:val="14"/>
+        </w:numPr>
+      </w:pPr>
+      <w:r>
+        <w:t>Depends-on</w:t>
+      </w:r>
+    </w:p>
+    <w:p>
+      <w:pPr>
+        <w:pStyle w:val="ListParagraph"/>
+        <w:numPr>
+          <w:ilvl w:val="2"/>
+          <w:numId w:val="14"/>
+        </w:numPr>
+      </w:pPr>
+      <w:r>
+        <w:t>Defines explicit dependency</w:t>
+      </w:r>
+    </w:p>
+    <w:p>
+      <w:pPr>
+        <w:pStyle w:val="ListParagraph"/>
+        <w:numPr>
+          <w:ilvl w:val="2"/>
+          <w:numId w:val="14"/>
+        </w:numPr>
+      </w:pPr>
+      <w:r>
+        <w:t>Should be last resort</w:t>
+      </w:r>
+    </w:p>
+    <w:p>
+      <w:pPr>
+        <w:pStyle w:val="ListParagraph"/>
+        <w:numPr>
+          <w:ilvl w:val="2"/>
+          <w:numId w:val="14"/>
+        </w:numPr>
+      </w:pPr>
+      <w:r>
+        <w:t>Forcefully sets dependency</w:t>
+      </w:r>
+    </w:p>
+    <w:p>
+      <w:pPr>
+        <w:pStyle w:val="ListParagraph"/>
+        <w:numPr>
+          <w:ilvl w:val="0"/>
+          <w:numId w:val="14"/>
+        </w:numPr>
+      </w:pPr>
+      <w:r>
+        <w:t>Publish modules</w:t>
+      </w:r>
+    </w:p>
+    <w:p>
+      <w:pPr>
+        <w:pStyle w:val="ListParagraph"/>
+        <w:numPr>
+          <w:ilvl w:val="1"/>
+          <w:numId w:val="14"/>
+        </w:numPr>
+      </w:pPr>
+      <w:r>
+        <w:t>Terraform registry supports versioning</w:t>
+      </w:r>
+    </w:p>
+    <w:p>
+      <w:pPr>
+        <w:pStyle w:val="ListParagraph"/>
+        <w:numPr>
+          <w:ilvl w:val="1"/>
+          <w:numId w:val="14"/>
+        </w:numPr>
+      </w:pPr>
+      <w:r>
+        <w:t>Generates documentation</w:t>
+      </w:r>
+    </w:p>
+    <w:p>
+      <w:pPr>
+        <w:pStyle w:val="ListParagraph"/>
+        <w:numPr>
+          <w:ilvl w:val="1"/>
+          <w:numId w:val="14"/>
+        </w:numPr>
+      </w:pPr>
+      <w:r>
+        <w:t>Requirements</w:t>
+      </w:r>
+    </w:p>
+    <w:p>
+      <w:pPr>
+        <w:pStyle w:val="ListParagraph"/>
+        <w:numPr>
+          <w:ilvl w:val="2"/>
+          <w:numId w:val="14"/>
+        </w:numPr>
+      </w:pPr>
+      <w:r>
+        <w:t>Github</w:t>
+      </w:r>
+    </w:p>
+    <w:p>
+      <w:pPr>
+        <w:pStyle w:val="ListParagraph"/>
+        <w:numPr>
+          <w:ilvl w:val="3"/>
+          <w:numId w:val="14"/>
+        </w:numPr>
+      </w:pPr>
+      <w:r>
+        <w:t>Public repo</w:t>
+      </w:r>
+    </w:p>
+    <w:p>
+      <w:pPr>
+        <w:pStyle w:val="ListParagraph"/>
+        <w:numPr>
+          <w:ilvl w:val="2"/>
+          <w:numId w:val="14"/>
+        </w:numPr>
+      </w:pPr>
+      <w:r>
+        <w:t>Named</w:t>
+      </w:r>
+    </w:p>
+    <w:p>
+      <w:pPr>
+        <w:pStyle w:val="ListParagraph"/>
+        <w:numPr>
+          <w:ilvl w:val="3"/>
+          <w:numId w:val="14"/>
+        </w:numPr>
+      </w:pPr>
+      <w:r>
+        <w:lastRenderedPageBreak/>
+        <w:t>Expected name syntax</w:t>
+      </w:r>
+    </w:p>
+    <w:p>
+      <w:pPr>
+        <w:pStyle w:val="ListParagraph"/>
+        <w:numPr>
+          <w:ilvl w:val="4"/>
+          <w:numId w:val="14"/>
+        </w:numPr>
+      </w:pPr>
+      <w:r>
+        <w:t>Terraform-&lt;provider&gt;-&lt;NAME&gt;</w:t>
+      </w:r>
+    </w:p>
+    <w:p>
+      <w:pPr>
+        <w:pStyle w:val="ListParagraph"/>
+        <w:numPr>
+          <w:ilvl w:val="2"/>
+          <w:numId w:val="14"/>
+        </w:numPr>
+      </w:pPr>
+      <w:r>
+        <w:t>Repository description</w:t>
+      </w:r>
+    </w:p>
+    <w:p>
+      <w:pPr>
+        <w:pStyle w:val="ListParagraph"/>
+        <w:numPr>
+          <w:ilvl w:val="3"/>
+          <w:numId w:val="14"/>
+        </w:numPr>
+      </w:pPr>
+      <w:r>
+        <w:t>One line description of repo</w:t>
+      </w:r>
+    </w:p>
+    <w:p>
+      <w:pPr>
+        <w:pStyle w:val="ListParagraph"/>
+        <w:numPr>
+          <w:ilvl w:val="2"/>
+          <w:numId w:val="14"/>
+        </w:numPr>
+      </w:pPr>
+      <w:r>
+        <w:t>Standard module structure</w:t>
+      </w:r>
+    </w:p>
+    <w:p>
+      <w:pPr>
+        <w:pStyle w:val="ListParagraph"/>
+        <w:numPr>
+          <w:ilvl w:val="3"/>
+          <w:numId w:val="14"/>
+        </w:numPr>
+      </w:pPr>
+      <w:r>
+        <w:t>Allows terraform registry to generate documentation, track resource usage, pars submodules, etc</w:t>
+      </w:r>
+    </w:p>
+    <w:p>
+      <w:pPr>
+        <w:pStyle w:val="ListParagraph"/>
+        <w:numPr>
+          <w:ilvl w:val="2"/>
+          <w:numId w:val="14"/>
+        </w:numPr>
+      </w:pPr>
+      <w:r>
+        <w:t>X.y.z tags for releases</w:t>
+      </w:r>
+    </w:p>
+    <w:p>
+      <w:pPr>
+        <w:pStyle w:val="ListParagraph"/>
+        <w:numPr>
+          <w:ilvl w:val="1"/>
+          <w:numId w:val="14"/>
+        </w:numPr>
+      </w:pPr>
+      <w:r>
+        <w:t>Log into terraform registry with Github account and publish</w:t>
+      </w:r>
+    </w:p>
+    <w:p>
+      <w:pPr>
         <w:pStyle w:val="Heading3"/>
         <w:numPr>
           <w:ilvl w:val="0"/>
@@ -4680,6 +5766,78 @@
         </w:numPr>
       </w:pPr>
       <w:r>
+        <w:t>Workflows</w:t>
+      </w:r>
+    </w:p>
+    <w:p>
+      <w:pPr>
+        <w:pStyle w:val="ListParagraph"/>
+        <w:numPr>
+          <w:ilvl w:val="1"/>
+          <w:numId w:val="2"/>
+        </w:numPr>
+      </w:pPr>
+      <w:r>
+        <w:t>Lifecycle</w:t>
+      </w:r>
+    </w:p>
+    <w:p>
+      <w:pPr>
+        <w:pStyle w:val="ListParagraph"/>
+        <w:numPr>
+          <w:ilvl w:val="2"/>
+          <w:numId w:val="2"/>
+        </w:numPr>
+      </w:pPr>
+      <w:r>
+        <w:t>Terraform init</w:t>
+      </w:r>
+    </w:p>
+    <w:p>
+      <w:pPr>
+        <w:pStyle w:val="ListParagraph"/>
+        <w:numPr>
+          <w:ilvl w:val="2"/>
+          <w:numId w:val="2"/>
+        </w:numPr>
+      </w:pPr>
+      <w:r>
+        <w:t>Terraform plan</w:t>
+      </w:r>
+    </w:p>
+    <w:p>
+      <w:pPr>
+        <w:pStyle w:val="ListParagraph"/>
+        <w:numPr>
+          <w:ilvl w:val="2"/>
+          <w:numId w:val="2"/>
+        </w:numPr>
+      </w:pPr>
+      <w:r>
+        <w:t>Terraform apply</w:t>
+      </w:r>
+    </w:p>
+    <w:p>
+      <w:pPr>
+        <w:pStyle w:val="ListParagraph"/>
+        <w:numPr>
+          <w:ilvl w:val="2"/>
+          <w:numId w:val="2"/>
+        </w:numPr>
+      </w:pPr>
+      <w:r>
+        <w:t>Terraform destroy</w:t>
+      </w:r>
+    </w:p>
+    <w:p>
+      <w:pPr>
+        <w:pStyle w:val="ListParagraph"/>
+        <w:numPr>
+          <w:ilvl w:val="0"/>
+          <w:numId w:val="2"/>
+        </w:numPr>
+      </w:pPr>
+      <w:r>
         <w:t>Loops</w:t>
       </w:r>
     </w:p>
@@ -4878,130 +6036,19 @@
         </w:numPr>
       </w:pPr>
       <w:r>
-        <w:t>Debugging</w:t>
-      </w:r>
-    </w:p>
-    <w:p>
-      <w:pPr>
-        <w:pStyle w:val="ListParagraph"/>
-        <w:numPr>
-          <w:ilvl w:val="1"/>
-          <w:numId w:val="2"/>
-        </w:numPr>
-      </w:pPr>
-      <w:r>
-        <w:t>TF_LOG</w:t>
-      </w:r>
-    </w:p>
-    <w:p>
-      <w:pPr>
-        <w:pStyle w:val="ListParagraph"/>
-        <w:numPr>
-          <w:ilvl w:val="2"/>
-          <w:numId w:val="2"/>
-        </w:numPr>
-      </w:pPr>
-      <w:r>
-        <w:t>Environment variable to enable detailed logging</w:t>
-      </w:r>
-    </w:p>
-    <w:p>
-      <w:pPr>
-        <w:pStyle w:val="ListParagraph"/>
-        <w:numPr>
-          <w:ilvl w:val="2"/>
-          <w:numId w:val="2"/>
-        </w:numPr>
-      </w:pPr>
-      <w:r>
-        <w:t>Trace</w:t>
-      </w:r>
-    </w:p>
-    <w:p>
-      <w:pPr>
-        <w:pStyle w:val="ListParagraph"/>
-        <w:numPr>
-          <w:ilvl w:val="3"/>
-          <w:numId w:val="2"/>
-        </w:numPr>
-      </w:pPr>
-      <w:r>
-        <w:t>D</w:t>
-      </w:r>
-      <w:r>
-        <w:t>efault</w:t>
-      </w:r>
-    </w:p>
-    <w:p>
-      <w:pPr>
-        <w:pStyle w:val="ListParagraph"/>
-        <w:numPr>
-          <w:ilvl w:val="3"/>
-          <w:numId w:val="2"/>
-        </w:numPr>
-      </w:pPr>
-      <w:r>
-        <w:t>Most detailed</w:t>
-      </w:r>
-    </w:p>
-    <w:p>
-      <w:pPr>
-        <w:pStyle w:val="ListParagraph"/>
-        <w:numPr>
-          <w:ilvl w:val="2"/>
-          <w:numId w:val="2"/>
-        </w:numPr>
-      </w:pPr>
-      <w:r>
-        <w:t xml:space="preserve">Debug </w:t>
-      </w:r>
-    </w:p>
-    <w:p>
-      <w:pPr>
-        <w:pStyle w:val="ListParagraph"/>
-        <w:numPr>
-          <w:ilvl w:val="2"/>
-          <w:numId w:val="2"/>
-        </w:numPr>
-      </w:pPr>
-      <w:r>
-        <w:t>Info</w:t>
-      </w:r>
-    </w:p>
-    <w:p>
-      <w:pPr>
-        <w:pStyle w:val="ListParagraph"/>
-        <w:numPr>
-          <w:ilvl w:val="2"/>
-          <w:numId w:val="2"/>
-        </w:numPr>
-      </w:pPr>
-      <w:r>
-        <w:t>Warn</w:t>
-      </w:r>
-    </w:p>
-    <w:p>
-      <w:pPr>
-        <w:pStyle w:val="ListParagraph"/>
-        <w:numPr>
-          <w:ilvl w:val="2"/>
-          <w:numId w:val="2"/>
-        </w:numPr>
-      </w:pPr>
-      <w:r>
-        <w:t>Error</w:t>
-      </w:r>
-    </w:p>
-    <w:p>
-      <w:pPr>
-        <w:pStyle w:val="ListParagraph"/>
-        <w:numPr>
-          <w:ilvl w:val="1"/>
-          <w:numId w:val="2"/>
-        </w:numPr>
-      </w:pPr>
-      <w:r>
-        <w:t>TF_LOG_PATH</w:t>
+        <w:t>Terraform CLI</w:t>
+      </w:r>
+    </w:p>
+    <w:p>
+      <w:pPr>
+        <w:pStyle w:val="ListParagraph"/>
+        <w:numPr>
+          <w:ilvl w:val="1"/>
+          <w:numId w:val="2"/>
+        </w:numPr>
+      </w:pPr>
+      <w:r>
+        <w:t>Terreform console</w:t>
       </w:r>
     </w:p>
     <w:p>
@@ -5014,80 +6061,374 @@
       </w:pPr>
       <w:r>
         <w:lastRenderedPageBreak/>
-        <w:t>Environment variable</w:t>
-      </w:r>
-      <w:r>
-        <w:t xml:space="preserve"> where to save logs</w:t>
-      </w:r>
-    </w:p>
-    <w:p>
-      <w:pPr>
-        <w:pStyle w:val="ListParagraph"/>
-        <w:numPr>
-          <w:ilvl w:val="1"/>
-          <w:numId w:val="2"/>
-        </w:numPr>
-      </w:pPr>
-      <w:r>
-        <w:t>Crash.log</w:t>
-      </w:r>
-      <w:r>
-        <w:tab/>
-      </w:r>
-    </w:p>
-    <w:p>
-      <w:pPr>
-        <w:pStyle w:val="ListParagraph"/>
-        <w:numPr>
-          <w:ilvl w:val="2"/>
-          <w:numId w:val="2"/>
-        </w:numPr>
-      </w:pPr>
-      <w:r>
-        <w:t>Log file create if terraform crashes</w:t>
-      </w:r>
-    </w:p>
-    <w:p>
-      <w:pPr>
-        <w:pStyle w:val="ListParagraph"/>
-        <w:numPr>
-          <w:ilvl w:val="3"/>
-          <w:numId w:val="2"/>
-        </w:numPr>
-      </w:pPr>
-      <w:r>
-        <w:t xml:space="preserve">Includes crash log </w:t>
-      </w:r>
-    </w:p>
-    <w:p>
-      <w:pPr>
-        <w:pStyle w:val="ListParagraph"/>
-        <w:numPr>
-          <w:ilvl w:val="4"/>
-          <w:numId w:val="2"/>
-        </w:numPr>
-      </w:pPr>
-      <w:r>
-        <w:t>Not useful to us on devs</w:t>
-      </w:r>
-    </w:p>
-    <w:p>
-      <w:pPr>
-        <w:pStyle w:val="ListParagraph"/>
-        <w:numPr>
-          <w:ilvl w:val="3"/>
-          <w:numId w:val="2"/>
-        </w:numPr>
-      </w:pPr>
-      <w:r>
-        <w:t>Panic message and backtrace</w:t>
-      </w:r>
-    </w:p>
-    <w:p>
-      <w:pPr>
-        <w:pStyle w:val="ListParagraph"/>
-        <w:numPr>
-          <w:ilvl w:val="4"/>
+        <w:t>Test or get the output from the code of certain functions</w:t>
+      </w:r>
+    </w:p>
+    <w:p>
+      <w:pPr>
+        <w:pStyle w:val="ListParagraph"/>
+        <w:numPr>
+          <w:ilvl w:val="1"/>
+          <w:numId w:val="2"/>
+        </w:numPr>
+      </w:pPr>
+      <w:r>
+        <w:t>Terraform fmt</w:t>
+      </w:r>
+    </w:p>
+    <w:p>
+      <w:pPr>
+        <w:pStyle w:val="ListParagraph"/>
+        <w:numPr>
+          <w:ilvl w:val="2"/>
+          <w:numId w:val="2"/>
+        </w:numPr>
+      </w:pPr>
+      <w:r>
+        <w:t>Rewrite config files to canonical format and style</w:t>
+      </w:r>
+    </w:p>
+    <w:p>
+      <w:pPr>
+        <w:pStyle w:val="ListParagraph"/>
+        <w:numPr>
+          <w:ilvl w:val="2"/>
+          <w:numId w:val="2"/>
+        </w:numPr>
+      </w:pPr>
+      <w:r>
+        <w:t>Adjusts the config code so it is in readable format</w:t>
+      </w:r>
+    </w:p>
+    <w:p>
+      <w:pPr>
+        <w:pStyle w:val="ListParagraph"/>
+        <w:numPr>
+          <w:ilvl w:val="1"/>
+          <w:numId w:val="2"/>
+        </w:numPr>
+      </w:pPr>
+      <w:r>
+        <w:t>Terreform graph</w:t>
+      </w:r>
+    </w:p>
+    <w:p>
+      <w:pPr>
+        <w:pStyle w:val="ListParagraph"/>
+        <w:numPr>
+          <w:ilvl w:val="2"/>
+          <w:numId w:val="2"/>
+        </w:numPr>
+      </w:pPr>
+      <w:r>
+        <w:t>Generate visual representation of terraform config or execution plan</w:t>
+      </w:r>
+    </w:p>
+    <w:p>
+      <w:pPr>
+        <w:pStyle w:val="ListParagraph"/>
+        <w:numPr>
+          <w:ilvl w:val="2"/>
+          <w:numId w:val="2"/>
+        </w:numPr>
+      </w:pPr>
+      <w:r>
+        <w:t>DOT format that can be converted to image using graphviz</w:t>
+      </w:r>
+    </w:p>
+    <w:p>
+      <w:pPr>
+        <w:pStyle w:val="ListParagraph"/>
+        <w:numPr>
+          <w:ilvl w:val="1"/>
+          <w:numId w:val="2"/>
+        </w:numPr>
+      </w:pPr>
+      <w:r>
+        <w:t>Terraform refresh</w:t>
+      </w:r>
+    </w:p>
+    <w:p>
+      <w:pPr>
+        <w:pStyle w:val="ListParagraph"/>
+        <w:numPr>
+          <w:ilvl w:val="2"/>
+          <w:numId w:val="2"/>
+        </w:numPr>
+      </w:pPr>
+      <w:r>
+        <w:t>Update state file</w:t>
+      </w:r>
+    </w:p>
+    <w:p>
+      <w:pPr>
+        <w:pStyle w:val="ListParagraph"/>
+        <w:numPr>
+          <w:ilvl w:val="2"/>
+          <w:numId w:val="2"/>
+        </w:numPr>
+      </w:pPr>
+      <w:r>
+        <w:t>Compares state to real world infrastructure</w:t>
+      </w:r>
+    </w:p>
+    <w:p>
+      <w:pPr>
+        <w:pStyle w:val="ListParagraph"/>
+        <w:numPr>
+          <w:ilvl w:val="2"/>
+          <w:numId w:val="2"/>
+        </w:numPr>
+      </w:pPr>
+      <w:r>
+        <w:t>No changes to infrastructure made</w:t>
+      </w:r>
+    </w:p>
+    <w:p>
+      <w:pPr>
+        <w:pStyle w:val="ListParagraph"/>
+        <w:numPr>
+          <w:ilvl w:val="2"/>
+          <w:numId w:val="2"/>
+        </w:numPr>
+      </w:pPr>
+      <w:r>
+        <w:t>Helps to figure out drift</w:t>
+      </w:r>
+    </w:p>
+    <w:p>
+      <w:pPr>
+        <w:pStyle w:val="ListParagraph"/>
+        <w:numPr>
+          <w:ilvl w:val="1"/>
+          <w:numId w:val="2"/>
+        </w:numPr>
+      </w:pPr>
+      <w:r>
+        <w:t>Terraform show</w:t>
+      </w:r>
+    </w:p>
+    <w:p>
+      <w:pPr>
+        <w:pStyle w:val="ListParagraph"/>
+        <w:numPr>
+          <w:ilvl w:val="2"/>
+          <w:numId w:val="2"/>
+        </w:numPr>
+      </w:pPr>
+      <w:r>
+        <w:t>Shows output from state file</w:t>
+      </w:r>
+    </w:p>
+    <w:p>
+      <w:pPr>
+        <w:pStyle w:val="ListParagraph"/>
+        <w:numPr>
+          <w:ilvl w:val="1"/>
+          <w:numId w:val="2"/>
+        </w:numPr>
+      </w:pPr>
+      <w:r>
+        <w:t>Terraform taint</w:t>
+      </w:r>
+    </w:p>
+    <w:p>
+      <w:pPr>
+        <w:pStyle w:val="ListParagraph"/>
+        <w:numPr>
+          <w:ilvl w:val="2"/>
+          <w:numId w:val="2"/>
+        </w:numPr>
+      </w:pPr>
+      <w:r>
+        <w:t>Mark specific resources to get destroyed and recreated</w:t>
+      </w:r>
+    </w:p>
+    <w:p>
+      <w:pPr>
+        <w:pStyle w:val="ListParagraph"/>
+        <w:numPr>
+          <w:ilvl w:val="2"/>
+          <w:numId w:val="2"/>
+        </w:numPr>
+      </w:pPr>
+      <w:r>
+        <w:t>Useful if encounter deployment error</w:t>
+      </w:r>
+    </w:p>
+    <w:p>
+      <w:pPr>
+        <w:pStyle w:val="ListParagraph"/>
+        <w:numPr>
+          <w:ilvl w:val="2"/>
+          <w:numId w:val="2"/>
+        </w:numPr>
+      </w:pPr>
+      <w:r>
+        <w:t>Makes changes to state file instead of making real changes</w:t>
+      </w:r>
+    </w:p>
+    <w:p>
+      <w:pPr>
+        <w:pStyle w:val="ListParagraph"/>
+        <w:numPr>
+          <w:ilvl w:val="2"/>
+          <w:numId w:val="2"/>
+        </w:numPr>
+      </w:pPr>
+      <w:r>
+        <w:t>Terraform apply then destroys resource and recreates</w:t>
+      </w:r>
+    </w:p>
+    <w:p>
+      <w:pPr>
+        <w:pStyle w:val="ListParagraph"/>
+        <w:numPr>
+          <w:ilvl w:val="1"/>
+          <w:numId w:val="2"/>
+        </w:numPr>
+      </w:pPr>
+      <w:r>
+        <w:t>Terraform workspace</w:t>
+      </w:r>
+    </w:p>
+    <w:p>
+      <w:pPr>
+        <w:pStyle w:val="ListParagraph"/>
+        <w:numPr>
+          <w:ilvl w:val="2"/>
+          <w:numId w:val="2"/>
+        </w:numPr>
+      </w:pPr>
+      <w:r>
+        <w:t>Creates multiple landscapes (workspaces)</w:t>
+      </w:r>
+    </w:p>
+    <w:p>
+      <w:pPr>
+        <w:pStyle w:val="ListParagraph"/>
+        <w:numPr>
+          <w:ilvl w:val="1"/>
+          <w:numId w:val="2"/>
+        </w:numPr>
+      </w:pPr>
+      <w:r>
+        <w:t>Terraform force-unlock</w:t>
+      </w:r>
+    </w:p>
+    <w:p>
+      <w:pPr>
+        <w:pStyle w:val="ListParagraph"/>
+        <w:numPr>
+          <w:ilvl w:val="2"/>
+          <w:numId w:val="2"/>
+        </w:numPr>
+      </w:pPr>
+      <w:r>
+        <w:t xml:space="preserve">Unlocks a state file </w:t>
+      </w:r>
+    </w:p>
+    <w:p>
+      <w:pPr>
+        <w:pStyle w:val="ListParagraph"/>
+        <w:numPr>
+          <w:ilvl w:val="2"/>
+          <w:numId w:val="2"/>
+        </w:numPr>
+      </w:pPr>
+      <w:r>
+        <w:t>Only works on remote backend</w:t>
+      </w:r>
+    </w:p>
+    <w:p>
+      <w:pPr>
+        <w:pStyle w:val="ListParagraph"/>
+        <w:numPr>
+          <w:ilvl w:val="1"/>
+          <w:numId w:val="2"/>
+        </w:numPr>
+      </w:pPr>
+      <w:r>
+        <w:t>Terraform validate</w:t>
+      </w:r>
+    </w:p>
+    <w:p>
+      <w:pPr>
+        <w:pStyle w:val="ListParagraph"/>
+        <w:numPr>
+          <w:ilvl w:val="2"/>
+          <w:numId w:val="2"/>
+        </w:numPr>
+      </w:pPr>
+      <w:r>
+        <w:t>Shows detailed info about error in config file</w:t>
+      </w:r>
+    </w:p>
+    <w:p>
+      <w:pPr>
+        <w:pStyle w:val="ListParagraph"/>
+        <w:numPr>
+          <w:ilvl w:val="2"/>
+          <w:numId w:val="2"/>
+        </w:numPr>
+      </w:pPr>
+      <w:r>
+        <w:t>Auto ran when you run plan or apply</w:t>
+      </w:r>
+    </w:p>
+    <w:p>
+      <w:pPr>
+        <w:pStyle w:val="ListParagraph"/>
+        <w:numPr>
+          <w:ilvl w:val="2"/>
+          <w:numId w:val="2"/>
+        </w:numPr>
+      </w:pPr>
+      <w:r>
+        <w:t>Do not run individually</w:t>
+      </w:r>
+    </w:p>
+    <w:p>
+      <w:pPr>
+        <w:pStyle w:val="ListParagraph"/>
+        <w:numPr>
+          <w:ilvl w:val="1"/>
+          <w:numId w:val="2"/>
+        </w:numPr>
+      </w:pPr>
+      <w:r>
+        <w:t>Terraform import</w:t>
+      </w:r>
+    </w:p>
+    <w:p>
+      <w:pPr>
+        <w:pStyle w:val="ListParagraph"/>
+        <w:numPr>
+          <w:ilvl w:val="2"/>
+          <w:numId w:val="2"/>
+        </w:numPr>
+      </w:pPr>
+      <w:r>
+        <w:t>Import already existing resource into state file</w:t>
+      </w:r>
+    </w:p>
+    <w:p>
+      <w:pPr>
+        <w:pStyle w:val="ListParagraph"/>
+        <w:numPr>
+          <w:ilvl w:val="0"/>
+          <w:numId w:val="2"/>
+        </w:numPr>
+      </w:pPr>
+      <w:r>
+        <w:t>DevOps</w:t>
+      </w:r>
+    </w:p>
+    <w:p>
+      <w:pPr>
+        <w:pStyle w:val="ListParagraph"/>
+        <w:numPr>
+          <w:ilvl w:val="1"/>
           <w:numId w:val="2"/>
         </w:numPr>
       </w:pPr>
@@ -5118,6 +6459,427 @@
     </w:p>
     <w:p>
       <w:pPr>
+        <w:pStyle w:val="ListParagraph"/>
+        <w:numPr>
+          <w:ilvl w:val="0"/>
+          <w:numId w:val="2"/>
+        </w:numPr>
+      </w:pPr>
+      <w:r>
+        <w:t>Initializes terraform in working directory</w:t>
+      </w:r>
+    </w:p>
+    <w:p>
+      <w:pPr>
+        <w:pStyle w:val="ListParagraph"/>
+        <w:numPr>
+          <w:ilvl w:val="0"/>
+          <w:numId w:val="2"/>
+        </w:numPr>
+      </w:pPr>
+      <w:r>
+        <w:t>Reasons to run</w:t>
+      </w:r>
+    </w:p>
+    <w:p>
+      <w:pPr>
+        <w:pStyle w:val="ListParagraph"/>
+        <w:numPr>
+          <w:ilvl w:val="1"/>
+          <w:numId w:val="2"/>
+        </w:numPr>
+      </w:pPr>
+      <w:r>
+        <w:t>Added new</w:t>
+      </w:r>
+    </w:p>
+    <w:p>
+      <w:pPr>
+        <w:pStyle w:val="ListParagraph"/>
+        <w:numPr>
+          <w:ilvl w:val="2"/>
+          <w:numId w:val="2"/>
+        </w:numPr>
+      </w:pPr>
+      <w:r>
+        <w:t>Module</w:t>
+      </w:r>
+    </w:p>
+    <w:p>
+      <w:pPr>
+        <w:pStyle w:val="ListParagraph"/>
+        <w:numPr>
+          <w:ilvl w:val="2"/>
+          <w:numId w:val="2"/>
+        </w:numPr>
+      </w:pPr>
+      <w:r>
+        <w:t>Provider</w:t>
+      </w:r>
+    </w:p>
+    <w:p>
+      <w:pPr>
+        <w:pStyle w:val="ListParagraph"/>
+        <w:numPr>
+          <w:ilvl w:val="2"/>
+          <w:numId w:val="2"/>
+        </w:numPr>
+      </w:pPr>
+      <w:r>
+        <w:t>Provisioner</w:t>
+      </w:r>
+    </w:p>
+    <w:p>
+      <w:pPr>
+        <w:pStyle w:val="ListParagraph"/>
+        <w:numPr>
+          <w:ilvl w:val="1"/>
+          <w:numId w:val="2"/>
+        </w:numPr>
+      </w:pPr>
+      <w:r>
+        <w:t>Updated required version</w:t>
+      </w:r>
+    </w:p>
+    <w:p>
+      <w:pPr>
+        <w:pStyle w:val="ListParagraph"/>
+        <w:numPr>
+          <w:ilvl w:val="2"/>
+          <w:numId w:val="2"/>
+        </w:numPr>
+      </w:pPr>
+      <w:r>
+        <w:t>Module</w:t>
+      </w:r>
+    </w:p>
+    <w:p>
+      <w:pPr>
+        <w:pStyle w:val="ListParagraph"/>
+        <w:numPr>
+          <w:ilvl w:val="2"/>
+          <w:numId w:val="2"/>
+        </w:numPr>
+      </w:pPr>
+      <w:r>
+        <w:t>Provider</w:t>
+      </w:r>
+    </w:p>
+    <w:p>
+      <w:pPr>
+        <w:pStyle w:val="ListParagraph"/>
+        <w:numPr>
+          <w:ilvl w:val="2"/>
+          <w:numId w:val="2"/>
+        </w:numPr>
+      </w:pPr>
+      <w:r>
+        <w:t>Provisioner</w:t>
+      </w:r>
+    </w:p>
+    <w:p>
+      <w:pPr>
+        <w:pStyle w:val="ListParagraph"/>
+        <w:numPr>
+          <w:ilvl w:val="1"/>
+          <w:numId w:val="2"/>
+        </w:numPr>
+      </w:pPr>
+      <w:r>
+        <w:lastRenderedPageBreak/>
+        <w:t>Want to change or migrate the configured backend</w:t>
+      </w:r>
+    </w:p>
+    <w:p>
+      <w:pPr>
+        <w:pStyle w:val="ListParagraph"/>
+        <w:numPr>
+          <w:ilvl w:val="0"/>
+          <w:numId w:val="2"/>
+        </w:numPr>
+      </w:pPr>
+      <w:r>
+        <w:t>Sub-commands</w:t>
+      </w:r>
+    </w:p>
+    <w:p>
+      <w:pPr>
+        <w:pStyle w:val="ListParagraph"/>
+        <w:numPr>
+          <w:ilvl w:val="1"/>
+          <w:numId w:val="2"/>
+        </w:numPr>
+      </w:pPr>
+      <w:r>
+        <w:t>-backend=true</w:t>
+      </w:r>
+    </w:p>
+    <w:p>
+      <w:pPr>
+        <w:pStyle w:val="ListParagraph"/>
+        <w:numPr>
+          <w:ilvl w:val="2"/>
+          <w:numId w:val="2"/>
+        </w:numPr>
+      </w:pPr>
+      <w:r>
+        <w:t>Configures backedn for this config</w:t>
+      </w:r>
+    </w:p>
+    <w:p>
+      <w:pPr>
+        <w:pStyle w:val="ListParagraph"/>
+        <w:numPr>
+          <w:ilvl w:val="1"/>
+          <w:numId w:val="2"/>
+        </w:numPr>
+      </w:pPr>
+      <w:r>
+        <w:t>-backend-config=path</w:t>
+      </w:r>
+    </w:p>
+    <w:p>
+      <w:pPr>
+        <w:pStyle w:val="ListParagraph"/>
+        <w:numPr>
+          <w:ilvl w:val="2"/>
+          <w:numId w:val="2"/>
+        </w:numPr>
+      </w:pPr>
+      <w:r>
+        <w:t>Path to HCL file with key/value assignments</w:t>
+      </w:r>
+    </w:p>
+    <w:p>
+      <w:pPr>
+        <w:pStyle w:val="ListParagraph"/>
+        <w:numPr>
+          <w:ilvl w:val="2"/>
+          <w:numId w:val="2"/>
+        </w:numPr>
+      </w:pPr>
+      <w:r>
+        <w:t>Merged with config file</w:t>
+      </w:r>
+    </w:p>
+    <w:p>
+      <w:pPr>
+        <w:pStyle w:val="ListParagraph"/>
+        <w:numPr>
+          <w:ilvl w:val="2"/>
+          <w:numId w:val="2"/>
+        </w:numPr>
+      </w:pPr>
+      <w:r>
+        <w:t>Backend must be in config file</w:t>
+      </w:r>
+    </w:p>
+    <w:p>
+      <w:pPr>
+        <w:pStyle w:val="ListParagraph"/>
+        <w:numPr>
+          <w:ilvl w:val="1"/>
+          <w:numId w:val="2"/>
+        </w:numPr>
+      </w:pPr>
+      <w:r>
+        <w:t>-from-module=SOURCE</w:t>
+      </w:r>
+    </w:p>
+    <w:p>
+      <w:pPr>
+        <w:pStyle w:val="ListParagraph"/>
+        <w:numPr>
+          <w:ilvl w:val="2"/>
+          <w:numId w:val="2"/>
+        </w:numPr>
+      </w:pPr>
+      <w:r>
+        <w:t>Copies given module to target direcetory</w:t>
+      </w:r>
+    </w:p>
+    <w:p>
+      <w:pPr>
+        <w:pStyle w:val="ListParagraph"/>
+        <w:numPr>
+          <w:ilvl w:val="2"/>
+          <w:numId w:val="2"/>
+        </w:numPr>
+      </w:pPr>
+      <w:r>
+        <w:t>Before init</w:t>
+      </w:r>
+    </w:p>
+    <w:p>
+      <w:pPr>
+        <w:pStyle w:val="ListParagraph"/>
+        <w:numPr>
+          <w:ilvl w:val="1"/>
+          <w:numId w:val="2"/>
+        </w:numPr>
+      </w:pPr>
+      <w:r>
+        <w:t>-lock=true</w:t>
+      </w:r>
+    </w:p>
+    <w:p>
+      <w:pPr>
+        <w:pStyle w:val="ListParagraph"/>
+        <w:numPr>
+          <w:ilvl w:val="2"/>
+          <w:numId w:val="2"/>
+        </w:numPr>
+      </w:pPr>
+      <w:r>
+        <w:t>Locks state file</w:t>
+      </w:r>
+    </w:p>
+    <w:p>
+      <w:pPr>
+        <w:pStyle w:val="ListParagraph"/>
+        <w:numPr>
+          <w:ilvl w:val="1"/>
+          <w:numId w:val="2"/>
+        </w:numPr>
+      </w:pPr>
+      <w:r>
+        <w:t>-no-color</w:t>
+      </w:r>
+    </w:p>
+    <w:p>
+      <w:pPr>
+        <w:pStyle w:val="ListParagraph"/>
+        <w:numPr>
+          <w:ilvl w:val="2"/>
+          <w:numId w:val="2"/>
+        </w:numPr>
+      </w:pPr>
+      <w:r>
+        <w:t>Output won’t have color</w:t>
+      </w:r>
+    </w:p>
+    <w:p>
+      <w:pPr>
+        <w:pStyle w:val="ListParagraph"/>
+        <w:numPr>
+          <w:ilvl w:val="1"/>
+          <w:numId w:val="2"/>
+        </w:numPr>
+      </w:pPr>
+      <w:r>
+        <w:t>-plugin-fir</w:t>
+      </w:r>
+    </w:p>
+    <w:p>
+      <w:pPr>
+        <w:pStyle w:val="ListParagraph"/>
+        <w:numPr>
+          <w:ilvl w:val="2"/>
+          <w:numId w:val="2"/>
+        </w:numPr>
+      </w:pPr>
+      <w:r>
+        <w:t>Dir of plugin binaries</w:t>
+      </w:r>
+    </w:p>
+    <w:p>
+      <w:pPr>
+        <w:pStyle w:val="ListParagraph"/>
+        <w:numPr>
+          <w:ilvl w:val="2"/>
+          <w:numId w:val="2"/>
+        </w:numPr>
+      </w:pPr>
+      <w:r>
+        <w:t>Overrides default search path</w:t>
+      </w:r>
+    </w:p>
+    <w:p>
+      <w:pPr>
+        <w:pStyle w:val="ListParagraph"/>
+        <w:numPr>
+          <w:ilvl w:val="2"/>
+          <w:numId w:val="2"/>
+        </w:numPr>
+      </w:pPr>
+      <w:r>
+        <w:t>Can be used multiple times</w:t>
+      </w:r>
+    </w:p>
+    <w:p>
+      <w:pPr>
+        <w:pStyle w:val="ListParagraph"/>
+        <w:numPr>
+          <w:ilvl w:val="1"/>
+          <w:numId w:val="2"/>
+        </w:numPr>
+      </w:pPr>
+      <w:r>
+        <w:t>-reconfigure</w:t>
+      </w:r>
+    </w:p>
+    <w:p>
+      <w:pPr>
+        <w:pStyle w:val="ListParagraph"/>
+        <w:numPr>
+          <w:ilvl w:val="2"/>
+          <w:numId w:val="2"/>
+        </w:numPr>
+      </w:pPr>
+      <w:r>
+        <w:t>Reconfigures backend ignoring saved config</w:t>
+      </w:r>
+    </w:p>
+    <w:p>
+      <w:pPr>
+        <w:pStyle w:val="ListParagraph"/>
+        <w:numPr>
+          <w:ilvl w:val="1"/>
+          <w:numId w:val="2"/>
+        </w:numPr>
+      </w:pPr>
+      <w:r>
+        <w:t>-upgrade=false</w:t>
+      </w:r>
+    </w:p>
+    <w:p>
+      <w:pPr>
+        <w:pStyle w:val="ListParagraph"/>
+        <w:numPr>
+          <w:ilvl w:val="2"/>
+          <w:numId w:val="2"/>
+        </w:numPr>
+      </w:pPr>
+      <w:r>
+        <w:t>If installing modules or plugins ignores previously downloaded objects and installs latest version allowed within config contraints</w:t>
+      </w:r>
+    </w:p>
+    <w:p>
+      <w:pPr>
+        <w:pStyle w:val="ListParagraph"/>
+        <w:numPr>
+          <w:ilvl w:val="1"/>
+          <w:numId w:val="2"/>
+        </w:numPr>
+      </w:pPr>
+      <w:r>
+        <w:t>-verify-plugin=true</w:t>
+      </w:r>
+    </w:p>
+    <w:p>
+      <w:pPr>
+        <w:pStyle w:val="ListParagraph"/>
+        <w:numPr>
+          <w:ilvl w:val="2"/>
+          <w:numId w:val="2"/>
+        </w:numPr>
+      </w:pPr>
+      <w:r>
+        <w:t>Verifies authenticity and integrity of auto downloaded plugins</w:t>
+      </w:r>
+    </w:p>
+    <w:p>
+      <w:pPr>
         <w:pStyle w:val="Heading3"/>
         <w:numPr>
           <w:ilvl w:val="0"/>
@@ -5130,6 +6892,42 @@
     </w:p>
     <w:p>
       <w:pPr>
+        <w:pStyle w:val="ListParagraph"/>
+        <w:numPr>
+          <w:ilvl w:val="0"/>
+          <w:numId w:val="2"/>
+        </w:numPr>
+      </w:pPr>
+      <w:r>
+        <w:t>Check for errors in config</w:t>
+      </w:r>
+    </w:p>
+    <w:p>
+      <w:pPr>
+        <w:pStyle w:val="ListParagraph"/>
+        <w:numPr>
+          <w:ilvl w:val="0"/>
+          <w:numId w:val="2"/>
+        </w:numPr>
+      </w:pPr>
+      <w:r>
+        <w:t>Can run by itself or runs during plan  or apply</w:t>
+      </w:r>
+    </w:p>
+    <w:p>
+      <w:pPr>
+        <w:pStyle w:val="ListParagraph"/>
+        <w:numPr>
+          <w:ilvl w:val="0"/>
+          <w:numId w:val="2"/>
+        </w:numPr>
+      </w:pPr>
+      <w:r>
+        <w:t>Does not check format syntax</w:t>
+      </w:r>
+    </w:p>
+    <w:p>
+      <w:pPr>
         <w:pStyle w:val="Heading3"/>
         <w:numPr>
           <w:ilvl w:val="0"/>
@@ -5154,6 +6952,244 @@
     </w:p>
     <w:p>
       <w:pPr>
+        <w:pStyle w:val="ListParagraph"/>
+        <w:numPr>
+          <w:ilvl w:val="0"/>
+          <w:numId w:val="2"/>
+        </w:numPr>
+      </w:pPr>
+      <w:r>
+        <w:t>Determines which actions need to be taken</w:t>
+      </w:r>
+    </w:p>
+    <w:p>
+      <w:pPr>
+        <w:pStyle w:val="ListParagraph"/>
+        <w:numPr>
+          <w:ilvl w:val="0"/>
+          <w:numId w:val="2"/>
+        </w:numPr>
+      </w:pPr>
+      <w:r>
+        <w:t>Performs a refresh of the backend</w:t>
+      </w:r>
+    </w:p>
+    <w:p>
+      <w:pPr>
+        <w:pStyle w:val="ListParagraph"/>
+        <w:numPr>
+          <w:ilvl w:val="0"/>
+          <w:numId w:val="2"/>
+        </w:numPr>
+      </w:pPr>
+      <w:r>
+        <w:t>Sub-commands</w:t>
+      </w:r>
+    </w:p>
+    <w:p>
+      <w:pPr>
+        <w:pStyle w:val="ListParagraph"/>
+        <w:numPr>
+          <w:ilvl w:val="1"/>
+          <w:numId w:val="2"/>
+        </w:numPr>
+      </w:pPr>
+      <w:r>
+        <w:t>-destroy</w:t>
+      </w:r>
+    </w:p>
+    <w:p>
+      <w:pPr>
+        <w:pStyle w:val="ListParagraph"/>
+        <w:numPr>
+          <w:ilvl w:val="2"/>
+          <w:numId w:val="2"/>
+        </w:numPr>
+      </w:pPr>
+      <w:r>
+        <w:t>plan to destroy all resources in config</w:t>
+      </w:r>
+    </w:p>
+    <w:p>
+      <w:pPr>
+        <w:pStyle w:val="ListParagraph"/>
+        <w:numPr>
+          <w:ilvl w:val="1"/>
+          <w:numId w:val="2"/>
+        </w:numPr>
+      </w:pPr>
+      <w:r>
+        <w:t>-input=true</w:t>
+      </w:r>
+    </w:p>
+    <w:p>
+      <w:pPr>
+        <w:pStyle w:val="ListParagraph"/>
+        <w:numPr>
+          <w:ilvl w:val="2"/>
+          <w:numId w:val="2"/>
+        </w:numPr>
+      </w:pPr>
+      <w:r>
+        <w:t>Asks for input for variables if not set</w:t>
+      </w:r>
+    </w:p>
+    <w:p>
+      <w:pPr>
+        <w:pStyle w:val="ListParagraph"/>
+        <w:numPr>
+          <w:ilvl w:val="1"/>
+          <w:numId w:val="2"/>
+        </w:numPr>
+      </w:pPr>
+      <w:r>
+        <w:t>-out=path</w:t>
+      </w:r>
+    </w:p>
+    <w:p>
+      <w:pPr>
+        <w:pStyle w:val="ListParagraph"/>
+        <w:numPr>
+          <w:ilvl w:val="2"/>
+          <w:numId w:val="2"/>
+        </w:numPr>
+      </w:pPr>
+      <w:r>
+        <w:t>Writes plan file to given path</w:t>
+      </w:r>
+    </w:p>
+    <w:p>
+      <w:pPr>
+        <w:pStyle w:val="ListParagraph"/>
+        <w:numPr>
+          <w:ilvl w:val="2"/>
+          <w:numId w:val="2"/>
+        </w:numPr>
+      </w:pPr>
+      <w:r>
+        <w:t>Can be used to input apply</w:t>
+      </w:r>
+    </w:p>
+    <w:p>
+      <w:pPr>
+        <w:pStyle w:val="ListParagraph"/>
+        <w:numPr>
+          <w:ilvl w:val="1"/>
+          <w:numId w:val="2"/>
+        </w:numPr>
+      </w:pPr>
+      <w:r>
+        <w:t>-state=statefile</w:t>
+      </w:r>
+    </w:p>
+    <w:p>
+      <w:pPr>
+        <w:pStyle w:val="ListParagraph"/>
+        <w:numPr>
+          <w:ilvl w:val="2"/>
+          <w:numId w:val="2"/>
+        </w:numPr>
+      </w:pPr>
+      <w:r>
+        <w:lastRenderedPageBreak/>
+        <w:t>Path to terraform state file</w:t>
+      </w:r>
+    </w:p>
+    <w:p>
+      <w:pPr>
+        <w:pStyle w:val="ListParagraph"/>
+        <w:numPr>
+          <w:ilvl w:val="1"/>
+          <w:numId w:val="2"/>
+        </w:numPr>
+      </w:pPr>
+      <w:r>
+        <w:t>-target=resource</w:t>
+      </w:r>
+    </w:p>
+    <w:p>
+      <w:pPr>
+        <w:pStyle w:val="ListParagraph"/>
+        <w:numPr>
+          <w:ilvl w:val="2"/>
+          <w:numId w:val="2"/>
+        </w:numPr>
+      </w:pPr>
+      <w:r>
+        <w:t>Resource to target</w:t>
+      </w:r>
+    </w:p>
+    <w:p>
+      <w:pPr>
+        <w:pStyle w:val="ListParagraph"/>
+        <w:numPr>
+          <w:ilvl w:val="2"/>
+          <w:numId w:val="2"/>
+        </w:numPr>
+      </w:pPr>
+      <w:r>
+        <w:t>Plan will be limited to this resource</w:t>
+      </w:r>
+    </w:p>
+    <w:p>
+      <w:pPr>
+        <w:pStyle w:val="ListParagraph"/>
+        <w:numPr>
+          <w:ilvl w:val="1"/>
+          <w:numId w:val="2"/>
+        </w:numPr>
+      </w:pPr>
+      <w:r>
+        <w:t>-var ‘foo=bar’</w:t>
+      </w:r>
+    </w:p>
+    <w:p>
+      <w:pPr>
+        <w:pStyle w:val="ListParagraph"/>
+        <w:numPr>
+          <w:ilvl w:val="2"/>
+          <w:numId w:val="2"/>
+        </w:numPr>
+      </w:pPr>
+      <w:r>
+        <w:t>Sets variable</w:t>
+      </w:r>
+    </w:p>
+    <w:p>
+      <w:pPr>
+        <w:pStyle w:val="ListParagraph"/>
+        <w:numPr>
+          <w:ilvl w:val="1"/>
+          <w:numId w:val="2"/>
+        </w:numPr>
+      </w:pPr>
+      <w:r>
+        <w:t>-var-file=foo</w:t>
+      </w:r>
+    </w:p>
+    <w:p>
+      <w:pPr>
+        <w:pStyle w:val="ListParagraph"/>
+        <w:numPr>
+          <w:ilvl w:val="2"/>
+          <w:numId w:val="2"/>
+        </w:numPr>
+      </w:pPr>
+      <w:r>
+        <w:t>Sets variables from a file</w:t>
+      </w:r>
+    </w:p>
+    <w:p>
+      <w:pPr>
+        <w:pStyle w:val="ListParagraph"/>
+        <w:numPr>
+          <w:ilvl w:val="0"/>
+          <w:numId w:val="2"/>
+        </w:numPr>
+      </w:pPr>
+    </w:p>
+    <w:p>
+      <w:pPr>
         <w:pStyle w:val="Heading3"/>
         <w:numPr>
           <w:ilvl w:val="0"/>
@@ -5181,6 +7217,399 @@
     </w:p>
     <w:p>
       <w:pPr>
+        <w:pStyle w:val="ListParagraph"/>
+        <w:numPr>
+          <w:ilvl w:val="0"/>
+          <w:numId w:val="2"/>
+        </w:numPr>
+      </w:pPr>
+      <w:r>
+        <w:t>Provisions or updates infrastructure</w:t>
+      </w:r>
+    </w:p>
+    <w:p>
+      <w:pPr>
+        <w:pStyle w:val="ListParagraph"/>
+        <w:numPr>
+          <w:ilvl w:val="0"/>
+          <w:numId w:val="2"/>
+        </w:numPr>
+      </w:pPr>
+      <w:r>
+        <w:t>Updates state file</w:t>
+      </w:r>
+    </w:p>
+    <w:p>
+      <w:pPr>
+        <w:pStyle w:val="ListParagraph"/>
+        <w:numPr>
+          <w:ilvl w:val="0"/>
+          <w:numId w:val="2"/>
+        </w:numPr>
+      </w:pPr>
+      <w:r>
+        <w:t>Sub-commands</w:t>
+      </w:r>
+    </w:p>
+    <w:p>
+      <w:pPr>
+        <w:pStyle w:val="ListParagraph"/>
+        <w:numPr>
+          <w:ilvl w:val="1"/>
+          <w:numId w:val="2"/>
+        </w:numPr>
+      </w:pPr>
+      <w:r>
+        <w:t>-auto-approve</w:t>
+      </w:r>
+    </w:p>
+    <w:p>
+      <w:pPr>
+        <w:pStyle w:val="ListParagraph"/>
+        <w:numPr>
+          <w:ilvl w:val="2"/>
+          <w:numId w:val="2"/>
+        </w:numPr>
+      </w:pPr>
+      <w:r>
+        <w:t>Skip interactive plan approval</w:t>
+      </w:r>
+    </w:p>
+    <w:p>
+      <w:pPr>
+        <w:pStyle w:val="ListParagraph"/>
+        <w:numPr>
+          <w:ilvl w:val="1"/>
+          <w:numId w:val="2"/>
+        </w:numPr>
+      </w:pPr>
+      <w:r>
+        <w:t>-backup=path</w:t>
+      </w:r>
+    </w:p>
+    <w:p>
+      <w:pPr>
+        <w:pStyle w:val="ListParagraph"/>
+        <w:numPr>
+          <w:ilvl w:val="2"/>
+          <w:numId w:val="2"/>
+        </w:numPr>
+      </w:pPr>
+      <w:r>
+        <w:t>Back up existing state before modifying</w:t>
+      </w:r>
+    </w:p>
+    <w:p>
+      <w:pPr>
+        <w:pStyle w:val="ListParagraph"/>
+        <w:numPr>
+          <w:ilvl w:val="1"/>
+          <w:numId w:val="2"/>
+        </w:numPr>
+      </w:pPr>
+      <w:r>
+        <w:t>-compact-warnings</w:t>
+      </w:r>
+    </w:p>
+    <w:p>
+      <w:pPr>
+        <w:pStyle w:val="ListParagraph"/>
+        <w:numPr>
+          <w:ilvl w:val="2"/>
+          <w:numId w:val="2"/>
+        </w:numPr>
+      </w:pPr>
+      <w:r>
+        <w:t>Non-error warnings will be shortend</w:t>
+      </w:r>
+    </w:p>
+    <w:p>
+      <w:pPr>
+        <w:pStyle w:val="ListParagraph"/>
+        <w:numPr>
+          <w:ilvl w:val="1"/>
+          <w:numId w:val="2"/>
+        </w:numPr>
+      </w:pPr>
+      <w:r>
+        <w:t>-input=true</w:t>
+      </w:r>
+    </w:p>
+    <w:p>
+      <w:pPr>
+        <w:pStyle w:val="ListParagraph"/>
+        <w:numPr>
+          <w:ilvl w:val="2"/>
+          <w:numId w:val="2"/>
+        </w:numPr>
+      </w:pPr>
+      <w:r>
+        <w:t>Ask for input for variables</w:t>
+      </w:r>
+    </w:p>
+    <w:p>
+      <w:pPr>
+        <w:pStyle w:val="ListParagraph"/>
+        <w:numPr>
+          <w:ilvl w:val="1"/>
+          <w:numId w:val="2"/>
+        </w:numPr>
+      </w:pPr>
+      <w:r>
+        <w:t>-lock=true</w:t>
+      </w:r>
+    </w:p>
+    <w:p>
+      <w:pPr>
+        <w:pStyle w:val="ListParagraph"/>
+        <w:numPr>
+          <w:ilvl w:val="2"/>
+          <w:numId w:val="2"/>
+        </w:numPr>
+      </w:pPr>
+      <w:r>
+        <w:t>Locks state file</w:t>
+      </w:r>
+    </w:p>
+    <w:p>
+      <w:pPr>
+        <w:pStyle w:val="ListParagraph"/>
+        <w:numPr>
+          <w:ilvl w:val="1"/>
+          <w:numId w:val="2"/>
+        </w:numPr>
+      </w:pPr>
+      <w:r>
+        <w:t>-no-color</w:t>
+      </w:r>
+    </w:p>
+    <w:p>
+      <w:pPr>
+        <w:pStyle w:val="ListParagraph"/>
+        <w:numPr>
+          <w:ilvl w:val="2"/>
+          <w:numId w:val="2"/>
+        </w:numPr>
+      </w:pPr>
+      <w:r>
+        <w:t>If specified output willnot have color</w:t>
+      </w:r>
+    </w:p>
+    <w:p>
+      <w:pPr>
+        <w:pStyle w:val="ListParagraph"/>
+        <w:numPr>
+          <w:ilvl w:val="1"/>
+          <w:numId w:val="2"/>
+        </w:numPr>
+      </w:pPr>
+      <w:r>
+        <w:t>-parallelism=n</w:t>
+      </w:r>
+    </w:p>
+    <w:p>
+      <w:pPr>
+        <w:pStyle w:val="ListParagraph"/>
+        <w:numPr>
+          <w:ilvl w:val="2"/>
+          <w:numId w:val="2"/>
+        </w:numPr>
+      </w:pPr>
+      <w:r>
+        <w:t>Limits number of concurrent operations</w:t>
+      </w:r>
+    </w:p>
+    <w:p>
+      <w:pPr>
+        <w:pStyle w:val="ListParagraph"/>
+        <w:numPr>
+          <w:ilvl w:val="2"/>
+          <w:numId w:val="2"/>
+        </w:numPr>
+      </w:pPr>
+      <w:r>
+        <w:t>Default = 10</w:t>
+      </w:r>
+    </w:p>
+    <w:p>
+      <w:pPr>
+        <w:pStyle w:val="ListParagraph"/>
+        <w:numPr>
+          <w:ilvl w:val="1"/>
+          <w:numId w:val="2"/>
+        </w:numPr>
+      </w:pPr>
+      <w:r>
+        <w:t>-refresh=true</w:t>
+      </w:r>
+    </w:p>
+    <w:p>
+      <w:pPr>
+        <w:pStyle w:val="ListParagraph"/>
+        <w:numPr>
+          <w:ilvl w:val="2"/>
+          <w:numId w:val="2"/>
+        </w:numPr>
+      </w:pPr>
+      <w:r>
+        <w:t>Updates state prior to checking for differences</w:t>
+      </w:r>
+    </w:p>
+    <w:p>
+      <w:pPr>
+        <w:pStyle w:val="ListParagraph"/>
+        <w:numPr>
+          <w:ilvl w:val="1"/>
+          <w:numId w:val="2"/>
+        </w:numPr>
+      </w:pPr>
+      <w:r>
+        <w:t>– state=path</w:t>
+      </w:r>
+    </w:p>
+    <w:p>
+      <w:pPr>
+        <w:pStyle w:val="ListParagraph"/>
+        <w:numPr>
+          <w:ilvl w:val="2"/>
+          <w:numId w:val="2"/>
+        </w:numPr>
+      </w:pPr>
+      <w:r>
+        <w:t>Path to read and save state</w:t>
+      </w:r>
+    </w:p>
+    <w:p>
+      <w:pPr>
+        <w:pStyle w:val="ListParagraph"/>
+        <w:numPr>
+          <w:ilvl w:val="1"/>
+          <w:numId w:val="2"/>
+        </w:numPr>
+      </w:pPr>
+      <w:r>
+        <w:t>State-out=path</w:t>
+      </w:r>
+    </w:p>
+    <w:p>
+      <w:pPr>
+        <w:pStyle w:val="ListParagraph"/>
+        <w:numPr>
+          <w:ilvl w:val="2"/>
+          <w:numId w:val="2"/>
+        </w:numPr>
+      </w:pPr>
+      <w:r>
+        <w:t>Path to write state to that is diff than -state</w:t>
+      </w:r>
+    </w:p>
+    <w:p>
+      <w:pPr>
+        <w:pStyle w:val="ListParagraph"/>
+        <w:numPr>
+          <w:ilvl w:val="2"/>
+          <w:numId w:val="2"/>
+        </w:numPr>
+      </w:pPr>
+      <w:r>
+        <w:t>Used to preserve old state</w:t>
+      </w:r>
+    </w:p>
+    <w:p>
+      <w:pPr>
+        <w:pStyle w:val="ListParagraph"/>
+        <w:numPr>
+          <w:ilvl w:val="1"/>
+          <w:numId w:val="2"/>
+        </w:numPr>
+      </w:pPr>
+      <w:r>
+        <w:t>-target=resource</w:t>
+      </w:r>
+    </w:p>
+    <w:p>
+      <w:pPr>
+        <w:pStyle w:val="ListParagraph"/>
+        <w:numPr>
+          <w:ilvl w:val="2"/>
+          <w:numId w:val="2"/>
+        </w:numPr>
+      </w:pPr>
+      <w:r>
+        <w:t>Provides a resource to target</w:t>
+      </w:r>
+    </w:p>
+    <w:p>
+      <w:pPr>
+        <w:pStyle w:val="ListParagraph"/>
+        <w:numPr>
+          <w:ilvl w:val="2"/>
+          <w:numId w:val="2"/>
+        </w:numPr>
+      </w:pPr>
+      <w:r>
+        <w:t>Limits apply to this resource and dependencies</w:t>
+      </w:r>
+    </w:p>
+    <w:p>
+      <w:pPr>
+        <w:pStyle w:val="ListParagraph"/>
+        <w:numPr>
+          <w:ilvl w:val="1"/>
+          <w:numId w:val="2"/>
+        </w:numPr>
+      </w:pPr>
+      <w:r>
+        <w:t>-var ‘foo=bar’</w:t>
+      </w:r>
+    </w:p>
+    <w:p>
+      <w:pPr>
+        <w:pStyle w:val="ListParagraph"/>
+        <w:numPr>
+          <w:ilvl w:val="2"/>
+          <w:numId w:val="2"/>
+        </w:numPr>
+      </w:pPr>
+      <w:r>
+        <w:t>Sets variable</w:t>
+      </w:r>
+    </w:p>
+    <w:p>
+      <w:pPr>
+        <w:pStyle w:val="ListParagraph"/>
+        <w:numPr>
+          <w:ilvl w:val="1"/>
+          <w:numId w:val="2"/>
+        </w:numPr>
+      </w:pPr>
+      <w:r>
+        <w:t>-var-file=foo</w:t>
+      </w:r>
+    </w:p>
+    <w:p>
+      <w:pPr>
+        <w:pStyle w:val="ListParagraph"/>
+        <w:numPr>
+          <w:ilvl w:val="2"/>
+          <w:numId w:val="2"/>
+        </w:numPr>
+      </w:pPr>
+      <w:r>
+        <w:t>Sets variables from file</w:t>
+      </w:r>
+    </w:p>
+    <w:p>
+      <w:pPr>
+        <w:pStyle w:val="ListParagraph"/>
+        <w:numPr>
+          <w:ilvl w:val="0"/>
+          <w:numId w:val="2"/>
+        </w:numPr>
+      </w:pPr>
+    </w:p>
+    <w:p>
+      <w:pPr>
         <w:pStyle w:val="Heading3"/>
         <w:numPr>
           <w:ilvl w:val="0"/>
@@ -5188,7 +7617,236 @@
         </w:numPr>
       </w:pPr>
       <w:r>
+        <w:lastRenderedPageBreak/>
         <w:t>Destroy Terraform managed infrastructure (terraform destroy)</w:t>
+      </w:r>
+    </w:p>
+    <w:p>
+      <w:pPr>
+        <w:pStyle w:val="ListParagraph"/>
+        <w:numPr>
+          <w:ilvl w:val="0"/>
+          <w:numId w:val="2"/>
+        </w:numPr>
+      </w:pPr>
+      <w:r>
+        <w:t>Deletes all resources in config file</w:t>
+      </w:r>
+    </w:p>
+    <w:p>
+      <w:pPr>
+        <w:pStyle w:val="ListParagraph"/>
+        <w:numPr>
+          <w:ilvl w:val="0"/>
+          <w:numId w:val="2"/>
+        </w:numPr>
+      </w:pPr>
+      <w:r>
+        <w:t>Sub-commands</w:t>
+      </w:r>
+    </w:p>
+    <w:p>
+      <w:pPr>
+        <w:pStyle w:val="ListParagraph"/>
+        <w:numPr>
+          <w:ilvl w:val="1"/>
+          <w:numId w:val="2"/>
+        </w:numPr>
+      </w:pPr>
+      <w:r>
+        <w:t>-backup=path</w:t>
+      </w:r>
+    </w:p>
+    <w:p>
+      <w:pPr>
+        <w:pStyle w:val="ListParagraph"/>
+        <w:numPr>
+          <w:ilvl w:val="2"/>
+          <w:numId w:val="2"/>
+        </w:numPr>
+      </w:pPr>
+      <w:r>
+        <w:t>Path to backup current state before destroy</w:t>
+      </w:r>
+    </w:p>
+    <w:p>
+      <w:pPr>
+        <w:pStyle w:val="ListParagraph"/>
+        <w:numPr>
+          <w:ilvl w:val="1"/>
+          <w:numId w:val="2"/>
+        </w:numPr>
+      </w:pPr>
+      <w:r>
+        <w:t>-auto-approve</w:t>
+      </w:r>
+    </w:p>
+    <w:p>
+      <w:pPr>
+        <w:pStyle w:val="ListParagraph"/>
+        <w:numPr>
+          <w:ilvl w:val="2"/>
+          <w:numId w:val="2"/>
+        </w:numPr>
+      </w:pPr>
+      <w:r>
+        <w:t>Skip interactive approval</w:t>
+      </w:r>
+    </w:p>
+    <w:p>
+      <w:pPr>
+        <w:pStyle w:val="ListParagraph"/>
+        <w:numPr>
+          <w:ilvl w:val="1"/>
+          <w:numId w:val="2"/>
+        </w:numPr>
+      </w:pPr>
+      <w:r>
+        <w:t>-refresh=true</w:t>
+      </w:r>
+    </w:p>
+    <w:p>
+      <w:pPr>
+        <w:pStyle w:val="ListParagraph"/>
+        <w:numPr>
+          <w:ilvl w:val="2"/>
+          <w:numId w:val="2"/>
+        </w:numPr>
+      </w:pPr>
+      <w:r>
+        <w:t>Update state prior to checking diff</w:t>
+      </w:r>
+    </w:p>
+    <w:p>
+      <w:pPr>
+        <w:pStyle w:val="ListParagraph"/>
+        <w:numPr>
+          <w:ilvl w:val="1"/>
+          <w:numId w:val="2"/>
+        </w:numPr>
+      </w:pPr>
+      <w:r>
+        <w:t>-state=path</w:t>
+      </w:r>
+    </w:p>
+    <w:p>
+      <w:pPr>
+        <w:pStyle w:val="ListParagraph"/>
+        <w:numPr>
+          <w:ilvl w:val="2"/>
+          <w:numId w:val="2"/>
+        </w:numPr>
+      </w:pPr>
+      <w:r>
+        <w:t>Path to read and save state</w:t>
+      </w:r>
+    </w:p>
+    <w:p>
+      <w:pPr>
+        <w:pStyle w:val="ListParagraph"/>
+        <w:numPr>
+          <w:ilvl w:val="1"/>
+          <w:numId w:val="2"/>
+        </w:numPr>
+      </w:pPr>
+      <w:r>
+        <w:t>-state-out=path</w:t>
+      </w:r>
+    </w:p>
+    <w:p>
+      <w:pPr>
+        <w:pStyle w:val="ListParagraph"/>
+        <w:numPr>
+          <w:ilvl w:val="2"/>
+          <w:numId w:val="2"/>
+        </w:numPr>
+      </w:pPr>
+      <w:r>
+        <w:t>Path to write state that is different from -state</w:t>
+      </w:r>
+    </w:p>
+    <w:p>
+      <w:pPr>
+        <w:pStyle w:val="ListParagraph"/>
+        <w:numPr>
+          <w:ilvl w:val="1"/>
+          <w:numId w:val="2"/>
+        </w:numPr>
+      </w:pPr>
+      <w:r>
+        <w:t>-target=resource</w:t>
+      </w:r>
+    </w:p>
+    <w:p>
+      <w:pPr>
+        <w:pStyle w:val="ListParagraph"/>
+        <w:numPr>
+          <w:ilvl w:val="2"/>
+          <w:numId w:val="2"/>
+        </w:numPr>
+      </w:pPr>
+      <w:r>
+        <w:t>Target resource</w:t>
+      </w:r>
+    </w:p>
+    <w:p>
+      <w:pPr>
+        <w:pStyle w:val="ListParagraph"/>
+        <w:numPr>
+          <w:ilvl w:val="2"/>
+          <w:numId w:val="2"/>
+        </w:numPr>
+      </w:pPr>
+      <w:r>
+        <w:t>Limit to this resource and dependencies</w:t>
+      </w:r>
+    </w:p>
+    <w:p>
+      <w:pPr>
+        <w:pStyle w:val="ListParagraph"/>
+        <w:numPr>
+          <w:ilvl w:val="1"/>
+          <w:numId w:val="2"/>
+        </w:numPr>
+      </w:pPr>
+      <w:r>
+        <w:t>-var ‘foo=bar’</w:t>
+      </w:r>
+    </w:p>
+    <w:p>
+      <w:pPr>
+        <w:pStyle w:val="ListParagraph"/>
+        <w:numPr>
+          <w:ilvl w:val="2"/>
+          <w:numId w:val="2"/>
+        </w:numPr>
+      </w:pPr>
+      <w:r>
+        <w:t>Set variable</w:t>
+      </w:r>
+    </w:p>
+    <w:p>
+      <w:pPr>
+        <w:pStyle w:val="ListParagraph"/>
+        <w:numPr>
+          <w:ilvl w:val="1"/>
+          <w:numId w:val="2"/>
+        </w:numPr>
+      </w:pPr>
+      <w:r>
+        <w:t>-var-file=foo</w:t>
+      </w:r>
+    </w:p>
+    <w:p>
+      <w:pPr>
+        <w:pStyle w:val="ListParagraph"/>
+        <w:numPr>
+          <w:ilvl w:val="2"/>
+          <w:numId w:val="2"/>
+        </w:numPr>
+      </w:pPr>
+      <w:r>
+        <w:t>Sets variables from file</w:t>
       </w:r>
     </w:p>
     <w:p>
@@ -5447,6 +8105,394 @@
     </w:p>
     <w:p>
       <w:pPr>
+        <w:pStyle w:val="ListParagraph"/>
+        <w:numPr>
+          <w:ilvl w:val="0"/>
+          <w:numId w:val="2"/>
+        </w:numPr>
+      </w:pPr>
+      <w:r>
+        <w:t>Azure</w:t>
+      </w:r>
+    </w:p>
+    <w:p>
+      <w:pPr>
+        <w:pStyle w:val="ListParagraph"/>
+        <w:numPr>
+          <w:ilvl w:val="1"/>
+          <w:numId w:val="2"/>
+        </w:numPr>
+      </w:pPr>
+      <w:r>
+        <w:t>Auth methods</w:t>
+      </w:r>
+    </w:p>
+    <w:p>
+      <w:pPr>
+        <w:pStyle w:val="ListParagraph"/>
+        <w:numPr>
+          <w:ilvl w:val="2"/>
+          <w:numId w:val="2"/>
+        </w:numPr>
+      </w:pPr>
+      <w:r>
+        <w:t>Azure cli</w:t>
+      </w:r>
+    </w:p>
+    <w:p>
+      <w:pPr>
+        <w:pStyle w:val="ListParagraph"/>
+        <w:numPr>
+          <w:ilvl w:val="2"/>
+          <w:numId w:val="2"/>
+        </w:numPr>
+      </w:pPr>
+      <w:r>
+        <w:lastRenderedPageBreak/>
+        <w:t>Managed service identity</w:t>
+      </w:r>
+      <w:r>
+        <w:t xml:space="preserve"> (MSI)</w:t>
+      </w:r>
+    </w:p>
+    <w:p>
+      <w:pPr>
+        <w:pStyle w:val="ListParagraph"/>
+        <w:numPr>
+          <w:ilvl w:val="2"/>
+          <w:numId w:val="2"/>
+        </w:numPr>
+      </w:pPr>
+      <w:r>
+        <w:t>Service Principal and a Client Cert</w:t>
+      </w:r>
+    </w:p>
+    <w:p>
+      <w:pPr>
+        <w:pStyle w:val="ListParagraph"/>
+        <w:numPr>
+          <w:ilvl w:val="2"/>
+          <w:numId w:val="2"/>
+        </w:numPr>
+      </w:pPr>
+      <w:r>
+        <w:t>Service Principal and client secret</w:t>
+      </w:r>
+    </w:p>
+    <w:p>
+      <w:pPr>
+        <w:pStyle w:val="ListParagraph"/>
+        <w:numPr>
+          <w:ilvl w:val="3"/>
+          <w:numId w:val="2"/>
+        </w:numPr>
+      </w:pPr>
+      <w:r>
+        <w:t>Create new app in Azure (Service Principal)</w:t>
+      </w:r>
+    </w:p>
+    <w:p>
+      <w:pPr>
+        <w:pStyle w:val="ListParagraph"/>
+        <w:numPr>
+          <w:ilvl w:val="3"/>
+          <w:numId w:val="2"/>
+        </w:numPr>
+      </w:pPr>
+      <w:r>
+        <w:t>Remember</w:t>
+      </w:r>
+    </w:p>
+    <w:p>
+      <w:pPr>
+        <w:pStyle w:val="ListParagraph"/>
+        <w:numPr>
+          <w:ilvl w:val="4"/>
+          <w:numId w:val="2"/>
+        </w:numPr>
+      </w:pPr>
+      <w:r>
+        <w:t>Application (client) ID</w:t>
+      </w:r>
+    </w:p>
+    <w:p>
+      <w:pPr>
+        <w:pStyle w:val="ListParagraph"/>
+        <w:numPr>
+          <w:ilvl w:val="4"/>
+          <w:numId w:val="2"/>
+        </w:numPr>
+      </w:pPr>
+      <w:r>
+        <w:t>Directory (tenant) ID</w:t>
+      </w:r>
+    </w:p>
+    <w:p>
+      <w:pPr>
+        <w:pStyle w:val="ListParagraph"/>
+        <w:numPr>
+          <w:ilvl w:val="3"/>
+          <w:numId w:val="2"/>
+        </w:numPr>
+      </w:pPr>
+      <w:r>
+        <w:t>Create service principal secret</w:t>
+      </w:r>
+    </w:p>
+    <w:p>
+      <w:pPr>
+        <w:pStyle w:val="ListParagraph"/>
+        <w:numPr>
+          <w:ilvl w:val="3"/>
+          <w:numId w:val="2"/>
+        </w:numPr>
+      </w:pPr>
+      <w:r>
+        <w:t>Provide contributor access</w:t>
+      </w:r>
+    </w:p>
+    <w:p>
+      <w:pPr>
+        <w:pStyle w:val="ListParagraph"/>
+        <w:numPr>
+          <w:ilvl w:val="1"/>
+          <w:numId w:val="2"/>
+        </w:numPr>
+      </w:pPr>
+      <w:r>
+        <w:t>Add azurerm as required provider</w:t>
+      </w:r>
+    </w:p>
+    <w:p>
+      <w:pPr>
+        <w:pStyle w:val="ListParagraph"/>
+        <w:numPr>
+          <w:ilvl w:val="0"/>
+          <w:numId w:val="2"/>
+        </w:numPr>
+      </w:pPr>
+      <w:r>
+        <w:t>AWS</w:t>
+      </w:r>
+    </w:p>
+    <w:p>
+      <w:pPr>
+        <w:pStyle w:val="ListParagraph"/>
+        <w:numPr>
+          <w:ilvl w:val="1"/>
+          <w:numId w:val="2"/>
+        </w:numPr>
+      </w:pPr>
+      <w:r>
+        <w:t>Auth methods</w:t>
+      </w:r>
+    </w:p>
+    <w:p>
+      <w:pPr>
+        <w:pStyle w:val="ListParagraph"/>
+        <w:numPr>
+          <w:ilvl w:val="2"/>
+          <w:numId w:val="2"/>
+        </w:numPr>
+      </w:pPr>
+      <w:r>
+        <w:t>Static credentials</w:t>
+      </w:r>
+    </w:p>
+    <w:p>
+      <w:pPr>
+        <w:pStyle w:val="ListParagraph"/>
+        <w:numPr>
+          <w:ilvl w:val="3"/>
+          <w:numId w:val="2"/>
+        </w:numPr>
+      </w:pPr>
+      <w:r>
+        <w:t>Access key and secret</w:t>
+      </w:r>
+    </w:p>
+    <w:p>
+      <w:pPr>
+        <w:pStyle w:val="ListParagraph"/>
+        <w:numPr>
+          <w:ilvl w:val="3"/>
+          <w:numId w:val="2"/>
+        </w:numPr>
+      </w:pPr>
+    </w:p>
+    <w:p>
+      <w:pPr>
+        <w:pStyle w:val="ListParagraph"/>
+        <w:numPr>
+          <w:ilvl w:val="2"/>
+          <w:numId w:val="2"/>
+        </w:numPr>
+      </w:pPr>
+      <w:r>
+        <w:t>Environment variables</w:t>
+      </w:r>
+    </w:p>
+    <w:p>
+      <w:pPr>
+        <w:pStyle w:val="ListParagraph"/>
+        <w:numPr>
+          <w:ilvl w:val="2"/>
+          <w:numId w:val="2"/>
+        </w:numPr>
+      </w:pPr>
+      <w:r>
+        <w:t>Shared credentials/configuration files</w:t>
+      </w:r>
+    </w:p>
+    <w:p>
+      <w:pPr>
+        <w:pStyle w:val="ListParagraph"/>
+        <w:numPr>
+          <w:ilvl w:val="2"/>
+          <w:numId w:val="2"/>
+        </w:numPr>
+      </w:pPr>
+      <w:r>
+        <w:t>Codebuild, ECS, EKS roles</w:t>
+      </w:r>
+    </w:p>
+    <w:p>
+      <w:pPr>
+        <w:pStyle w:val="ListParagraph"/>
+        <w:numPr>
+          <w:ilvl w:val="2"/>
+          <w:numId w:val="2"/>
+        </w:numPr>
+      </w:pPr>
+      <w:r>
+        <w:t>EC2 Instance Metadata Service (IMDS) and IMDSv2</w:t>
+      </w:r>
+    </w:p>
+    <w:p>
+      <w:pPr>
+        <w:pStyle w:val="ListParagraph"/>
+        <w:numPr>
+          <w:ilvl w:val="0"/>
+          <w:numId w:val="2"/>
+        </w:numPr>
+      </w:pPr>
+      <w:r>
+        <w:t>GCP</w:t>
+      </w:r>
+    </w:p>
+    <w:p>
+      <w:pPr>
+        <w:pStyle w:val="ListParagraph"/>
+        <w:numPr>
+          <w:ilvl w:val="1"/>
+          <w:numId w:val="2"/>
+        </w:numPr>
+      </w:pPr>
+      <w:r>
+        <w:t>Auth methods</w:t>
+      </w:r>
+    </w:p>
+    <w:p>
+      <w:pPr>
+        <w:pStyle w:val="ListParagraph"/>
+        <w:numPr>
+          <w:ilvl w:val="2"/>
+          <w:numId w:val="2"/>
+        </w:numPr>
+      </w:pPr>
+      <w:r>
+        <w:t>Google cloud software development kit (SDK</w:t>
+      </w:r>
+      <w:r>
+        <w:t>) cli</w:t>
+      </w:r>
+    </w:p>
+    <w:p>
+      <w:pPr>
+        <w:pStyle w:val="ListParagraph"/>
+        <w:numPr>
+          <w:ilvl w:val="2"/>
+          <w:numId w:val="2"/>
+        </w:numPr>
+      </w:pPr>
+      <w:r>
+        <w:t>Google service account by storing credentials in separate file</w:t>
+      </w:r>
+    </w:p>
+    <w:p>
+      <w:pPr>
+        <w:pStyle w:val="ListParagraph"/>
+        <w:numPr>
+          <w:ilvl w:val="3"/>
+          <w:numId w:val="2"/>
+        </w:numPr>
+      </w:pPr>
+      <w:r>
+        <w:t>Create project</w:t>
+      </w:r>
+    </w:p>
+    <w:p>
+      <w:pPr>
+        <w:pStyle w:val="ListParagraph"/>
+        <w:numPr>
+          <w:ilvl w:val="3"/>
+          <w:numId w:val="2"/>
+        </w:numPr>
+      </w:pPr>
+      <w:r>
+        <w:t>Create service account</w:t>
+      </w:r>
+    </w:p>
+    <w:p>
+      <w:pPr>
+        <w:pStyle w:val="ListParagraph"/>
+        <w:numPr>
+          <w:ilvl w:val="3"/>
+          <w:numId w:val="2"/>
+        </w:numPr>
+      </w:pPr>
+      <w:r>
+        <w:t>Grant editor role</w:t>
+      </w:r>
+    </w:p>
+    <w:p>
+      <w:pPr>
+        <w:pStyle w:val="ListParagraph"/>
+        <w:numPr>
+          <w:ilvl w:val="3"/>
+          <w:numId w:val="2"/>
+        </w:numPr>
+      </w:pPr>
+      <w:r>
+        <w:t>Create key in json format</w:t>
+      </w:r>
+    </w:p>
+    <w:p>
+      <w:pPr>
+        <w:pStyle w:val="ListParagraph"/>
+        <w:numPr>
+          <w:ilvl w:val="2"/>
+          <w:numId w:val="2"/>
+        </w:numPr>
+      </w:pPr>
+      <w:r>
+        <w:t>Google service account by defining values in the environment varsiable</w:t>
+      </w:r>
+    </w:p>
+    <w:p>
+      <w:pPr>
+        <w:pStyle w:val="ListParagraph"/>
+        <w:numPr>
+          <w:ilvl w:val="2"/>
+          <w:numId w:val="2"/>
+        </w:numPr>
+      </w:pPr>
+      <w:r>
+        <w:t>Google service account by means of a valid token</w:t>
+      </w:r>
+    </w:p>
+    <w:p>
+      <w:pPr>
         <w:pStyle w:val="Heading3"/>
         <w:numPr>
           <w:ilvl w:val="0"/>
@@ -5514,118 +8560,118 @@
         </w:numPr>
       </w:pPr>
       <w:r>
+        <w:t>Azure storage</w:t>
+      </w:r>
+    </w:p>
+    <w:p>
+      <w:pPr>
+        <w:pStyle w:val="ListParagraph"/>
+        <w:numPr>
+          <w:ilvl w:val="1"/>
+          <w:numId w:val="2"/>
+        </w:numPr>
+      </w:pPr>
+      <w:r>
+        <w:t>Google cloud storage</w:t>
+      </w:r>
+    </w:p>
+    <w:p>
+      <w:pPr>
+        <w:pStyle w:val="ListParagraph"/>
+        <w:numPr>
+          <w:ilvl w:val="1"/>
+          <w:numId w:val="2"/>
+        </w:numPr>
+      </w:pPr>
+      <w:r>
+        <w:t>Terraform cloud</w:t>
+      </w:r>
+    </w:p>
+    <w:p>
+      <w:pPr>
+        <w:pStyle w:val="ListParagraph"/>
+        <w:numPr>
+          <w:ilvl w:val="1"/>
+          <w:numId w:val="2"/>
+        </w:numPr>
+      </w:pPr>
+      <w:r>
+        <w:t>Terraform pro</w:t>
+      </w:r>
+    </w:p>
+    <w:p>
+      <w:pPr>
+        <w:pStyle w:val="ListParagraph"/>
+        <w:numPr>
+          <w:ilvl w:val="1"/>
+          <w:numId w:val="2"/>
+        </w:numPr>
+      </w:pPr>
+      <w:r>
+        <w:t>Terraform enterprise</w:t>
+      </w:r>
+    </w:p>
+    <w:p>
+      <w:pPr>
+        <w:pStyle w:val="ListParagraph"/>
+        <w:numPr>
+          <w:ilvl w:val="0"/>
+          <w:numId w:val="2"/>
+        </w:numPr>
+      </w:pPr>
+      <w:r>
+        <w:t>Provides shared storage</w:t>
+      </w:r>
+    </w:p>
+    <w:p>
+      <w:pPr>
+        <w:pStyle w:val="ListParagraph"/>
+        <w:numPr>
+          <w:ilvl w:val="0"/>
+          <w:numId w:val="2"/>
+        </w:numPr>
+      </w:pPr>
+      <w:r>
+        <w:t>Provide locking</w:t>
+      </w:r>
+    </w:p>
+    <w:p>
+      <w:pPr>
+        <w:pStyle w:val="ListParagraph"/>
+        <w:numPr>
+          <w:ilvl w:val="1"/>
+          <w:numId w:val="2"/>
+        </w:numPr>
+      </w:pPr>
+      <w:r>
+        <w:t>AWS requires DynamoDB for locking</w:t>
+      </w:r>
+    </w:p>
+    <w:p>
+      <w:pPr>
+        <w:pStyle w:val="ListParagraph"/>
+        <w:numPr>
+          <w:ilvl w:val="0"/>
+          <w:numId w:val="2"/>
+        </w:numPr>
+      </w:pPr>
+      <w:r>
+        <w:t>Provide encryption</w:t>
+      </w:r>
+      <w:r>
+        <w:t xml:space="preserve"> </w:t>
+      </w:r>
+    </w:p>
+    <w:p>
+      <w:pPr>
+        <w:pStyle w:val="ListParagraph"/>
+        <w:numPr>
+          <w:ilvl w:val="0"/>
+          <w:numId w:val="2"/>
+        </w:numPr>
+      </w:pPr>
+      <w:r>
         <w:lastRenderedPageBreak/>
-        <w:t>Azure storage</w:t>
-      </w:r>
-    </w:p>
-    <w:p>
-      <w:pPr>
-        <w:pStyle w:val="ListParagraph"/>
-        <w:numPr>
-          <w:ilvl w:val="1"/>
-          <w:numId w:val="2"/>
-        </w:numPr>
-      </w:pPr>
-      <w:r>
-        <w:t>Google cloud storage</w:t>
-      </w:r>
-    </w:p>
-    <w:p>
-      <w:pPr>
-        <w:pStyle w:val="ListParagraph"/>
-        <w:numPr>
-          <w:ilvl w:val="1"/>
-          <w:numId w:val="2"/>
-        </w:numPr>
-      </w:pPr>
-      <w:r>
-        <w:t>Terraform cloud</w:t>
-      </w:r>
-    </w:p>
-    <w:p>
-      <w:pPr>
-        <w:pStyle w:val="ListParagraph"/>
-        <w:numPr>
-          <w:ilvl w:val="1"/>
-          <w:numId w:val="2"/>
-        </w:numPr>
-      </w:pPr>
-      <w:r>
-        <w:t>Terraform pro</w:t>
-      </w:r>
-    </w:p>
-    <w:p>
-      <w:pPr>
-        <w:pStyle w:val="ListParagraph"/>
-        <w:numPr>
-          <w:ilvl w:val="1"/>
-          <w:numId w:val="2"/>
-        </w:numPr>
-      </w:pPr>
-      <w:r>
-        <w:t>Terraform enterprise</w:t>
-      </w:r>
-    </w:p>
-    <w:p>
-      <w:pPr>
-        <w:pStyle w:val="ListParagraph"/>
-        <w:numPr>
-          <w:ilvl w:val="0"/>
-          <w:numId w:val="2"/>
-        </w:numPr>
-      </w:pPr>
-      <w:r>
-        <w:t>Provides shared storage</w:t>
-      </w:r>
-    </w:p>
-    <w:p>
-      <w:pPr>
-        <w:pStyle w:val="ListParagraph"/>
-        <w:numPr>
-          <w:ilvl w:val="0"/>
-          <w:numId w:val="2"/>
-        </w:numPr>
-      </w:pPr>
-      <w:r>
-        <w:t>Provide locking</w:t>
-      </w:r>
-    </w:p>
-    <w:p>
-      <w:pPr>
-        <w:pStyle w:val="ListParagraph"/>
-        <w:numPr>
-          <w:ilvl w:val="1"/>
-          <w:numId w:val="2"/>
-        </w:numPr>
-      </w:pPr>
-      <w:r>
-        <w:t>AWS requires DynamoDB for locking</w:t>
-      </w:r>
-    </w:p>
-    <w:p>
-      <w:pPr>
-        <w:pStyle w:val="ListParagraph"/>
-        <w:numPr>
-          <w:ilvl w:val="0"/>
-          <w:numId w:val="2"/>
-        </w:numPr>
-      </w:pPr>
-      <w:r>
-        <w:t>Provide encryption</w:t>
-      </w:r>
-      <w:r>
-        <w:t xml:space="preserve"> </w:t>
-      </w:r>
-    </w:p>
-    <w:p>
-      <w:pPr>
-        <w:pStyle w:val="ListParagraph"/>
-        <w:numPr>
-          <w:ilvl w:val="0"/>
-          <w:numId w:val="2"/>
-        </w:numPr>
-      </w:pPr>
-      <w:r>
         <w:t>Add to terraform block to poin state to remote backend</w:t>
       </w:r>
     </w:p>
@@ -6016,103 +9062,103 @@
         </w:numPr>
       </w:pPr>
       <w:r>
+        <w:t>Manage resource drift and Terraform state</w:t>
+      </w:r>
+    </w:p>
+    <w:p>
+      <w:pPr>
+        <w:pStyle w:val="Heading3"/>
+        <w:numPr>
+          <w:ilvl w:val="0"/>
+          <w:numId w:val="11"/>
+        </w:numPr>
+      </w:pPr>
+      <w:r>
+        <w:t>Describe backend block and cloud integration in configuration</w:t>
+      </w:r>
+    </w:p>
+    <w:p>
+      <w:pPr>
+        <w:pStyle w:val="Heading3"/>
+        <w:numPr>
+          <w:ilvl w:val="0"/>
+          <w:numId w:val="11"/>
+        </w:numPr>
+      </w:pPr>
+      <w:r>
+        <w:t>Understand secret management in state files</w:t>
+      </w:r>
+    </w:p>
+    <w:p>
+      <w:pPr>
+        <w:pStyle w:val="ListParagraph"/>
+        <w:numPr>
+          <w:ilvl w:val="0"/>
+          <w:numId w:val="2"/>
+        </w:numPr>
+      </w:pPr>
+      <w:r>
+        <w:t>Should store secrets in config</w:t>
+      </w:r>
+    </w:p>
+    <w:p>
+      <w:pPr>
+        <w:pStyle w:val="ListParagraph"/>
+        <w:numPr>
+          <w:ilvl w:val="0"/>
+          <w:numId w:val="2"/>
+        </w:numPr>
+      </w:pPr>
+      <w:r>
+        <w:t>No matter how you deal with storing passwords, they are always stored in state file in plain text</w:t>
+      </w:r>
+    </w:p>
+    <w:p>
+      <w:pPr>
+        <w:pStyle w:val="ListParagraph"/>
+        <w:numPr>
+          <w:ilvl w:val="0"/>
+          <w:numId w:val="2"/>
+        </w:numPr>
+      </w:pPr>
+      <w:r>
+        <w:t>Terraform data source</w:t>
+      </w:r>
+    </w:p>
+    <w:p>
+      <w:pPr>
+        <w:pStyle w:val="ListParagraph"/>
+        <w:numPr>
+          <w:ilvl w:val="1"/>
+          <w:numId w:val="2"/>
+        </w:numPr>
+      </w:pPr>
+      <w:r>
+        <w:t>AWS secrets manager and secret version</w:t>
+      </w:r>
+    </w:p>
+    <w:p>
+      <w:pPr>
+        <w:pStyle w:val="ListParagraph"/>
+        <w:numPr>
+          <w:ilvl w:val="1"/>
+          <w:numId w:val="2"/>
+        </w:numPr>
+      </w:pPr>
+      <w:r>
+        <w:t>Aws systems manager parameter store</w:t>
+      </w:r>
+    </w:p>
+    <w:p>
+      <w:pPr>
+        <w:pStyle w:val="ListParagraph"/>
+        <w:numPr>
+          <w:ilvl w:val="1"/>
+          <w:numId w:val="2"/>
+        </w:numPr>
+      </w:pPr>
+      <w:r>
         <w:lastRenderedPageBreak/>
-        <w:t>Manage resource drift and Terraform state</w:t>
-      </w:r>
-    </w:p>
-    <w:p>
-      <w:pPr>
-        <w:pStyle w:val="Heading3"/>
-        <w:numPr>
-          <w:ilvl w:val="0"/>
-          <w:numId w:val="11"/>
-        </w:numPr>
-      </w:pPr>
-      <w:r>
-        <w:t>Describe backend block and cloud integration in configuration</w:t>
-      </w:r>
-    </w:p>
-    <w:p>
-      <w:pPr>
-        <w:pStyle w:val="Heading3"/>
-        <w:numPr>
-          <w:ilvl w:val="0"/>
-          <w:numId w:val="11"/>
-        </w:numPr>
-      </w:pPr>
-      <w:r>
-        <w:t>Understand secret management in state files</w:t>
-      </w:r>
-    </w:p>
-    <w:p>
-      <w:pPr>
-        <w:pStyle w:val="ListParagraph"/>
-        <w:numPr>
-          <w:ilvl w:val="0"/>
-          <w:numId w:val="2"/>
-        </w:numPr>
-      </w:pPr>
-      <w:r>
-        <w:t>Should store secrets in config</w:t>
-      </w:r>
-    </w:p>
-    <w:p>
-      <w:pPr>
-        <w:pStyle w:val="ListParagraph"/>
-        <w:numPr>
-          <w:ilvl w:val="0"/>
-          <w:numId w:val="2"/>
-        </w:numPr>
-      </w:pPr>
-      <w:r>
-        <w:t>No matter how you deal with storing passwords, they are always stored in state file in plain text</w:t>
-      </w:r>
-    </w:p>
-    <w:p>
-      <w:pPr>
-        <w:pStyle w:val="ListParagraph"/>
-        <w:numPr>
-          <w:ilvl w:val="0"/>
-          <w:numId w:val="2"/>
-        </w:numPr>
-      </w:pPr>
-      <w:r>
-        <w:t>Terraform data source</w:t>
-      </w:r>
-    </w:p>
-    <w:p>
-      <w:pPr>
-        <w:pStyle w:val="ListParagraph"/>
-        <w:numPr>
-          <w:ilvl w:val="1"/>
-          <w:numId w:val="2"/>
-        </w:numPr>
-      </w:pPr>
-      <w:r>
-        <w:t>AWS secrets manager and secret version</w:t>
-      </w:r>
-    </w:p>
-    <w:p>
-      <w:pPr>
-        <w:pStyle w:val="ListParagraph"/>
-        <w:numPr>
-          <w:ilvl w:val="1"/>
-          <w:numId w:val="2"/>
-        </w:numPr>
-      </w:pPr>
-      <w:r>
-        <w:t>Aws systems manager parameter store</w:t>
-      </w:r>
-    </w:p>
-    <w:p>
-      <w:pPr>
-        <w:pStyle w:val="ListParagraph"/>
-        <w:numPr>
-          <w:ilvl w:val="1"/>
-          <w:numId w:val="2"/>
-        </w:numPr>
-      </w:pPr>
-      <w:r>
         <w:t>Aws key management service</w:t>
       </w:r>
     </w:p>
@@ -6431,6 +9477,118 @@
 <file path=word/numbering.xml><?xml version="1.0" encoding="utf-8"?>
 <w:numbering xmlns:wpc="http://schemas.microsoft.com/office/word/2010/wordprocessingCanvas" xmlns:cx="http://schemas.microsoft.com/office/drawing/2014/chartex" xmlns:cx1="http://schemas.microsoft.com/office/drawing/2015/9/8/chartex" xmlns:cx2="http://schemas.microsoft.com/office/drawing/2015/10/21/chartex" xmlns:cx3="http://schemas.microsoft.com/office/drawing/2016/5/9/chartex" xmlns:cx4="http://schemas.microsoft.com/office/drawing/2016/5/10/chartex" xmlns:cx5="http://schemas.microsoft.com/office/drawing/2016/5/11/chartex" xmlns:cx6="http://schemas.microsoft.com/office/drawing/2016/5/12/chartex" xmlns:cx7="http://schemas.microsoft.com/office/drawing/2016/5/13/chartex" xmlns:cx8="http://schemas.microsoft.com/office/drawing/2016/5/14/chartex" xmlns:mc="http://schemas.openxmlformats.org/markup-compatibility/2006" xmlns:aink="http://schemas.microsoft.com/office/drawing/2016/ink" xmlns:am3d="http://schemas.microsoft.com/office/drawing/2017/model3d" xmlns:o="urn:schemas-microsoft-com:office:office" xmlns:oel="http://schemas.microsoft.com/office/2019/extlst" xmlns:r="http://schemas.openxmlformats.org/officeDocument/2006/relationships" xmlns:m="http://schemas.openxmlformats.org/officeDocument/2006/math" xmlns:v="urn:schemas-microsoft-com:vml" xmlns:wp14="http://schemas.microsoft.com/office/word/2010/wordprocessingDrawing" xmlns:wp="http://schemas.openxmlformats.org/drawingml/2006/wordprocessingDrawing" xmlns:w10="urn:schemas-microsoft-com:office:word" xmlns:w="http://schemas.openxmlformats.org/wordprocessingml/2006/main" xmlns:w14="http://schemas.microsoft.com/office/word/2010/wordml" xmlns:w15="http://schemas.microsoft.com/office/word/2012/wordml" xmlns:w16cex="http://schemas.microsoft.com/office/word/2018/wordml/cex" xmlns:w16cid="http://schemas.microsoft.com/office/word/2016/wordml/cid" xmlns:w16="http://schemas.microsoft.com/office/word/2018/wordml" xmlns:w16sdtdh="http://schemas.microsoft.com/office/word/2020/wordml/sdtdatahash" xmlns:w16se="http://schemas.microsoft.com/office/word/2015/wordml/symex" xmlns:wpg="http://schemas.microsoft.com/office/word/2010/wordprocessingGroup" xmlns:wpi="http://schemas.microsoft.com/office/word/2010/wordprocessingInk" xmlns:wne="http://schemas.microsoft.com/office/word/2006/wordml" xmlns:wps="http://schemas.microsoft.com/office/word/2010/wordprocessingShape" mc:Ignorable="w14 w15 w16se w16cid w16 w16cex w16sdtdh wp14">
   <w:abstractNum w:abstractNumId="0" w15:restartNumberingAfterBreak="0">
+    <w:nsid w:val="012646F9"/>
+    <w:multiLevelType w:val="hybridMultilevel"/>
+    <w:tmpl w:val="2716C4B2"/>
+    <w:lvl w:ilvl="0" w:tplc="8C38C678">
+      <w:numFmt w:val="bullet"/>
+      <w:lvlText w:val="-"/>
+      <w:lvlJc w:val="left"/>
+      <w:pPr>
+        <w:ind w:left="1440" w:hanging="360"/>
+      </w:pPr>
+      <w:rPr>
+        <w:rFonts w:ascii="Calibri" w:eastAsiaTheme="minorHAnsi" w:hAnsi="Calibri" w:cs="Calibri" w:hint="default"/>
+      </w:rPr>
+    </w:lvl>
+    <w:lvl w:ilvl="1" w:tplc="04090003">
+      <w:start w:val="1"/>
+      <w:numFmt w:val="bullet"/>
+      <w:lvlText w:val="o"/>
+      <w:lvlJc w:val="left"/>
+      <w:pPr>
+        <w:ind w:left="2160" w:hanging="360"/>
+      </w:pPr>
+      <w:rPr>
+        <w:rFonts w:ascii="Courier New" w:hAnsi="Courier New" w:cs="Courier New" w:hint="default"/>
+      </w:rPr>
+    </w:lvl>
+    <w:lvl w:ilvl="2" w:tplc="04090005">
+      <w:start w:val="1"/>
+      <w:numFmt w:val="bullet"/>
+      <w:lvlText w:val=""/>
+      <w:lvlJc w:val="left"/>
+      <w:pPr>
+        <w:ind w:left="2880" w:hanging="360"/>
+      </w:pPr>
+      <w:rPr>
+        <w:rFonts w:ascii="Wingdings" w:hAnsi="Wingdings" w:hint="default"/>
+      </w:rPr>
+    </w:lvl>
+    <w:lvl w:ilvl="3" w:tplc="04090001">
+      <w:start w:val="1"/>
+      <w:numFmt w:val="bullet"/>
+      <w:lvlText w:val=""/>
+      <w:lvlJc w:val="left"/>
+      <w:pPr>
+        <w:ind w:left="3600" w:hanging="360"/>
+      </w:pPr>
+      <w:rPr>
+        <w:rFonts w:ascii="Symbol" w:hAnsi="Symbol" w:hint="default"/>
+      </w:rPr>
+    </w:lvl>
+    <w:lvl w:ilvl="4" w:tplc="04090003">
+      <w:start w:val="1"/>
+      <w:numFmt w:val="bullet"/>
+      <w:lvlText w:val="o"/>
+      <w:lvlJc w:val="left"/>
+      <w:pPr>
+        <w:ind w:left="4320" w:hanging="360"/>
+      </w:pPr>
+      <w:rPr>
+        <w:rFonts w:ascii="Courier New" w:hAnsi="Courier New" w:cs="Courier New" w:hint="default"/>
+      </w:rPr>
+    </w:lvl>
+    <w:lvl w:ilvl="5" w:tplc="04090005">
+      <w:start w:val="1"/>
+      <w:numFmt w:val="bullet"/>
+      <w:lvlText w:val=""/>
+      <w:lvlJc w:val="left"/>
+      <w:pPr>
+        <w:ind w:left="5040" w:hanging="360"/>
+      </w:pPr>
+      <w:rPr>
+        <w:rFonts w:ascii="Wingdings" w:hAnsi="Wingdings" w:hint="default"/>
+      </w:rPr>
+    </w:lvl>
+    <w:lvl w:ilvl="6" w:tplc="04090001" w:tentative="1">
+      <w:start w:val="1"/>
+      <w:numFmt w:val="bullet"/>
+      <w:lvlText w:val=""/>
+      <w:lvlJc w:val="left"/>
+      <w:pPr>
+        <w:ind w:left="5760" w:hanging="360"/>
+      </w:pPr>
+      <w:rPr>
+        <w:rFonts w:ascii="Symbol" w:hAnsi="Symbol" w:hint="default"/>
+      </w:rPr>
+    </w:lvl>
+    <w:lvl w:ilvl="7" w:tplc="04090003" w:tentative="1">
+      <w:start w:val="1"/>
+      <w:numFmt w:val="bullet"/>
+      <w:lvlText w:val="o"/>
+      <w:lvlJc w:val="left"/>
+      <w:pPr>
+        <w:ind w:left="6480" w:hanging="360"/>
+      </w:pPr>
+      <w:rPr>
+        <w:rFonts w:ascii="Courier New" w:hAnsi="Courier New" w:cs="Courier New" w:hint="default"/>
+      </w:rPr>
+    </w:lvl>
+    <w:lvl w:ilvl="8" w:tplc="04090005" w:tentative="1">
+      <w:start w:val="1"/>
+      <w:numFmt w:val="bullet"/>
+      <w:lvlText w:val=""/>
+      <w:lvlJc w:val="left"/>
+      <w:pPr>
+        <w:ind w:left="7200" w:hanging="360"/>
+      </w:pPr>
+      <w:rPr>
+        <w:rFonts w:ascii="Wingdings" w:hAnsi="Wingdings" w:hint="default"/>
+      </w:rPr>
+    </w:lvl>
+  </w:abstractNum>
+  <w:abstractNum w:abstractNumId="1" w15:restartNumberingAfterBreak="0">
     <w:nsid w:val="0949693F"/>
     <w:multiLevelType w:val="hybridMultilevel"/>
     <w:tmpl w:val="FFCE5098"/>
@@ -6516,7 +9674,7 @@
       </w:pPr>
     </w:lvl>
   </w:abstractNum>
-  <w:abstractNum w:abstractNumId="1" w15:restartNumberingAfterBreak="0">
+  <w:abstractNum w:abstractNumId="2" w15:restartNumberingAfterBreak="0">
     <w:nsid w:val="1D4A65CF"/>
     <w:multiLevelType w:val="hybridMultilevel"/>
     <w:tmpl w:val="5D46B4BA"/>
@@ -6628,7 +9786,7 @@
       </w:rPr>
     </w:lvl>
   </w:abstractNum>
-  <w:abstractNum w:abstractNumId="2" w15:restartNumberingAfterBreak="0">
+  <w:abstractNum w:abstractNumId="3" w15:restartNumberingAfterBreak="0">
     <w:nsid w:val="1E0B3B89"/>
     <w:multiLevelType w:val="hybridMultilevel"/>
     <w:tmpl w:val="AAE0DE66"/>
@@ -6653,7 +9811,7 @@
         <w:ind w:left="1440" w:hanging="360"/>
       </w:pPr>
     </w:lvl>
-    <w:lvl w:ilvl="2" w:tplc="0409001B" w:tentative="1">
+    <w:lvl w:ilvl="2" w:tplc="0409001B">
       <w:start w:val="1"/>
       <w:numFmt w:val="lowerRoman"/>
       <w:lvlText w:val="%3."/>
@@ -6662,7 +9820,7 @@
         <w:ind w:left="2160" w:hanging="180"/>
       </w:pPr>
     </w:lvl>
-    <w:lvl w:ilvl="3" w:tplc="0409000F" w:tentative="1">
+    <w:lvl w:ilvl="3" w:tplc="0409000F">
       <w:start w:val="1"/>
       <w:numFmt w:val="decimal"/>
       <w:lvlText w:val="%4."/>
@@ -6671,7 +9829,7 @@
         <w:ind w:left="2880" w:hanging="360"/>
       </w:pPr>
     </w:lvl>
-    <w:lvl w:ilvl="4" w:tplc="04090019" w:tentative="1">
+    <w:lvl w:ilvl="4" w:tplc="04090019">
       <w:start w:val="1"/>
       <w:numFmt w:val="lowerLetter"/>
       <w:lvlText w:val="%5."/>
@@ -6680,7 +9838,7 @@
         <w:ind w:left="3600" w:hanging="360"/>
       </w:pPr>
     </w:lvl>
-    <w:lvl w:ilvl="5" w:tplc="0409001B" w:tentative="1">
+    <w:lvl w:ilvl="5" w:tplc="0409001B">
       <w:start w:val="1"/>
       <w:numFmt w:val="lowerRoman"/>
       <w:lvlText w:val="%6."/>
@@ -6717,7 +9875,7 @@
       </w:pPr>
     </w:lvl>
   </w:abstractNum>
-  <w:abstractNum w:abstractNumId="3" w15:restartNumberingAfterBreak="0">
+  <w:abstractNum w:abstractNumId="4" w15:restartNumberingAfterBreak="0">
     <w:nsid w:val="20AE73B0"/>
     <w:multiLevelType w:val="hybridMultilevel"/>
     <w:tmpl w:val="E74A8DB8"/>
@@ -6806,7 +9964,7 @@
       </w:pPr>
     </w:lvl>
   </w:abstractNum>
-  <w:abstractNum w:abstractNumId="4" w15:restartNumberingAfterBreak="0">
+  <w:abstractNum w:abstractNumId="5" w15:restartNumberingAfterBreak="0">
     <w:nsid w:val="2AD01EA9"/>
     <w:multiLevelType w:val="hybridMultilevel"/>
     <w:tmpl w:val="06845B2A"/>
@@ -6892,7 +10050,7 @@
       </w:pPr>
     </w:lvl>
   </w:abstractNum>
-  <w:abstractNum w:abstractNumId="5" w15:restartNumberingAfterBreak="0">
+  <w:abstractNum w:abstractNumId="6" w15:restartNumberingAfterBreak="0">
     <w:nsid w:val="2EE66F36"/>
     <w:multiLevelType w:val="hybridMultilevel"/>
     <w:tmpl w:val="95D47AE8"/>
@@ -6978,7 +10136,7 @@
       </w:pPr>
     </w:lvl>
   </w:abstractNum>
-  <w:abstractNum w:abstractNumId="6" w15:restartNumberingAfterBreak="0">
+  <w:abstractNum w:abstractNumId="7" w15:restartNumberingAfterBreak="0">
     <w:nsid w:val="2F1325F5"/>
     <w:multiLevelType w:val="hybridMultilevel"/>
     <w:tmpl w:val="877AE552"/>
@@ -7067,7 +10225,7 @@
       </w:pPr>
     </w:lvl>
   </w:abstractNum>
-  <w:abstractNum w:abstractNumId="7" w15:restartNumberingAfterBreak="0">
+  <w:abstractNum w:abstractNumId="8" w15:restartNumberingAfterBreak="0">
     <w:nsid w:val="31C342C3"/>
     <w:multiLevelType w:val="hybridMultilevel"/>
     <w:tmpl w:val="FA2E6090"/>
@@ -7153,7 +10311,7 @@
       </w:pPr>
     </w:lvl>
   </w:abstractNum>
-  <w:abstractNum w:abstractNumId="8" w15:restartNumberingAfterBreak="0">
+  <w:abstractNum w:abstractNumId="9" w15:restartNumberingAfterBreak="0">
     <w:nsid w:val="49796FF0"/>
     <w:multiLevelType w:val="hybridMultilevel"/>
     <w:tmpl w:val="43CC7F8A"/>
@@ -7239,7 +10397,7 @@
       </w:pPr>
     </w:lvl>
   </w:abstractNum>
-  <w:abstractNum w:abstractNumId="9" w15:restartNumberingAfterBreak="0">
+  <w:abstractNum w:abstractNumId="10" w15:restartNumberingAfterBreak="0">
     <w:nsid w:val="4B5663B1"/>
     <w:multiLevelType w:val="multilevel"/>
     <w:tmpl w:val="8466BBBC"/>
@@ -7388,7 +10546,7 @@
       </w:rPr>
     </w:lvl>
   </w:abstractNum>
-  <w:abstractNum w:abstractNumId="10" w15:restartNumberingAfterBreak="0">
+  <w:abstractNum w:abstractNumId="11" w15:restartNumberingAfterBreak="0">
     <w:nsid w:val="589048C8"/>
     <w:multiLevelType w:val="hybridMultilevel"/>
     <w:tmpl w:val="C478E3D6"/>
@@ -7477,7 +10635,7 @@
       </w:pPr>
     </w:lvl>
   </w:abstractNum>
-  <w:abstractNum w:abstractNumId="11" w15:restartNumberingAfterBreak="0">
+  <w:abstractNum w:abstractNumId="12" w15:restartNumberingAfterBreak="0">
     <w:nsid w:val="607B0DD6"/>
     <w:multiLevelType w:val="hybridMultilevel"/>
     <w:tmpl w:val="1D7CA09C"/>
@@ -7563,7 +10721,7 @@
       </w:pPr>
     </w:lvl>
   </w:abstractNum>
-  <w:abstractNum w:abstractNumId="12" w15:restartNumberingAfterBreak="0">
+  <w:abstractNum w:abstractNumId="13" w15:restartNumberingAfterBreak="0">
     <w:nsid w:val="78CF69DF"/>
     <w:multiLevelType w:val="hybridMultilevel"/>
     <w:tmpl w:val="5A8C1A84"/>
@@ -7653,43 +10811,46 @@
     </w:lvl>
   </w:abstractNum>
   <w:num w:numId="1" w16cid:durableId="126052531">
+    <w:abstractNumId w:val="10"/>
+  </w:num>
+  <w:num w:numId="2" w16cid:durableId="1740514237">
+    <w:abstractNumId w:val="2"/>
+  </w:num>
+  <w:num w:numId="3" w16cid:durableId="942762740">
+    <w:abstractNumId w:val="11"/>
+  </w:num>
+  <w:num w:numId="4" w16cid:durableId="108622897">
+    <w:abstractNumId w:val="3"/>
+  </w:num>
+  <w:num w:numId="5" w16cid:durableId="1522548534">
+    <w:abstractNumId w:val="8"/>
+  </w:num>
+  <w:num w:numId="6" w16cid:durableId="1357733029">
+    <w:abstractNumId w:val="1"/>
+  </w:num>
+  <w:num w:numId="7" w16cid:durableId="1571957996">
+    <w:abstractNumId w:val="4"/>
+  </w:num>
+  <w:num w:numId="8" w16cid:durableId="1515798223">
+    <w:abstractNumId w:val="7"/>
+  </w:num>
+  <w:num w:numId="9" w16cid:durableId="257953898">
+    <w:abstractNumId w:val="13"/>
+  </w:num>
+  <w:num w:numId="10" w16cid:durableId="206068907">
     <w:abstractNumId w:val="9"/>
   </w:num>
-  <w:num w:numId="2" w16cid:durableId="1740514237">
-    <w:abstractNumId w:val="1"/>
+  <w:num w:numId="11" w16cid:durableId="1671760291">
+    <w:abstractNumId w:val="12"/>
   </w:num>
-  <w:num w:numId="3" w16cid:durableId="942762740">
-    <w:abstractNumId w:val="10"/>
+  <w:num w:numId="12" w16cid:durableId="72704794">
+    <w:abstractNumId w:val="5"/>
   </w:num>
-  <w:num w:numId="4" w16cid:durableId="108622897">
-    <w:abstractNumId w:val="2"/>
-  </w:num>
-  <w:num w:numId="5" w16cid:durableId="1522548534">
-    <w:abstractNumId w:val="7"/>
-  </w:num>
-  <w:num w:numId="6" w16cid:durableId="1357733029">
-    <w:abstractNumId w:val="0"/>
-  </w:num>
-  <w:num w:numId="7" w16cid:durableId="1571957996">
-    <w:abstractNumId w:val="3"/>
-  </w:num>
-  <w:num w:numId="8" w16cid:durableId="1515798223">
+  <w:num w:numId="13" w16cid:durableId="1298486531">
     <w:abstractNumId w:val="6"/>
   </w:num>
-  <w:num w:numId="9" w16cid:durableId="257953898">
-    <w:abstractNumId w:val="12"/>
-  </w:num>
-  <w:num w:numId="10" w16cid:durableId="206068907">
-    <w:abstractNumId w:val="8"/>
-  </w:num>
-  <w:num w:numId="11" w16cid:durableId="1671760291">
-    <w:abstractNumId w:val="11"/>
-  </w:num>
-  <w:num w:numId="12" w16cid:durableId="72704794">
-    <w:abstractNumId w:val="4"/>
-  </w:num>
-  <w:num w:numId="13" w16cid:durableId="1298486531">
-    <w:abstractNumId w:val="5"/>
+  <w:num w:numId="14" w16cid:durableId="1874346905">
+    <w:abstractNumId w:val="0"/>
   </w:num>
 </w:numbering>
 </file>

</xml_diff>

<commit_message>
end of cert guide
</commit_message>
<xml_diff>
--- a/Terraform Associate 002.docx
+++ b/Terraform Associate 002.docx
@@ -10420,6 +10420,111 @@
     </w:p>
     <w:p>
       <w:pPr>
+        <w:pStyle w:val="ListParagraph"/>
+        <w:numPr>
+          <w:ilvl w:val="0"/>
+          <w:numId w:val="2"/>
+        </w:numPr>
+      </w:pPr>
+      <w:r>
+        <w:t>SaaS</w:t>
+      </w:r>
+      <w:r>
+        <w:t xml:space="preserve"> version to manage terraform</w:t>
+      </w:r>
+    </w:p>
+    <w:p>
+      <w:pPr>
+        <w:pStyle w:val="ListParagraph"/>
+        <w:numPr>
+          <w:ilvl w:val="0"/>
+          <w:numId w:val="2"/>
+        </w:numPr>
+      </w:pPr>
+      <w:r>
+        <w:t>Can run terraform commands remotely</w:t>
+      </w:r>
+    </w:p>
+    <w:p>
+      <w:pPr>
+        <w:pStyle w:val="ListParagraph"/>
+        <w:numPr>
+          <w:ilvl w:val="0"/>
+          <w:numId w:val="2"/>
+        </w:numPr>
+      </w:pPr>
+      <w:r>
+        <w:t xml:space="preserve">Terraform can be run locally and </w:t>
+      </w:r>
+      <w:r>
+        <w:t>stored in cloud repo</w:t>
+      </w:r>
+    </w:p>
+    <w:p>
+      <w:pPr>
+        <w:pStyle w:val="ListParagraph"/>
+        <w:numPr>
+          <w:ilvl w:val="0"/>
+          <w:numId w:val="2"/>
+        </w:numPr>
+      </w:pPr>
+      <w:r>
+        <w:t>Uses workspaces</w:t>
+      </w:r>
+    </w:p>
+    <w:p>
+      <w:pPr>
+        <w:pStyle w:val="ListParagraph"/>
+        <w:numPr>
+          <w:ilvl w:val="1"/>
+          <w:numId w:val="2"/>
+        </w:numPr>
+      </w:pPr>
+      <w:r>
+        <w:t>Can use output from one as input to another</w:t>
+      </w:r>
+    </w:p>
+    <w:p>
+      <w:pPr>
+        <w:pStyle w:val="ListParagraph"/>
+        <w:numPr>
+          <w:ilvl w:val="2"/>
+          <w:numId w:val="2"/>
+        </w:numPr>
+      </w:pPr>
+      <w:r>
+        <w:t>Terraform</w:t>
+      </w:r>
+      <w:r>
+        <w:t>_remote_state</w:t>
+      </w:r>
+    </w:p>
+    <w:p>
+      <w:pPr>
+        <w:pStyle w:val="ListParagraph"/>
+        <w:numPr>
+          <w:ilvl w:val="1"/>
+          <w:numId w:val="2"/>
+        </w:numPr>
+      </w:pPr>
+      <w:r>
+        <w:t>Dependencies</w:t>
+      </w:r>
+    </w:p>
+    <w:p>
+      <w:pPr>
+        <w:pStyle w:val="ListParagraph"/>
+        <w:numPr>
+          <w:ilvl w:val="2"/>
+          <w:numId w:val="2"/>
+        </w:numPr>
+      </w:pPr>
+      <w:r>
+        <w:t>Run triggers</w:t>
+      </w:r>
+    </w:p>
+    <w:p>
+      <w:pPr>
         <w:pStyle w:val="Heading2"/>
         <w:numPr>
           <w:ilvl w:val="0"/>
@@ -10429,6 +10534,54 @@
       <w:r>
         <w:t>Describe how Terraform Cloud enables collaboration and governance</w:t>
       </w:r>
+    </w:p>
+    <w:p>
+      <w:pPr>
+        <w:pStyle w:val="ListParagraph"/>
+        <w:numPr>
+          <w:ilvl w:val="0"/>
+          <w:numId w:val="2"/>
+        </w:numPr>
+      </w:pPr>
+      <w:r>
+        <w:t>Version control (built in repo)</w:t>
+      </w:r>
+    </w:p>
+    <w:p>
+      <w:pPr>
+        <w:pStyle w:val="ListParagraph"/>
+        <w:numPr>
+          <w:ilvl w:val="0"/>
+          <w:numId w:val="2"/>
+        </w:numPr>
+      </w:pPr>
+      <w:r>
+        <w:t xml:space="preserve">Private repo to publish </w:t>
+      </w:r>
+      <w:r>
+        <w:t>modules</w:t>
+      </w:r>
+    </w:p>
+    <w:p>
+      <w:pPr>
+        <w:pStyle w:val="ListParagraph"/>
+        <w:numPr>
+          <w:ilvl w:val="0"/>
+          <w:numId w:val="2"/>
+        </w:numPr>
+      </w:pPr>
+      <w:r>
+        <w:t>Policies to govern config code</w:t>
+      </w:r>
+    </w:p>
+    <w:p>
+      <w:pPr>
+        <w:pStyle w:val="ListParagraph"/>
+        <w:numPr>
+          <w:ilvl w:val="0"/>
+          <w:numId w:val="2"/>
+        </w:numPr>
+      </w:pPr>
     </w:p>
     <w:p/>
     <w:p/>

</xml_diff>